<commit_message>
Agrego carpeta para el algoritmo coordinador
</commit_message>
<xml_diff>
--- a/2da parte/Materiales/Manual del Curso - 2da parte.docx
+++ b/2da parte/Materiales/Manual del Curso - 2da parte.docx
@@ -149,7 +149,7 @@
       <w:pPr>
         <w:pStyle w:val="Title"/>
       </w:pPr>
-      <w:bookmarkStart w:id="0" w:name="_Toc497082466"/>
+      <w:bookmarkStart w:id="0" w:name="_Toc497112200"/>
       <w:r>
         <w:lastRenderedPageBreak/>
         <w:t>Segunda</w:t>
@@ -267,7 +267,7 @@
           <w:r>
             <w:fldChar w:fldCharType="separate"/>
           </w:r>
-          <w:hyperlink w:anchor="_Toc497082466" w:history="1">
+          <w:hyperlink w:anchor="_Toc497112200" w:history="1">
             <w:r>
               <w:rPr>
                 <w:rStyle w:val="Hyperlink"/>
@@ -294,7 +294,7 @@
                 <w:noProof/>
                 <w:webHidden/>
               </w:rPr>
-              <w:instrText xml:space="preserve"> PAGEREF _Toc497082466 \h </w:instrText>
+              <w:instrText xml:space="preserve"> PAGEREF _Toc497112200 \h </w:instrText>
             </w:r>
             <w:r>
               <w:rPr>
@@ -341,7 +341,7 @@
               <w:lang w:val="en-GB" w:eastAsia="en-GB"/>
             </w:rPr>
           </w:pPr>
-          <w:hyperlink w:anchor="_Toc497082467" w:history="1">
+          <w:hyperlink w:anchor="_Toc497112201" w:history="1">
             <w:r>
               <w:rPr>
                 <w:rStyle w:val="Hyperlink"/>
@@ -386,7 +386,7 @@
                 <w:noProof/>
                 <w:webHidden/>
               </w:rPr>
-              <w:instrText xml:space="preserve"> PAGEREF _Toc497082467 \h </w:instrText>
+              <w:instrText xml:space="preserve"> PAGEREF _Toc497112201 \h </w:instrText>
             </w:r>
             <w:r>
               <w:rPr>
@@ -432,7 +432,7 @@
               <w:lang w:val="en-GB" w:eastAsia="en-GB"/>
             </w:rPr>
           </w:pPr>
-          <w:hyperlink w:anchor="_Toc497082468" w:history="1">
+          <w:hyperlink w:anchor="_Toc497112202" w:history="1">
             <w:r>
               <w:rPr>
                 <w:rStyle w:val="Hyperlink"/>
@@ -455,7 +455,7 @@
                 <w:rStyle w:val="Hyperlink"/>
                 <w:noProof/>
               </w:rPr>
-              <w:t>Exprese un ejemplo de la salida del algoritmo.</w:t>
+              <w:t>Definición</w:t>
             </w:r>
             <w:r>
               <w:rPr>
@@ -476,7 +476,7 @@
                 <w:noProof/>
                 <w:webHidden/>
               </w:rPr>
-              <w:instrText xml:space="preserve"> PAGEREF _Toc497082468 \h </w:instrText>
+              <w:instrText xml:space="preserve"> PAGEREF _Toc497112202 \h </w:instrText>
             </w:r>
             <w:r>
               <w:rPr>
@@ -522,7 +522,7 @@
               <w:lang w:val="en-GB" w:eastAsia="en-GB"/>
             </w:rPr>
           </w:pPr>
-          <w:hyperlink w:anchor="_Toc497082469" w:history="1">
+          <w:hyperlink w:anchor="_Toc497112203" w:history="1">
             <w:r>
               <w:rPr>
                 <w:rStyle w:val="Hyperlink"/>
@@ -545,7 +545,7 @@
                 <w:rStyle w:val="Hyperlink"/>
                 <w:noProof/>
               </w:rPr>
-              <w:t>Determine los algoritmos requeridos y su tipo.</w:t>
+              <w:t>Exprese un ejemplo de la salida del algoritmo.</w:t>
             </w:r>
             <w:r>
               <w:rPr>
@@ -566,7 +566,7 @@
                 <w:noProof/>
                 <w:webHidden/>
               </w:rPr>
-              <w:instrText xml:space="preserve"> PAGEREF _Toc497082469 \h </w:instrText>
+              <w:instrText xml:space="preserve"> PAGEREF _Toc497112203 \h </w:instrText>
             </w:r>
             <w:r>
               <w:rPr>
@@ -586,191 +586,7 @@
                 <w:noProof/>
                 <w:webHidden/>
               </w:rPr>
-              <w:t>5</w:t>
-            </w:r>
-            <w:r>
-              <w:rPr>
-                <w:noProof/>
-                <w:webHidden/>
-              </w:rPr>
-              <w:fldChar w:fldCharType="end"/>
-            </w:r>
-          </w:hyperlink>
-        </w:p>
-        <w:p>
-          <w:pPr>
-            <w:pStyle w:val="TOC3"/>
-            <w:tabs>
-              <w:tab w:val="left" w:pos="1470"/>
-              <w:tab w:val="right" w:leader="dot" w:pos="7360"/>
-            </w:tabs>
-            <w:rPr>
-              <w:rFonts w:eastAsiaTheme="minorEastAsia" w:cstheme="minorBidi"/>
-              <w:noProof/>
-              <w:sz w:val="22"/>
-              <w:lang w:val="en-GB" w:eastAsia="en-GB"/>
-            </w:rPr>
-          </w:pPr>
-          <w:hyperlink w:anchor="_Toc497082470" w:history="1">
-            <w:r>
-              <w:rPr>
-                <w:rStyle w:val="Hyperlink"/>
-                <w:noProof/>
-              </w:rPr>
-              <w:t>1.2.1</w:t>
-            </w:r>
-            <w:r>
-              <w:rPr>
-                <w:rFonts w:eastAsiaTheme="minorEastAsia" w:cstheme="minorBidi"/>
-                <w:noProof/>
-                <w:sz w:val="22"/>
-                <w:lang w:val="en-GB" w:eastAsia="en-GB"/>
-              </w:rPr>
-              <w:tab/>
-            </w:r>
-            <w:r>
-              <w:rPr>
-                <w:rStyle w:val="Hyperlink"/>
-                <w:noProof/>
-              </w:rPr>
-              <w:t>Determine cómo se realizará las pruebas unitarias</w:t>
-            </w:r>
-            <w:r>
-              <w:rPr>
-                <w:noProof/>
-                <w:webHidden/>
-              </w:rPr>
-              <w:tab/>
-            </w:r>
-            <w:r>
-              <w:rPr>
-                <w:noProof/>
-                <w:webHidden/>
-              </w:rPr>
-              <w:fldChar w:fldCharType="begin"/>
-            </w:r>
-            <w:r>
-              <w:rPr>
-                <w:noProof/>
-                <w:webHidden/>
-              </w:rPr>
-              <w:instrText xml:space="preserve"> PAGEREF _Toc497082470 \h </w:instrText>
-            </w:r>
-            <w:r>
-              <w:rPr>
-                <w:noProof/>
-                <w:webHidden/>
-              </w:rPr>
-            </w:r>
-            <w:r>
-              <w:rPr>
-                <w:noProof/>
-                <w:webHidden/>
-              </w:rPr>
-              <w:fldChar w:fldCharType="separate"/>
-            </w:r>
-            <w:r>
-              <w:rPr>
-                <w:noProof/>
-                <w:webHidden/>
-              </w:rPr>
-              <w:t>5</w:t>
-            </w:r>
-            <w:r>
-              <w:rPr>
-                <w:noProof/>
-                <w:webHidden/>
-              </w:rPr>
-              <w:fldChar w:fldCharType="end"/>
-            </w:r>
-          </w:hyperlink>
-        </w:p>
-        <w:p>
-          <w:pPr>
-            <w:pStyle w:val="TOC3"/>
-            <w:tabs>
-              <w:tab w:val="left" w:pos="1470"/>
-              <w:tab w:val="right" w:leader="dot" w:pos="7360"/>
-            </w:tabs>
-            <w:rPr>
-              <w:rFonts w:eastAsiaTheme="minorEastAsia" w:cstheme="minorBidi"/>
-              <w:noProof/>
-              <w:sz w:val="22"/>
-              <w:lang w:val="en-GB" w:eastAsia="en-GB"/>
-            </w:rPr>
-          </w:pPr>
-          <w:hyperlink w:anchor="_Toc497082471" w:history="1">
-            <w:r>
-              <w:rPr>
-                <w:rStyle w:val="Hyperlink"/>
-                <w:noProof/>
-              </w:rPr>
-              <w:t>1.2.2</w:t>
-            </w:r>
-            <w:r>
-              <w:rPr>
-                <w:rFonts w:eastAsiaTheme="minorEastAsia" w:cstheme="minorBidi"/>
-                <w:noProof/>
-                <w:sz w:val="22"/>
-                <w:lang w:val="en-GB" w:eastAsia="en-GB"/>
-              </w:rPr>
-              <w:tab/>
-            </w:r>
-            <w:r>
-              <w:rPr>
-                <w:rStyle w:val="Hyperlink"/>
-                <w:noProof/>
-              </w:rPr>
-              <w:t xml:space="preserve">El método </w:t>
-            </w:r>
-            <w:r>
-              <w:rPr>
-                <w:rStyle w:val="Hyperlink"/>
-                <w:i/>
-                <w:noProof/>
-              </w:rPr>
-              <w:t>Equals</w:t>
-            </w:r>
-            <w:r>
-              <w:rPr>
-                <w:noProof/>
-                <w:webHidden/>
-              </w:rPr>
-              <w:tab/>
-            </w:r>
-            <w:r>
-              <w:rPr>
-                <w:noProof/>
-                <w:webHidden/>
-              </w:rPr>
-              <w:fldChar w:fldCharType="begin"/>
-            </w:r>
-            <w:r>
-              <w:rPr>
-                <w:noProof/>
-                <w:webHidden/>
-              </w:rPr>
-              <w:instrText xml:space="preserve"> PAGEREF _Toc497082471 \h </w:instrText>
-            </w:r>
-            <w:r>
-              <w:rPr>
-                <w:noProof/>
-                <w:webHidden/>
-              </w:rPr>
-            </w:r>
-            <w:r>
-              <w:rPr>
-                <w:noProof/>
-                <w:webHidden/>
-              </w:rPr>
-              <w:fldChar w:fldCharType="separate"/>
-            </w:r>
-            <w:r>
-              <w:rPr>
-                <w:noProof/>
-                <w:webHidden/>
-              </w:rPr>
-              <w:t>5</w:t>
+              <w:t>4</w:t>
             </w:r>
             <w:r>
               <w:rPr>
@@ -796,7 +612,7 @@
               <w:lang w:val="en-GB" w:eastAsia="en-GB"/>
             </w:rPr>
           </w:pPr>
-          <w:hyperlink w:anchor="_Toc497082472" w:history="1">
+          <w:hyperlink w:anchor="_Toc497112204" w:history="1">
             <w:r>
               <w:rPr>
                 <w:rStyle w:val="Hyperlink"/>
@@ -819,7 +635,7 @@
                 <w:rStyle w:val="Hyperlink"/>
                 <w:noProof/>
               </w:rPr>
-              <w:t>Realice una especificación por ejemplos de cada uno.</w:t>
+              <w:t>Determine los algoritmos requeridos y su tipo.</w:t>
             </w:r>
             <w:r>
               <w:rPr>
@@ -840,7 +656,7 @@
                 <w:noProof/>
                 <w:webHidden/>
               </w:rPr>
-              <w:instrText xml:space="preserve"> PAGEREF _Toc497082472 \h </w:instrText>
+              <w:instrText xml:space="preserve"> PAGEREF _Toc497112204 \h </w:instrText>
             </w:r>
             <w:r>
               <w:rPr>
@@ -860,7 +676,191 @@
                 <w:noProof/>
                 <w:webHidden/>
               </w:rPr>
-              <w:t>7</w:t>
+              <w:t>5</w:t>
+            </w:r>
+            <w:r>
+              <w:rPr>
+                <w:noProof/>
+                <w:webHidden/>
+              </w:rPr>
+              <w:fldChar w:fldCharType="end"/>
+            </w:r>
+          </w:hyperlink>
+        </w:p>
+        <w:p>
+          <w:pPr>
+            <w:pStyle w:val="TOC3"/>
+            <w:tabs>
+              <w:tab w:val="left" w:pos="1470"/>
+              <w:tab w:val="right" w:leader="dot" w:pos="7360"/>
+            </w:tabs>
+            <w:rPr>
+              <w:rFonts w:eastAsiaTheme="minorEastAsia" w:cstheme="minorBidi"/>
+              <w:noProof/>
+              <w:sz w:val="22"/>
+              <w:lang w:val="en-GB" w:eastAsia="en-GB"/>
+            </w:rPr>
+          </w:pPr>
+          <w:hyperlink w:anchor="_Toc497112205" w:history="1">
+            <w:r>
+              <w:rPr>
+                <w:rStyle w:val="Hyperlink"/>
+                <w:noProof/>
+              </w:rPr>
+              <w:t>1.3.1</w:t>
+            </w:r>
+            <w:r>
+              <w:rPr>
+                <w:rFonts w:eastAsiaTheme="minorEastAsia" w:cstheme="minorBidi"/>
+                <w:noProof/>
+                <w:sz w:val="22"/>
+                <w:lang w:val="en-GB" w:eastAsia="en-GB"/>
+              </w:rPr>
+              <w:tab/>
+            </w:r>
+            <w:r>
+              <w:rPr>
+                <w:rStyle w:val="Hyperlink"/>
+                <w:noProof/>
+              </w:rPr>
+              <w:t>Determine cómo se realizará las pruebas unitarias</w:t>
+            </w:r>
+            <w:r>
+              <w:rPr>
+                <w:noProof/>
+                <w:webHidden/>
+              </w:rPr>
+              <w:tab/>
+            </w:r>
+            <w:r>
+              <w:rPr>
+                <w:noProof/>
+                <w:webHidden/>
+              </w:rPr>
+              <w:fldChar w:fldCharType="begin"/>
+            </w:r>
+            <w:r>
+              <w:rPr>
+                <w:noProof/>
+                <w:webHidden/>
+              </w:rPr>
+              <w:instrText xml:space="preserve"> PAGEREF _Toc497112205 \h </w:instrText>
+            </w:r>
+            <w:r>
+              <w:rPr>
+                <w:noProof/>
+                <w:webHidden/>
+              </w:rPr>
+            </w:r>
+            <w:r>
+              <w:rPr>
+                <w:noProof/>
+                <w:webHidden/>
+              </w:rPr>
+              <w:fldChar w:fldCharType="separate"/>
+            </w:r>
+            <w:r>
+              <w:rPr>
+                <w:noProof/>
+                <w:webHidden/>
+              </w:rPr>
+              <w:t>6</w:t>
+            </w:r>
+            <w:r>
+              <w:rPr>
+                <w:noProof/>
+                <w:webHidden/>
+              </w:rPr>
+              <w:fldChar w:fldCharType="end"/>
+            </w:r>
+          </w:hyperlink>
+        </w:p>
+        <w:p>
+          <w:pPr>
+            <w:pStyle w:val="TOC3"/>
+            <w:tabs>
+              <w:tab w:val="left" w:pos="1470"/>
+              <w:tab w:val="right" w:leader="dot" w:pos="7360"/>
+            </w:tabs>
+            <w:rPr>
+              <w:rFonts w:eastAsiaTheme="minorEastAsia" w:cstheme="minorBidi"/>
+              <w:noProof/>
+              <w:sz w:val="22"/>
+              <w:lang w:val="en-GB" w:eastAsia="en-GB"/>
+            </w:rPr>
+          </w:pPr>
+          <w:hyperlink w:anchor="_Toc497112206" w:history="1">
+            <w:r>
+              <w:rPr>
+                <w:rStyle w:val="Hyperlink"/>
+                <w:noProof/>
+              </w:rPr>
+              <w:t>1.3.2</w:t>
+            </w:r>
+            <w:r>
+              <w:rPr>
+                <w:rFonts w:eastAsiaTheme="minorEastAsia" w:cstheme="minorBidi"/>
+                <w:noProof/>
+                <w:sz w:val="22"/>
+                <w:lang w:val="en-GB" w:eastAsia="en-GB"/>
+              </w:rPr>
+              <w:tab/>
+            </w:r>
+            <w:r>
+              <w:rPr>
+                <w:rStyle w:val="Hyperlink"/>
+                <w:noProof/>
+              </w:rPr>
+              <w:t xml:space="preserve">El método </w:t>
+            </w:r>
+            <w:r>
+              <w:rPr>
+                <w:rStyle w:val="Hyperlink"/>
+                <w:i/>
+                <w:noProof/>
+              </w:rPr>
+              <w:t>Equals</w:t>
+            </w:r>
+            <w:r>
+              <w:rPr>
+                <w:noProof/>
+                <w:webHidden/>
+              </w:rPr>
+              <w:tab/>
+            </w:r>
+            <w:r>
+              <w:rPr>
+                <w:noProof/>
+                <w:webHidden/>
+              </w:rPr>
+              <w:fldChar w:fldCharType="begin"/>
+            </w:r>
+            <w:r>
+              <w:rPr>
+                <w:noProof/>
+                <w:webHidden/>
+              </w:rPr>
+              <w:instrText xml:space="preserve"> PAGEREF _Toc497112206 \h </w:instrText>
+            </w:r>
+            <w:r>
+              <w:rPr>
+                <w:noProof/>
+                <w:webHidden/>
+              </w:rPr>
+            </w:r>
+            <w:r>
+              <w:rPr>
+                <w:noProof/>
+                <w:webHidden/>
+              </w:rPr>
+              <w:fldChar w:fldCharType="separate"/>
+            </w:r>
+            <w:r>
+              <w:rPr>
+                <w:noProof/>
+                <w:webHidden/>
+              </w:rPr>
+              <w:t>6</w:t>
             </w:r>
             <w:r>
               <w:rPr>
@@ -886,7 +886,7 @@
               <w:lang w:val="en-GB" w:eastAsia="en-GB"/>
             </w:rPr>
           </w:pPr>
-          <w:hyperlink w:anchor="_Toc497082473" w:history="1">
+          <w:hyperlink w:anchor="_Toc497112207" w:history="1">
             <w:r>
               <w:rPr>
                 <w:rStyle w:val="Hyperlink"/>
@@ -909,7 +909,7 @@
                 <w:rStyle w:val="Hyperlink"/>
                 <w:noProof/>
               </w:rPr>
-              <w:t>Determine los parámetros de cada algoritmo, indicando tipos de datos.</w:t>
+              <w:t>Realice una especificación por ejemplos de cada uno.</w:t>
             </w:r>
             <w:r>
               <w:rPr>
@@ -930,7 +930,7 @@
                 <w:noProof/>
                 <w:webHidden/>
               </w:rPr>
-              <w:instrText xml:space="preserve"> PAGEREF _Toc497082473 \h </w:instrText>
+              <w:instrText xml:space="preserve"> PAGEREF _Toc497112207 \h </w:instrText>
             </w:r>
             <w:r>
               <w:rPr>
@@ -976,7 +976,7 @@
               <w:lang w:val="en-GB" w:eastAsia="en-GB"/>
             </w:rPr>
           </w:pPr>
-          <w:hyperlink w:anchor="_Toc497082474" w:history="1">
+          <w:hyperlink w:anchor="_Toc497112208" w:history="1">
             <w:r>
               <w:rPr>
                 <w:rStyle w:val="Hyperlink"/>
@@ -999,6 +999,96 @@
                 <w:rStyle w:val="Hyperlink"/>
                 <w:noProof/>
               </w:rPr>
+              <w:t>Determine los parámetros de cada algoritmo, indicando tipos de datos.</w:t>
+            </w:r>
+            <w:r>
+              <w:rPr>
+                <w:noProof/>
+                <w:webHidden/>
+              </w:rPr>
+              <w:tab/>
+            </w:r>
+            <w:r>
+              <w:rPr>
+                <w:noProof/>
+                <w:webHidden/>
+              </w:rPr>
+              <w:fldChar w:fldCharType="begin"/>
+            </w:r>
+            <w:r>
+              <w:rPr>
+                <w:noProof/>
+                <w:webHidden/>
+              </w:rPr>
+              <w:instrText xml:space="preserve"> PAGEREF _Toc497112208 \h </w:instrText>
+            </w:r>
+            <w:r>
+              <w:rPr>
+                <w:noProof/>
+                <w:webHidden/>
+              </w:rPr>
+            </w:r>
+            <w:r>
+              <w:rPr>
+                <w:noProof/>
+                <w:webHidden/>
+              </w:rPr>
+              <w:fldChar w:fldCharType="separate"/>
+            </w:r>
+            <w:r>
+              <w:rPr>
+                <w:noProof/>
+                <w:webHidden/>
+              </w:rPr>
+              <w:t>8</w:t>
+            </w:r>
+            <w:r>
+              <w:rPr>
+                <w:noProof/>
+                <w:webHidden/>
+              </w:rPr>
+              <w:fldChar w:fldCharType="end"/>
+            </w:r>
+          </w:hyperlink>
+        </w:p>
+        <w:p>
+          <w:pPr>
+            <w:pStyle w:val="TOC2"/>
+            <w:tabs>
+              <w:tab w:val="left" w:pos="1050"/>
+              <w:tab w:val="right" w:leader="dot" w:pos="7360"/>
+            </w:tabs>
+            <w:rPr>
+              <w:rFonts w:eastAsiaTheme="minorEastAsia" w:cstheme="minorBidi"/>
+              <w:b w:val="0"/>
+              <w:noProof/>
+              <w:sz w:val="22"/>
+              <w:lang w:val="en-GB" w:eastAsia="en-GB"/>
+            </w:rPr>
+          </w:pPr>
+          <w:hyperlink w:anchor="_Toc497112209" w:history="1">
+            <w:r>
+              <w:rPr>
+                <w:rStyle w:val="Hyperlink"/>
+                <w:noProof/>
+              </w:rPr>
+              <w:t>1.6</w:t>
+            </w:r>
+            <w:r>
+              <w:rPr>
+                <w:rFonts w:eastAsiaTheme="minorEastAsia" w:cstheme="minorBidi"/>
+                <w:b w:val="0"/>
+                <w:noProof/>
+                <w:sz w:val="22"/>
+                <w:lang w:val="en-GB" w:eastAsia="en-GB"/>
+              </w:rPr>
+              <w:tab/>
+            </w:r>
+            <w:r>
+              <w:rPr>
+                <w:rStyle w:val="Hyperlink"/>
+                <w:noProof/>
+              </w:rPr>
               <w:t>Organización del código fuente</w:t>
             </w:r>
             <w:r>
@@ -1020,7 +1110,7 @@
                 <w:noProof/>
                 <w:webHidden/>
               </w:rPr>
-              <w:instrText xml:space="preserve"> PAGEREF _Toc497082474 \h </w:instrText>
+              <w:instrText xml:space="preserve"> PAGEREF _Toc497112209 \h </w:instrText>
             </w:r>
             <w:r>
               <w:rPr>
@@ -1067,7 +1157,7 @@
               <w:lang w:val="en-GB" w:eastAsia="en-GB"/>
             </w:rPr>
           </w:pPr>
-          <w:hyperlink w:anchor="_Toc497082475" w:history="1">
+          <w:hyperlink w:anchor="_Toc497112210" w:history="1">
             <w:r>
               <w:rPr>
                 <w:rStyle w:val="Hyperlink"/>
@@ -1112,7 +1202,7 @@
                 <w:noProof/>
                 <w:webHidden/>
               </w:rPr>
-              <w:instrText xml:space="preserve"> PAGEREF _Toc497082475 \h </w:instrText>
+              <w:instrText xml:space="preserve"> PAGEREF _Toc497112210 \h </w:instrText>
             </w:r>
             <w:r>
               <w:rPr>
@@ -1158,7 +1248,7 @@
               <w:lang w:val="en-GB" w:eastAsia="en-GB"/>
             </w:rPr>
           </w:pPr>
-          <w:hyperlink w:anchor="_Toc497082476" w:history="1">
+          <w:hyperlink w:anchor="_Toc497112211" w:history="1">
             <w:r>
               <w:rPr>
                 <w:rStyle w:val="Hyperlink"/>
@@ -1202,7 +1292,7 @@
                 <w:noProof/>
                 <w:webHidden/>
               </w:rPr>
-              <w:instrText xml:space="preserve"> PAGEREF _Toc497082476 \h </w:instrText>
+              <w:instrText xml:space="preserve"> PAGEREF _Toc497112211 \h </w:instrText>
             </w:r>
             <w:r>
               <w:rPr>
@@ -1248,7 +1338,7 @@
               <w:lang w:val="en-GB" w:eastAsia="en-GB"/>
             </w:rPr>
           </w:pPr>
-          <w:hyperlink w:anchor="_Toc497082477" w:history="1">
+          <w:hyperlink w:anchor="_Toc497112212" w:history="1">
             <w:r>
               <w:rPr>
                 <w:rStyle w:val="Hyperlink"/>
@@ -1292,7 +1382,7 @@
                 <w:noProof/>
                 <w:webHidden/>
               </w:rPr>
-              <w:instrText xml:space="preserve"> PAGEREF _Toc497082477 \h </w:instrText>
+              <w:instrText xml:space="preserve"> PAGEREF _Toc497112212 \h </w:instrText>
             </w:r>
             <w:r>
               <w:rPr>
@@ -1337,7 +1427,7 @@
               <w:lang w:val="en-GB" w:eastAsia="en-GB"/>
             </w:rPr>
           </w:pPr>
-          <w:hyperlink w:anchor="_Toc497082478" w:history="1">
+          <w:hyperlink w:anchor="_Toc497112213" w:history="1">
             <w:r>
               <w:rPr>
                 <w:rStyle w:val="Hyperlink"/>
@@ -1380,7 +1470,7 @@
                 <w:noProof/>
                 <w:webHidden/>
               </w:rPr>
-              <w:instrText xml:space="preserve"> PAGEREF _Toc497082478 \h </w:instrText>
+              <w:instrText xml:space="preserve"> PAGEREF _Toc497112213 \h </w:instrText>
             </w:r>
             <w:r>
               <w:rPr>
@@ -1425,7 +1515,7 @@
               <w:lang w:val="en-GB" w:eastAsia="en-GB"/>
             </w:rPr>
           </w:pPr>
-          <w:hyperlink w:anchor="_Toc497082479" w:history="1">
+          <w:hyperlink w:anchor="_Toc497112214" w:history="1">
             <w:r>
               <w:rPr>
                 <w:rStyle w:val="Hyperlink"/>
@@ -1468,7 +1558,7 @@
                 <w:noProof/>
                 <w:webHidden/>
               </w:rPr>
-              <w:instrText xml:space="preserve"> PAGEREF _Toc497082479 \h </w:instrText>
+              <w:instrText xml:space="preserve"> PAGEREF _Toc497112214 \h </w:instrText>
             </w:r>
             <w:r>
               <w:rPr>
@@ -1513,7 +1603,7 @@
               <w:lang w:val="en-GB" w:eastAsia="en-GB"/>
             </w:rPr>
           </w:pPr>
-          <w:hyperlink w:anchor="_Toc497082480" w:history="1">
+          <w:hyperlink w:anchor="_Toc497112215" w:history="1">
             <w:r>
               <w:rPr>
                 <w:rStyle w:val="Hyperlink"/>
@@ -1556,7 +1646,7 @@
                 <w:noProof/>
                 <w:webHidden/>
               </w:rPr>
-              <w:instrText xml:space="preserve"> PAGEREF _Toc497082480 \h </w:instrText>
+              <w:instrText xml:space="preserve"> PAGEREF _Toc497112215 \h </w:instrText>
             </w:r>
             <w:r>
               <w:rPr>
@@ -1601,7 +1691,7 @@
               <w:lang w:val="en-GB" w:eastAsia="en-GB"/>
             </w:rPr>
           </w:pPr>
-          <w:hyperlink w:anchor="_Toc497082481" w:history="1">
+          <w:hyperlink w:anchor="_Toc497112216" w:history="1">
             <w:r>
               <w:rPr>
                 <w:rStyle w:val="Hyperlink"/>
@@ -1644,7 +1734,7 @@
                 <w:noProof/>
                 <w:webHidden/>
               </w:rPr>
-              <w:instrText xml:space="preserve"> PAGEREF _Toc497082481 \h </w:instrText>
+              <w:instrText xml:space="preserve"> PAGEREF _Toc497112216 \h </w:instrText>
             </w:r>
             <w:r>
               <w:rPr>
@@ -1689,7 +1779,7 @@
               <w:lang w:val="en-GB" w:eastAsia="en-GB"/>
             </w:rPr>
           </w:pPr>
-          <w:hyperlink w:anchor="_Toc497082482" w:history="1">
+          <w:hyperlink w:anchor="_Toc497112217" w:history="1">
             <w:r>
               <w:rPr>
                 <w:rStyle w:val="Hyperlink"/>
@@ -1732,7 +1822,7 @@
                 <w:noProof/>
                 <w:webHidden/>
               </w:rPr>
-              <w:instrText xml:space="preserve"> PAGEREF _Toc497082482 \h </w:instrText>
+              <w:instrText xml:space="preserve"> PAGEREF _Toc497112217 \h </w:instrText>
             </w:r>
             <w:r>
               <w:rPr>
@@ -1777,7 +1867,7 @@
               <w:lang w:val="en-GB" w:eastAsia="en-GB"/>
             </w:rPr>
           </w:pPr>
-          <w:hyperlink w:anchor="_Toc497082483" w:history="1">
+          <w:hyperlink w:anchor="_Toc497112218" w:history="1">
             <w:r>
               <w:rPr>
                 <w:rStyle w:val="Hyperlink"/>
@@ -1820,7 +1910,7 @@
                 <w:noProof/>
                 <w:webHidden/>
               </w:rPr>
-              <w:instrText xml:space="preserve"> PAGEREF _Toc497082483 \h </w:instrText>
+              <w:instrText xml:space="preserve"> PAGEREF _Toc497112218 \h </w:instrText>
             </w:r>
             <w:r>
               <w:rPr>
@@ -1866,7 +1956,7 @@
               <w:lang w:val="en-GB" w:eastAsia="en-GB"/>
             </w:rPr>
           </w:pPr>
-          <w:hyperlink w:anchor="_Toc497082484" w:history="1">
+          <w:hyperlink w:anchor="_Toc497112219" w:history="1">
             <w:r>
               <w:rPr>
                 <w:rStyle w:val="Hyperlink"/>
@@ -1910,7 +2000,7 @@
                 <w:noProof/>
                 <w:webHidden/>
               </w:rPr>
-              <w:instrText xml:space="preserve"> PAGEREF _Toc497082484 \h </w:instrText>
+              <w:instrText xml:space="preserve"> PAGEREF _Toc497112219 \h </w:instrText>
             </w:r>
             <w:r>
               <w:rPr>
@@ -1955,7 +2045,7 @@
               <w:lang w:val="en-GB" w:eastAsia="en-GB"/>
             </w:rPr>
           </w:pPr>
-          <w:hyperlink w:anchor="_Toc497082485" w:history="1">
+          <w:hyperlink w:anchor="_Toc497112220" w:history="1">
             <w:r>
               <w:rPr>
                 <w:rStyle w:val="Hyperlink"/>
@@ -1998,7 +2088,7 @@
                 <w:noProof/>
                 <w:webHidden/>
               </w:rPr>
-              <w:instrText xml:space="preserve"> PAGEREF _Toc497082485 \h </w:instrText>
+              <w:instrText xml:space="preserve"> PAGEREF _Toc497112220 \h </w:instrText>
             </w:r>
             <w:r>
               <w:rPr>
@@ -2043,7 +2133,7 @@
               <w:lang w:val="en-GB" w:eastAsia="en-GB"/>
             </w:rPr>
           </w:pPr>
-          <w:hyperlink w:anchor="_Toc497082486" w:history="1">
+          <w:hyperlink w:anchor="_Toc497112221" w:history="1">
             <w:r>
               <w:rPr>
                 <w:rStyle w:val="Hyperlink"/>
@@ -2086,7 +2176,7 @@
                 <w:noProof/>
                 <w:webHidden/>
               </w:rPr>
-              <w:instrText xml:space="preserve"> PAGEREF _Toc497082486 \h </w:instrText>
+              <w:instrText xml:space="preserve"> PAGEREF _Toc497112221 \h </w:instrText>
             </w:r>
             <w:r>
               <w:rPr>
@@ -2133,7 +2223,7 @@
               <w:lang w:val="en-GB" w:eastAsia="en-GB"/>
             </w:rPr>
           </w:pPr>
-          <w:hyperlink w:anchor="_Toc497082487" w:history="1">
+          <w:hyperlink w:anchor="_Toc497112222" w:history="1">
             <w:r>
               <w:rPr>
                 <w:rStyle w:val="Hyperlink"/>
@@ -2178,7 +2268,7 @@
                 <w:noProof/>
                 <w:webHidden/>
               </w:rPr>
-              <w:instrText xml:space="preserve"> PAGEREF _Toc497082487 \h </w:instrText>
+              <w:instrText xml:space="preserve"> PAGEREF _Toc497112222 \h </w:instrText>
             </w:r>
             <w:r>
               <w:rPr>
@@ -2224,7 +2314,7 @@
               <w:lang w:val="en-GB" w:eastAsia="en-GB"/>
             </w:rPr>
           </w:pPr>
-          <w:hyperlink w:anchor="_Toc497082488" w:history="1">
+          <w:hyperlink w:anchor="_Toc497112223" w:history="1">
             <w:r>
               <w:rPr>
                 <w:rStyle w:val="Hyperlink"/>
@@ -2268,7 +2358,7 @@
                 <w:noProof/>
                 <w:webHidden/>
               </w:rPr>
-              <w:instrText xml:space="preserve"> PAGEREF _Toc497082488 \h </w:instrText>
+              <w:instrText xml:space="preserve"> PAGEREF _Toc497112223 \h </w:instrText>
             </w:r>
             <w:r>
               <w:rPr>
@@ -2314,7 +2404,7 @@
               <w:lang w:val="en-GB" w:eastAsia="en-GB"/>
             </w:rPr>
           </w:pPr>
-          <w:hyperlink w:anchor="_Toc497082489" w:history="1">
+          <w:hyperlink w:anchor="_Toc497112224" w:history="1">
             <w:r>
               <w:rPr>
                 <w:rStyle w:val="Hyperlink"/>
@@ -2358,7 +2448,7 @@
                 <w:noProof/>
                 <w:webHidden/>
               </w:rPr>
-              <w:instrText xml:space="preserve"> PAGEREF _Toc497082489 \h </w:instrText>
+              <w:instrText xml:space="preserve"> PAGEREF _Toc497112224 \h </w:instrText>
             </w:r>
             <w:r>
               <w:rPr>
@@ -2413,12 +2503,44 @@
       <w:pPr>
         <w:pStyle w:val="Heading1"/>
       </w:pPr>
-      <w:bookmarkStart w:id="1" w:name="_Toc497082467"/>
+      <w:bookmarkStart w:id="1" w:name="_Toc497112201"/>
       <w:r>
         <w:lastRenderedPageBreak/>
         <w:t>Composición de algoritmos</w:t>
       </w:r>
       <w:bookmarkEnd w:id="1"/>
+    </w:p>
+    <w:p>
+      <w:pPr>
+        <w:ind w:firstLine="706"/>
+      </w:pPr>
+      <w:r>
+        <w:t xml:space="preserve">Descargue el código fuente que ilustra esta sección en </w:t>
+      </w:r>
+      <w:hyperlink r:id="rId11" w:history="1">
+        <w:r>
+          <w:rPr>
+            <w:rStyle w:val="Hyperlink"/>
+          </w:rPr>
+          <w:t>https://goo.gl/kGVVKj</w:t>
+        </w:r>
+      </w:hyperlink>
+      <w:r>
+        <w:t>, en la carpeta “2da parte\Composición de algoritmos”.</w:t>
+      </w:r>
+    </w:p>
+    <w:p>
+      <w:pPr>
+        <w:pStyle w:val="Heading2"/>
+      </w:pPr>
+      <w:bookmarkStart w:id="2" w:name="_Toc497112202"/>
+      <w:r>
+        <w:t>Definición</w:t>
+      </w:r>
+      <w:bookmarkEnd w:id="2"/>
+      <w:r>
+        <w:t xml:space="preserve"> </w:t>
+      </w:r>
     </w:p>
     <w:p>
       <w:pPr>
@@ -2512,11 +2634,11 @@
       <w:pPr>
         <w:pStyle w:val="Heading2"/>
       </w:pPr>
-      <w:bookmarkStart w:id="2" w:name="_Toc497082468"/>
+      <w:bookmarkStart w:id="3" w:name="_Toc497112203"/>
       <w:r>
         <w:t>Exprese un ejemplo de la salida del algoritmo.</w:t>
       </w:r>
-      <w:bookmarkEnd w:id="2"/>
+      <w:bookmarkEnd w:id="3"/>
     </w:p>
     <w:p>
       <w:pPr>
@@ -2542,259 +2664,12 @@
           <w:noProof/>
           <w:lang w:val="en-GB" w:eastAsia="en-GB"/>
         </w:rPr>
+        <w:lastRenderedPageBreak/>
         <w:drawing>
           <wp:inline distT="0" distB="0" distL="0" distR="0" wp14:anchorId="2A10C256" wp14:editId="093408C7">
             <wp:extent cx="3619500" cy="3648075"/>
             <wp:effectExtent l="0" t="0" r="0" b="9525"/>
             <wp:docPr id="16" name="Picture 16"/>
-            <wp:cNvGraphicFramePr>
-              <a:graphicFrameLocks xmlns:a="http://schemas.openxmlformats.org/drawingml/2006/main" noChangeAspect="1"/>
-            </wp:cNvGraphicFramePr>
-            <a:graphic xmlns:a="http://schemas.openxmlformats.org/drawingml/2006/main">
-              <a:graphicData uri="http://schemas.openxmlformats.org/drawingml/2006/picture">
-                <pic:pic xmlns:pic="http://schemas.openxmlformats.org/drawingml/2006/picture">
-                  <pic:nvPicPr>
-                    <pic:cNvPr id="1" name=""/>
-                    <pic:cNvPicPr/>
-                  </pic:nvPicPr>
-                  <pic:blipFill>
-                    <a:blip r:embed="rId11"/>
-                    <a:stretch>
-                      <a:fillRect/>
-                    </a:stretch>
-                  </pic:blipFill>
-                  <pic:spPr>
-                    <a:xfrm>
-                      <a:off x="0" y="0"/>
-                      <a:ext cx="3619500" cy="3648075"/>
-                    </a:xfrm>
-                    <a:prstGeom prst="rect">
-                      <a:avLst/>
-                    </a:prstGeom>
-                  </pic:spPr>
-                </pic:pic>
-              </a:graphicData>
-            </a:graphic>
-          </wp:inline>
-        </w:drawing>
-      </w:r>
-    </w:p>
-    <w:p>
-      <w:pPr>
-        <w:pStyle w:val="Heading2"/>
-      </w:pPr>
-      <w:bookmarkStart w:id="3" w:name="_Toc497082469"/>
-      <w:r>
-        <w:lastRenderedPageBreak/>
-        <w:t>Determine los algoritmos requeridos y su tipo.</w:t>
-      </w:r>
-      <w:bookmarkEnd w:id="3"/>
-    </w:p>
-    <w:p>
-      <w:r>
-        <w:t>Inicie desde el paréntesis final, identificando el tipo de algoritmo: ¿es una lista, es una estructura o un escalar?</w:t>
-      </w:r>
-    </w:p>
-    <w:p>
-      <w:r>
-        <w:t>Sucesivamente, determine los algoritmos en profundidad, hasta llegar a los datos escalares que deban generarse.</w:t>
-      </w:r>
-    </w:p>
-    <w:p>
-      <w:r>
-        <w:t xml:space="preserve">En el ejemplo, primero identificamos que el algoritmo retorna una estructura de datos, que contiene una lista de estructuras de datos. Luego, determinamos que “métrica de puntos” y “métrica de tiempo no efectivo” podrían ser cálculos que haya que realizar. </w:t>
-      </w:r>
-    </w:p>
-    <w:p>
-      <w:r>
-        <w:t>Así, la lista de algoritmos es:</w:t>
-      </w:r>
-    </w:p>
-    <w:p>
-      <w:pPr>
-        <w:pStyle w:val="ListParagraph"/>
-        <w:numPr>
-          <w:ilvl w:val="0"/>
-          <w:numId w:val="29"/>
-        </w:numPr>
-      </w:pPr>
-      <w:r>
-        <w:t>Genere el reporte de métricas de un proyecto: retorna una estructura de datos.</w:t>
-      </w:r>
-    </w:p>
-    <w:p>
-      <w:pPr>
-        <w:pStyle w:val="ListParagraph"/>
-        <w:numPr>
-          <w:ilvl w:val="0"/>
-          <w:numId w:val="29"/>
-        </w:numPr>
-      </w:pPr>
-      <w:r>
-        <w:t>Genere la lista de métricas de las iteraciones: retorna una lista de</w:t>
-      </w:r>
-      <w:r>
-        <w:t xml:space="preserve"> </w:t>
-      </w:r>
-      <w:r>
-        <w:t>estructuras de datos.</w:t>
-      </w:r>
-    </w:p>
-    <w:p>
-      <w:pPr>
-        <w:pStyle w:val="ListParagraph"/>
-        <w:numPr>
-          <w:ilvl w:val="0"/>
-          <w:numId w:val="29"/>
-        </w:numPr>
-      </w:pPr>
-      <w:r>
-        <w:t>Genere las métricas de una iteración: retorna una estructura de datos.</w:t>
-      </w:r>
-    </w:p>
-    <w:p>
-      <w:pPr>
-        <w:pStyle w:val="ListParagraph"/>
-        <w:numPr>
-          <w:ilvl w:val="0"/>
-          <w:numId w:val="29"/>
-        </w:numPr>
-      </w:pPr>
-      <w:r>
-        <w:t>Genere la métrica de puntos de una iteración: retorna un escalar</w:t>
-      </w:r>
-    </w:p>
-    <w:p>
-      <w:pPr>
-        <w:pStyle w:val="ListParagraph"/>
-        <w:numPr>
-          <w:ilvl w:val="0"/>
-          <w:numId w:val="29"/>
-        </w:numPr>
-      </w:pPr>
-      <w:r>
-        <w:t>Genere la métrica de tiempo no efectivo de una iteración: retorna un escalar.</w:t>
-      </w:r>
-    </w:p>
-    <w:p>
-      <w:pPr>
-        <w:pStyle w:val="Heading3"/>
-      </w:pPr>
-      <w:bookmarkStart w:id="4" w:name="_Toc497082470"/>
-      <w:r>
-        <w:t>Determine cómo se realizará las pruebas unitarias</w:t>
-      </w:r>
-      <w:bookmarkEnd w:id="4"/>
-    </w:p>
-    <w:p>
-      <w:r>
-        <w:t>Para cada tipo de algoritmo tenemos una manera de saber las pruebas unitarias por realizar:</w:t>
-      </w:r>
-    </w:p>
-    <w:p>
-      <w:r>
-        <w:t xml:space="preserve">Si es un dato escalar, con </w:t>
-      </w:r>
-      <w:proofErr w:type="spellStart"/>
-      <w:r>
-        <w:rPr>
-          <w:i/>
-        </w:rPr>
-        <w:t>Assert.AreEqual</w:t>
-      </w:r>
-      <w:proofErr w:type="spellEnd"/>
-      <w:r>
-        <w:t>.</w:t>
-      </w:r>
-      <w:r>
-        <w:t xml:space="preserve"> Se puede realizar las pruebas que sean necesarias de acuerdo a la especificación con ejemplos que realice.</w:t>
-      </w:r>
-    </w:p>
-    <w:p>
-      <w:r>
-        <w:t xml:space="preserve">Si es una estructura de datos, con </w:t>
-      </w:r>
-      <w:proofErr w:type="spellStart"/>
-      <w:r>
-        <w:rPr>
-          <w:i/>
-        </w:rPr>
-        <w:t>Assert.AreEqual</w:t>
-      </w:r>
-      <w:proofErr w:type="spellEnd"/>
-      <w:r>
-        <w:t>.</w:t>
-      </w:r>
-      <w:r>
-        <w:t xml:space="preserve"> Se puede realizar una sola prueba unitaria.</w:t>
-      </w:r>
-    </w:p>
-    <w:p>
-      <w:r>
-        <w:t xml:space="preserve">Si es una lista, con </w:t>
-      </w:r>
-      <w:proofErr w:type="spellStart"/>
-      <w:r>
-        <w:rPr>
-          <w:i/>
-        </w:rPr>
-        <w:t>CollectionAssert.AreEqual</w:t>
-      </w:r>
-      <w:proofErr w:type="spellEnd"/>
-      <w:r>
-        <w:t>.</w:t>
-      </w:r>
-      <w:r>
-        <w:t xml:space="preserve"> Se recomienda realizar tres pruebas. Una en donde se genere una lista vacía, otra en donde se genere una lista con un elemento y otra con tres.</w:t>
-      </w:r>
-    </w:p>
-    <w:p>
-      <w:pPr>
-        <w:pStyle w:val="Heading3"/>
-      </w:pPr>
-      <w:bookmarkStart w:id="5" w:name="_Toc497082471"/>
-      <w:r>
-        <w:t xml:space="preserve">El método </w:t>
-      </w:r>
-      <w:proofErr w:type="spellStart"/>
-      <w:r>
-        <w:rPr>
-          <w:i/>
-        </w:rPr>
-        <w:t>Equals</w:t>
-      </w:r>
-      <w:bookmarkEnd w:id="5"/>
-      <w:proofErr w:type="spellEnd"/>
-    </w:p>
-    <w:p>
-      <w:r>
-        <w:t xml:space="preserve">Para poder probar las estructuras, será necesario implementar el método </w:t>
-      </w:r>
-      <w:proofErr w:type="spellStart"/>
-      <w:r>
-        <w:rPr>
-          <w:i/>
-        </w:rPr>
-        <w:t>Equals</w:t>
-      </w:r>
-      <w:proofErr w:type="spellEnd"/>
-      <w:r>
-        <w:t xml:space="preserve"> de la clase donde se compare cada una de sus propiedades. Esto implica igualmente realizar sus pruebas unitarias. Por ejemplo, analicemos el caso de esta clase:</w:t>
-      </w:r>
-    </w:p>
-    <w:p/>
-    <w:p>
-      <w:r>
-        <w:rPr>
-          <w:noProof/>
-          <w:lang w:val="en-GB" w:eastAsia="en-GB"/>
-        </w:rPr>
-        <w:lastRenderedPageBreak/>
-        <w:drawing>
-          <wp:inline distT="0" distB="0" distL="0" distR="0" wp14:anchorId="2B567E23" wp14:editId="71DBD041">
-            <wp:extent cx="2760668" cy="1009498"/>
-            <wp:effectExtent l="0" t="0" r="1905" b="635"/>
-            <wp:docPr id="17" name="Picture 17"/>
             <wp:cNvGraphicFramePr>
               <a:graphicFrameLocks xmlns:a="http://schemas.openxmlformats.org/drawingml/2006/main" noChangeAspect="1"/>
             </wp:cNvGraphicFramePr>
@@ -2814,6 +2689,243 @@
                   <pic:spPr>
                     <a:xfrm>
                       <a:off x="0" y="0"/>
+                      <a:ext cx="3619500" cy="3648075"/>
+                    </a:xfrm>
+                    <a:prstGeom prst="rect">
+                      <a:avLst/>
+                    </a:prstGeom>
+                  </pic:spPr>
+                </pic:pic>
+              </a:graphicData>
+            </a:graphic>
+          </wp:inline>
+        </w:drawing>
+      </w:r>
+    </w:p>
+    <w:p>
+      <w:pPr>
+        <w:pStyle w:val="Heading2"/>
+      </w:pPr>
+      <w:bookmarkStart w:id="4" w:name="_Toc497112204"/>
+      <w:r>
+        <w:t>Determine los algoritmos requeridos y su tipo.</w:t>
+      </w:r>
+      <w:bookmarkEnd w:id="4"/>
+    </w:p>
+    <w:p>
+      <w:r>
+        <w:t>Inicie desde el paréntesis final, identificando el tipo de algoritmo: ¿es una lista, es una estructura o un escalar?</w:t>
+      </w:r>
+    </w:p>
+    <w:p>
+      <w:r>
+        <w:t>Sucesivamente, determine los algoritmos en profundidad, hasta llegar a los datos escalares que deban generarse.</w:t>
+      </w:r>
+    </w:p>
+    <w:p>
+      <w:r>
+        <w:t xml:space="preserve">En el ejemplo, primero identificamos que el algoritmo retorna una estructura de datos, que contiene una lista de estructuras de datos. Luego, determinamos que “métrica de puntos” y “métrica de tiempo no efectivo” podrían ser cálculos que haya que realizar. </w:t>
+      </w:r>
+    </w:p>
+    <w:p>
+      <w:r>
+        <w:t>Así, la lista de algoritmos es:</w:t>
+      </w:r>
+    </w:p>
+    <w:p>
+      <w:pPr>
+        <w:pStyle w:val="ListParagraph"/>
+        <w:numPr>
+          <w:ilvl w:val="0"/>
+          <w:numId w:val="29"/>
+        </w:numPr>
+      </w:pPr>
+      <w:r>
+        <w:t>Genere el reporte de métricas de un proyecto: retorna una estructura de datos.</w:t>
+      </w:r>
+    </w:p>
+    <w:p>
+      <w:pPr>
+        <w:pStyle w:val="ListParagraph"/>
+        <w:numPr>
+          <w:ilvl w:val="0"/>
+          <w:numId w:val="29"/>
+        </w:numPr>
+      </w:pPr>
+      <w:r>
+        <w:t>Genere la lista de métricas de las iteraciones: retorna una lista de</w:t>
+      </w:r>
+      <w:r>
+        <w:t xml:space="preserve"> </w:t>
+      </w:r>
+      <w:r>
+        <w:t>estructuras de datos.</w:t>
+      </w:r>
+    </w:p>
+    <w:p>
+      <w:pPr>
+        <w:pStyle w:val="ListParagraph"/>
+        <w:numPr>
+          <w:ilvl w:val="0"/>
+          <w:numId w:val="29"/>
+        </w:numPr>
+      </w:pPr>
+      <w:r>
+        <w:t>Genere las métricas de una iteración: retorna una estructura de datos.</w:t>
+      </w:r>
+    </w:p>
+    <w:p>
+      <w:pPr>
+        <w:pStyle w:val="ListParagraph"/>
+        <w:numPr>
+          <w:ilvl w:val="0"/>
+          <w:numId w:val="29"/>
+        </w:numPr>
+      </w:pPr>
+      <w:r>
+        <w:t>Genere la métrica de puntos de una iteración: retorna un escalar</w:t>
+      </w:r>
+    </w:p>
+    <w:p>
+      <w:pPr>
+        <w:pStyle w:val="ListParagraph"/>
+        <w:numPr>
+          <w:ilvl w:val="0"/>
+          <w:numId w:val="29"/>
+        </w:numPr>
+      </w:pPr>
+      <w:r>
+        <w:t>Genere la métrica de tiempo no efectivo de una iteración: retorna un escalar.</w:t>
+      </w:r>
+    </w:p>
+    <w:p>
+      <w:pPr>
+        <w:pStyle w:val="Heading3"/>
+      </w:pPr>
+      <w:bookmarkStart w:id="5" w:name="_Toc497112205"/>
+      <w:r>
+        <w:lastRenderedPageBreak/>
+        <w:t>Determine cómo se realizará las pruebas unitarias</w:t>
+      </w:r>
+      <w:bookmarkEnd w:id="5"/>
+    </w:p>
+    <w:p>
+      <w:r>
+        <w:t>Para cada tipo de algoritmo tenemos una manera de saber las pruebas unitarias por realizar:</w:t>
+      </w:r>
+    </w:p>
+    <w:p>
+      <w:r>
+        <w:t xml:space="preserve">Si es un dato escalar, con </w:t>
+      </w:r>
+      <w:r>
+        <w:rPr>
+          <w:i/>
+        </w:rPr>
+        <w:t>Assert.AreEqual</w:t>
+      </w:r>
+      <w:r>
+        <w:t>.</w:t>
+      </w:r>
+      <w:r>
+        <w:t xml:space="preserve"> Se puede realizar las pruebas que sean necesarias de acuerdo a la especificación con ejemplos que realice.</w:t>
+      </w:r>
+    </w:p>
+    <w:p>
+      <w:r>
+        <w:t xml:space="preserve">Si es una estructura de datos, con </w:t>
+      </w:r>
+      <w:r>
+        <w:rPr>
+          <w:i/>
+        </w:rPr>
+        <w:t>Assert.AreEqual</w:t>
+      </w:r>
+      <w:r>
+        <w:t>.</w:t>
+      </w:r>
+      <w:r>
+        <w:t xml:space="preserve"> Se puede realizar una sola prueba unitaria.</w:t>
+      </w:r>
+    </w:p>
+    <w:p>
+      <w:r>
+        <w:t xml:space="preserve">Si es una lista, con </w:t>
+      </w:r>
+      <w:r>
+        <w:rPr>
+          <w:i/>
+        </w:rPr>
+        <w:t>CollectionAssert.AreEqual</w:t>
+      </w:r>
+      <w:r>
+        <w:t>.</w:t>
+      </w:r>
+      <w:r>
+        <w:t xml:space="preserve"> Se recomienda realizar tres pruebas. Una en donde se genere una lista vacía, otra en donde se genere una lista con un elemento y otra con tres.</w:t>
+      </w:r>
+    </w:p>
+    <w:p>
+      <w:pPr>
+        <w:pStyle w:val="Heading3"/>
+      </w:pPr>
+      <w:bookmarkStart w:id="6" w:name="_Toc497112206"/>
+      <w:r>
+        <w:t xml:space="preserve">El método </w:t>
+      </w:r>
+      <w:r>
+        <w:rPr>
+          <w:i/>
+        </w:rPr>
+        <w:t>Equals</w:t>
+      </w:r>
+      <w:bookmarkEnd w:id="6"/>
+    </w:p>
+    <w:p>
+      <w:r>
+        <w:t xml:space="preserve">Para poder probar las estructuras, será necesario implementar el método </w:t>
+      </w:r>
+      <w:r>
+        <w:rPr>
+          <w:i/>
+        </w:rPr>
+        <w:t>Equals</w:t>
+      </w:r>
+      <w:r>
+        <w:t xml:space="preserve"> de la clase donde se compare cada una de sus propiedades. Esto implica igualmente realizar sus pruebas unitarias. Por ejemplo, analicemos el caso de esta clase:</w:t>
+      </w:r>
+    </w:p>
+    <w:p/>
+    <w:p>
+      <w:r>
+        <w:rPr>
+          <w:noProof/>
+          <w:lang w:val="en-GB" w:eastAsia="en-GB"/>
+        </w:rPr>
+        <w:drawing>
+          <wp:inline distT="0" distB="0" distL="0" distR="0" wp14:anchorId="2B567E23" wp14:editId="71DBD041">
+            <wp:extent cx="2760668" cy="1009498"/>
+            <wp:effectExtent l="0" t="0" r="1905" b="635"/>
+            <wp:docPr id="17" name="Picture 17"/>
+            <wp:cNvGraphicFramePr>
+              <a:graphicFrameLocks xmlns:a="http://schemas.openxmlformats.org/drawingml/2006/main" noChangeAspect="1"/>
+            </wp:cNvGraphicFramePr>
+            <a:graphic xmlns:a="http://schemas.openxmlformats.org/drawingml/2006/main">
+              <a:graphicData uri="http://schemas.openxmlformats.org/drawingml/2006/picture">
+                <pic:pic xmlns:pic="http://schemas.openxmlformats.org/drawingml/2006/picture">
+                  <pic:nvPicPr>
+                    <pic:cNvPr id="1" name=""/>
+                    <pic:cNvPicPr/>
+                  </pic:nvPicPr>
+                  <pic:blipFill>
+                    <a:blip r:embed="rId13"/>
+                    <a:stretch>
+                      <a:fillRect/>
+                    </a:stretch>
+                  </pic:blipFill>
+                  <pic:spPr>
+                    <a:xfrm>
+                      <a:off x="0" y="0"/>
                       <a:ext cx="2830937" cy="1035193"/>
                     </a:xfrm>
                     <a:prstGeom prst="rect">
@@ -2832,14 +2944,12 @@
       <w:r>
         <w:t xml:space="preserve">Para poder probar su método </w:t>
       </w:r>
-      <w:proofErr w:type="spellStart"/>
       <w:r>
         <w:rPr>
           <w:i/>
         </w:rPr>
         <w:t>Equals</w:t>
       </w:r>
-      <w:proofErr w:type="spellEnd"/>
       <w:r>
         <w:t>, vamos a requerir cinco pruebas, pues una prueba unitaria demostrará el caso de igualdad y luego habrá una prueba unitaria por cada propiedad en donde no sea igual.</w:t>
       </w:r>
@@ -2978,11 +3088,9 @@
               <w:ind w:firstLine="0"/>
               <w:cnfStyle w:val="000000100000" w:firstRow="0" w:lastRow="0" w:firstColumn="0" w:lastColumn="0" w:oddVBand="0" w:evenVBand="0" w:oddHBand="1" w:evenHBand="0" w:firstRowFirstColumn="0" w:firstRowLastColumn="0" w:lastRowFirstColumn="0" w:lastRowLastColumn="0"/>
             </w:pPr>
-            <w:proofErr w:type="spellStart"/>
             <w:r>
               <w:t>MiProyecto</w:t>
             </w:r>
-            <w:proofErr w:type="spellEnd"/>
           </w:p>
         </w:tc>
         <w:tc>
@@ -3085,6 +3193,7 @@
               <w:ind w:firstLine="0"/>
             </w:pPr>
             <w:r>
+              <w:lastRenderedPageBreak/>
               <w:t>Ejemplo</w:t>
             </w:r>
           </w:p>
@@ -3201,11 +3310,9 @@
               <w:ind w:firstLine="0"/>
               <w:cnfStyle w:val="000000100000" w:firstRow="0" w:lastRow="0" w:firstColumn="0" w:lastColumn="0" w:oddVBand="0" w:evenVBand="0" w:oddHBand="1" w:evenHBand="0" w:firstRowFirstColumn="0" w:firstRowLastColumn="0" w:lastRowFirstColumn="0" w:lastRowLastColumn="0"/>
             </w:pPr>
-            <w:proofErr w:type="spellStart"/>
             <w:r>
               <w:t>MiProyecto</w:t>
             </w:r>
-            <w:proofErr w:type="spellEnd"/>
           </w:p>
         </w:tc>
         <w:tc>
@@ -3289,11 +3396,9 @@
               <w:ind w:firstLine="0"/>
               <w:cnfStyle w:val="000000000000" w:firstRow="0" w:lastRow="0" w:firstColumn="0" w:lastColumn="0" w:oddVBand="0" w:evenVBand="0" w:oddHBand="0" w:evenHBand="0" w:firstRowFirstColumn="0" w:firstRowLastColumn="0" w:lastRowFirstColumn="0" w:lastRowLastColumn="0"/>
             </w:pPr>
-            <w:proofErr w:type="spellStart"/>
             <w:r>
               <w:t>MiProyecto</w:t>
             </w:r>
-            <w:proofErr w:type="spellEnd"/>
           </w:p>
         </w:tc>
         <w:tc>
@@ -3469,11 +3574,9 @@
               <w:ind w:firstLine="0"/>
               <w:cnfStyle w:val="000000000000" w:firstRow="0" w:lastRow="0" w:firstColumn="0" w:lastColumn="0" w:oddVBand="0" w:evenVBand="0" w:oddHBand="0" w:evenHBand="0" w:firstRowFirstColumn="0" w:firstRowLastColumn="0" w:lastRowFirstColumn="0" w:lastRowLastColumn="0"/>
             </w:pPr>
-            <w:proofErr w:type="spellStart"/>
             <w:r>
               <w:t>MiProyecto</w:t>
             </w:r>
-            <w:proofErr w:type="spellEnd"/>
           </w:p>
         </w:tc>
         <w:tc>
@@ -3563,11 +3666,9 @@
               <w:ind w:firstLine="0"/>
               <w:cnfStyle w:val="000000100000" w:firstRow="0" w:lastRow="0" w:firstColumn="0" w:lastColumn="0" w:oddVBand="0" w:evenVBand="0" w:oddHBand="1" w:evenHBand="0" w:firstRowFirstColumn="0" w:firstRowLastColumn="0" w:lastRowFirstColumn="0" w:lastRowLastColumn="0"/>
             </w:pPr>
-            <w:proofErr w:type="spellStart"/>
             <w:r>
               <w:t>MiProyecto</w:t>
             </w:r>
-            <w:proofErr w:type="spellEnd"/>
           </w:p>
         </w:tc>
         <w:tc>
@@ -3631,14 +3732,12 @@
       <w:r>
         <w:t xml:space="preserve">Esta es una implementación sencilla del método </w:t>
       </w:r>
-      <w:proofErr w:type="spellStart"/>
       <w:r>
         <w:rPr>
           <w:i/>
         </w:rPr>
         <w:t>Equals</w:t>
       </w:r>
-      <w:proofErr w:type="spellEnd"/>
       <w:r>
         <w:t>:</w:t>
       </w:r>
@@ -3650,396 +3749,11 @@
           <w:noProof/>
           <w:lang w:val="en-GB" w:eastAsia="en-GB"/>
         </w:rPr>
-        <w:lastRenderedPageBreak/>
         <w:drawing>
           <wp:inline distT="0" distB="0" distL="0" distR="0" wp14:anchorId="1795F8F5" wp14:editId="402FF0DA">
             <wp:extent cx="4679950" cy="2168525"/>
             <wp:effectExtent l="0" t="0" r="6350" b="3175"/>
             <wp:docPr id="18" name="Picture 18"/>
-            <wp:cNvGraphicFramePr>
-              <a:graphicFrameLocks xmlns:a="http://schemas.openxmlformats.org/drawingml/2006/main" noChangeAspect="1"/>
-            </wp:cNvGraphicFramePr>
-            <a:graphic xmlns:a="http://schemas.openxmlformats.org/drawingml/2006/main">
-              <a:graphicData uri="http://schemas.openxmlformats.org/drawingml/2006/picture">
-                <pic:pic xmlns:pic="http://schemas.openxmlformats.org/drawingml/2006/picture">
-                  <pic:nvPicPr>
-                    <pic:cNvPr id="1" name=""/>
-                    <pic:cNvPicPr/>
-                  </pic:nvPicPr>
-                  <pic:blipFill>
-                    <a:blip r:embed="rId13"/>
-                    <a:stretch>
-                      <a:fillRect/>
-                    </a:stretch>
-                  </pic:blipFill>
-                  <pic:spPr>
-                    <a:xfrm>
-                      <a:off x="0" y="0"/>
-                      <a:ext cx="4679950" cy="2168525"/>
-                    </a:xfrm>
-                    <a:prstGeom prst="rect">
-                      <a:avLst/>
-                    </a:prstGeom>
-                  </pic:spPr>
-                </pic:pic>
-              </a:graphicData>
-            </a:graphic>
-          </wp:inline>
-        </w:drawing>
-      </w:r>
-    </w:p>
-    <w:p/>
-    <w:p>
-      <w:pPr>
-        <w:rPr>
-          <w:b/>
-        </w:rPr>
-      </w:pPr>
-      <w:r>
-        <w:rPr>
-          <w:b/>
-        </w:rPr>
-        <w:t xml:space="preserve">¿Se puede utilizar alguna comparación por medio de </w:t>
-      </w:r>
-      <w:proofErr w:type="spellStart"/>
-      <w:r>
-        <w:rPr>
-          <w:b/>
-          <w:i/>
-        </w:rPr>
-        <w:t>Reflection</w:t>
-      </w:r>
-      <w:proofErr w:type="spellEnd"/>
-      <w:r>
-        <w:rPr>
-          <w:b/>
-        </w:rPr>
-        <w:t xml:space="preserve"> para no tener que comparar cada propiedad?</w:t>
-      </w:r>
-    </w:p>
-    <w:p>
-      <w:r>
-        <w:t xml:space="preserve">Sí, hay librerías y código en internet que demuestran cómo hacerlo. El inconveniente es que el rendimiento de las pruebas unitarias no será el mismo, pues </w:t>
-      </w:r>
-      <w:proofErr w:type="spellStart"/>
-      <w:r>
-        <w:rPr>
-          <w:i/>
-        </w:rPr>
-        <w:t>Reflection</w:t>
-      </w:r>
-      <w:proofErr w:type="spellEnd"/>
-      <w:r>
-        <w:t xml:space="preserve"> las hará más lentas.</w:t>
-      </w:r>
-    </w:p>
-    <w:p>
-      <w:pPr>
-        <w:pStyle w:val="Heading2"/>
-      </w:pPr>
-      <w:bookmarkStart w:id="6" w:name="_Toc497082472"/>
-      <w:r>
-        <w:t>Realice una especificación por ejemplos de cada uno.</w:t>
-      </w:r>
-      <w:bookmarkEnd w:id="6"/>
-    </w:p>
-    <w:p>
-      <w:pPr>
-        <w:pStyle w:val="Firstparagraph"/>
-      </w:pPr>
-      <w:r>
-        <w:t xml:space="preserve">Inicie especificando los algoritmos más sencillos, primero las reglas de negocio que son los cálculos que determinan los escalares, y de allí hacia las estructuras más compuestas. </w:t>
-      </w:r>
-    </w:p>
-    <w:p>
-      <w:r>
-        <w:t xml:space="preserve">Los algoritmos </w:t>
-      </w:r>
-      <w:r>
-        <w:t>de estructuras y listas deberían requerir un solo ejemplo. Si encuentra algún caso donde un ejemplo no sea suficiente, considere si sería más sencillo separar en dos algoritmos. Esto sucede en ocasiones donde el resultado de salida tiene diferentes propiedades dependiendo de algún tipo que se recibe por parámetro.</w:t>
-      </w:r>
-    </w:p>
-    <w:p>
-      <w:pPr>
-        <w:pStyle w:val="Heading2"/>
-      </w:pPr>
-      <w:bookmarkStart w:id="7" w:name="_Toc497082473"/>
-      <w:r>
-        <w:t>Determine los parámetros de cada algoritmo, indicando tipos de datos.</w:t>
-      </w:r>
-      <w:bookmarkEnd w:id="7"/>
-    </w:p>
-    <w:p>
-      <w:pPr>
-        <w:ind w:firstLine="0"/>
-        <w:jc w:val="left"/>
-      </w:pPr>
-      <w:r>
-        <w:t>Iniciando por el algoritmo de la estructura completa, indique los parámetros. Por ejemplo:</w:t>
-      </w:r>
-    </w:p>
-    <w:p>
-      <w:pPr>
-        <w:pStyle w:val="ListParagraph"/>
-        <w:numPr>
-          <w:ilvl w:val="0"/>
-          <w:numId w:val="30"/>
-        </w:numPr>
-      </w:pPr>
-      <w:r>
-        <w:rPr>
-          <w:b/>
-        </w:rPr>
-        <w:t>Genere el reporte de métricas de un proyecto</w:t>
-      </w:r>
-      <w:r>
-        <w:t xml:space="preserve">: recibe un proyecto, que contiene nombre y una lista de los datos de sus iteraciones. </w:t>
-      </w:r>
-    </w:p>
-    <w:p>
-      <w:pPr>
-        <w:pStyle w:val="ListParagraph"/>
-        <w:numPr>
-          <w:ilvl w:val="0"/>
-          <w:numId w:val="30"/>
-        </w:numPr>
-      </w:pPr>
-      <w:r>
-        <w:rPr>
-          <w:b/>
-        </w:rPr>
-        <w:t>Genere la lista de métricas de las iteraciones</w:t>
-      </w:r>
-      <w:r>
-        <w:t>: recibe la lista de los datos de las iteraciones.</w:t>
-      </w:r>
-    </w:p>
-    <w:p>
-      <w:pPr>
-        <w:pStyle w:val="ListParagraph"/>
-        <w:numPr>
-          <w:ilvl w:val="0"/>
-          <w:numId w:val="30"/>
-        </w:numPr>
-      </w:pPr>
-      <w:r>
-        <w:rPr>
-          <w:b/>
-        </w:rPr>
-        <w:t>Genere las métricas de una iteración</w:t>
-      </w:r>
-      <w:r>
-        <w:t xml:space="preserve">: recibe los datos de una iteración. Cada iteración consta de número, fecha de inicio, fecha final, hay información de puntos disponible, puntos planificados, puntos </w:t>
-      </w:r>
-      <w:r>
-        <w:lastRenderedPageBreak/>
-        <w:t xml:space="preserve">terminados, hay información de días disponible, capacidad del equipo, días no efectivos. </w:t>
-      </w:r>
-    </w:p>
-    <w:p>
-      <w:pPr>
-        <w:pStyle w:val="ListParagraph"/>
-        <w:numPr>
-          <w:ilvl w:val="0"/>
-          <w:numId w:val="30"/>
-        </w:numPr>
-      </w:pPr>
-      <w:r>
-        <w:rPr>
-          <w:b/>
-        </w:rPr>
-        <w:t>Genere la métrica de puntos de una iteración</w:t>
-      </w:r>
-      <w:r>
-        <w:t>: usa algunos datos de una iteración, por lo que podemos decir que recibe una iteración.</w:t>
-      </w:r>
-    </w:p>
-    <w:p>
-      <w:pPr>
-        <w:pStyle w:val="ListParagraph"/>
-        <w:numPr>
-          <w:ilvl w:val="0"/>
-          <w:numId w:val="30"/>
-        </w:numPr>
-      </w:pPr>
-      <w:r>
-        <w:rPr>
-          <w:b/>
-        </w:rPr>
-        <w:t>Genere la métrica de tiempo no efectivo de una iteración</w:t>
-      </w:r>
-      <w:r>
-        <w:t>: usa algunos datos de una iteración, por lo que podemos decir que recibe una iteración, igualmente.</w:t>
-      </w:r>
-    </w:p>
-    <w:p>
-      <w:pPr>
-        <w:ind w:firstLine="0"/>
-        <w:jc w:val="left"/>
-        <w:rPr>
-          <w:rFonts w:cs="Arial"/>
-          <w:b/>
-          <w:bCs/>
-          <w:iCs/>
-          <w:sz w:val="24"/>
-          <w:szCs w:val="28"/>
-        </w:rPr>
-      </w:pPr>
-      <w:r>
-        <w:br w:type="page"/>
-      </w:r>
-    </w:p>
-    <w:p>
-      <w:pPr>
-        <w:pStyle w:val="Heading2"/>
-      </w:pPr>
-      <w:bookmarkStart w:id="8" w:name="_Toc497082474"/>
-      <w:r>
-        <w:lastRenderedPageBreak/>
-        <w:t>Organización del código fuente</w:t>
-      </w:r>
-      <w:bookmarkEnd w:id="8"/>
-    </w:p>
-    <w:p>
-      <w:pPr>
-        <w:pStyle w:val="Firstparagraph"/>
-      </w:pPr>
-      <w:r>
-        <w:t xml:space="preserve">Estas son algunas recomendaciones para mantener la separación entre casos de uso y algoritmos. </w:t>
-      </w:r>
-    </w:p>
-    <w:p>
-      <w:r>
-        <w:rPr>
-          <w:b/>
-        </w:rPr>
-        <w:t>Separación vertical.</w:t>
-      </w:r>
-      <w:r>
-        <w:t xml:space="preserve"> Aún más importante que separar capas de componentes como “</w:t>
-      </w:r>
-      <w:proofErr w:type="spellStart"/>
-      <w:r>
-        <w:t>Webservice</w:t>
-      </w:r>
-      <w:proofErr w:type="spellEnd"/>
-      <w:r>
-        <w:t>”, “Acceso a datos” y “</w:t>
-      </w:r>
-      <w:proofErr w:type="spellStart"/>
-      <w:r>
-        <w:t>Logica</w:t>
-      </w:r>
-      <w:proofErr w:type="spellEnd"/>
-      <w:r>
-        <w:t xml:space="preserve"> de negocio”, estas recomendaciones buscan una separación vertical, donde cada funcionalidad pueda entenderse y desarrollarse con menos dependencias en otras.</w:t>
-      </w:r>
-    </w:p>
-    <w:p>
-      <w:r>
-        <w:rPr>
-          <w:b/>
-        </w:rPr>
-        <w:t xml:space="preserve">Una carpeta por Caso de uso. </w:t>
-      </w:r>
-      <w:r>
-        <w:t xml:space="preserve">Separar cada caso de uso en su propia carpeta y </w:t>
-      </w:r>
-      <w:proofErr w:type="spellStart"/>
-      <w:r>
-        <w:rPr>
-          <w:i/>
-        </w:rPr>
-        <w:t>namespace</w:t>
-      </w:r>
-      <w:proofErr w:type="spellEnd"/>
-      <w:r>
-        <w:t xml:space="preserve"> ayuda a entender el sistema de acuerdo a su </w:t>
-      </w:r>
-      <w:r>
-        <w:rPr>
-          <w:b/>
-        </w:rPr>
-        <w:t>uso</w:t>
-      </w:r>
-      <w:r>
-        <w:t xml:space="preserve">. Además, ayuda a determinar más claramente el impacto de los cambios. </w:t>
-      </w:r>
-    </w:p>
-    <w:p>
-      <w:r>
-        <w:t>Cuando las clases y demás archivos se organizan por su tipo, como por ejemplo, “entidades”, “repositorios”, “servicios” y “controladores”, se tiende a tener muchos archivos por carpeta y a que estos sean grandes. Los conflictos por cambios son comunes y todo ello contribuye también a que el sistema sea difícil de entender. La organización por tipo funciona bien en aplicaciones muy pequeñas, pero no cuando se requiere trabajar en equipo.</w:t>
-      </w:r>
-    </w:p>
-    <w:p>
-      <w:r>
-        <w:t>Un beneficio inmediato de la organización por uso es que se tiene menos archivos por carpeta y cada uno es más pequeño. Esto ayuda mucho a facilitar la comprensión.</w:t>
-      </w:r>
-    </w:p>
-    <w:p>
-      <w:r>
-        <w:rPr>
-          <w:b/>
-        </w:rPr>
-        <w:t>Una carpeta por flujo de datos.</w:t>
-      </w:r>
-      <w:r>
-        <w:t xml:space="preserve"> Por ejemplo, si en Agregar Proyecto, la interfaz gráfica requiere consultar ciertos datos para mostrar un formulario, entonces ese es un flujo de datos que debería tener su propia carpeta. Otro sería el propio flujo de datos donde se envía la información para agregar un proyecto nuevo.</w:t>
-      </w:r>
-    </w:p>
-    <w:p>
-      <w:r>
-        <w:rPr>
-          <w:b/>
-        </w:rPr>
-        <w:t>Una carpeta por algoritmo.</w:t>
-      </w:r>
-      <w:r>
-        <w:t xml:space="preserve"> Por claridad, es de ayuda agrupar cada algoritmo en una carpeta con un nombre claro. Las clases que realicen dicho algoritmo se usan y cambien siempre juntas, y así se ayudará a la eficiencia del programador.</w:t>
-      </w:r>
-    </w:p>
-    <w:p>
-      <w:pPr>
-        <w:ind w:firstLine="0"/>
-        <w:jc w:val="left"/>
-        <w:rPr>
-          <w:b/>
-        </w:rPr>
-      </w:pPr>
-      <w:r>
-        <w:rPr>
-          <w:b/>
-        </w:rPr>
-        <w:br w:type="page"/>
-      </w:r>
-    </w:p>
-    <w:p>
-      <w:r>
-        <w:rPr>
-          <w:b/>
-        </w:rPr>
-        <w:lastRenderedPageBreak/>
-        <w:t>Un ejemplo</w:t>
-      </w:r>
-      <w:r>
-        <w:t>: Este es un ejemplo de la organización propuesta para un caso de uso, en donde en la raíz de la carpeta “Agregar proyecto” se encuentra el algoritmo que coordina. Note que se indica claramente cuáles estructuras de datos son entradas o salidas del caso de uso. Además todas las dependencias externas se ubican en “Acceso a datos”.</w:t>
-      </w:r>
-    </w:p>
-    <w:p/>
-    <w:p>
-      <w:pPr>
-        <w:keepNext/>
-      </w:pPr>
-      <w:r>
-        <w:rPr>
-          <w:noProof/>
-          <w:lang w:val="en-GB" w:eastAsia="en-GB"/>
-        </w:rPr>
-        <w:drawing>
-          <wp:inline distT="0" distB="0" distL="0" distR="0" wp14:anchorId="195CB390" wp14:editId="14616B7D">
-            <wp:extent cx="2295525" cy="2943225"/>
-            <wp:effectExtent l="0" t="0" r="9525" b="9525"/>
-            <wp:docPr id="15" name="Picture 15"/>
             <wp:cNvGraphicFramePr>
               <a:graphicFrameLocks xmlns:a="http://schemas.openxmlformats.org/drawingml/2006/main" noChangeAspect="1"/>
             </wp:cNvGraphicFramePr>
@@ -4059,7 +3773,7 @@
                   <pic:spPr>
                     <a:xfrm>
                       <a:off x="0" y="0"/>
-                      <a:ext cx="2295525" cy="2943225"/>
+                      <a:ext cx="4679950" cy="2168525"/>
                     </a:xfrm>
                     <a:prstGeom prst="rect">
                       <a:avLst/>
@@ -4072,101 +3786,333 @@
         </w:drawing>
       </w:r>
     </w:p>
-    <w:p>
-      <w:pPr>
-        <w:pStyle w:val="Caption"/>
-      </w:pPr>
-      <w:r>
-        <w:t xml:space="preserve">Figura </w:t>
-      </w:r>
-      <w:r>
-        <w:fldChar w:fldCharType="begin"/>
-      </w:r>
-      <w:r>
-        <w:instrText xml:space="preserve"> SEQ Figura \* ARABIC </w:instrText>
-      </w:r>
-      <w:r>
-        <w:fldChar w:fldCharType="separate"/>
-      </w:r>
-      <w:r>
-        <w:rPr>
-          <w:noProof/>
-        </w:rPr>
-        <w:t>2</w:t>
-      </w:r>
-      <w:r>
-        <w:fldChar w:fldCharType="end"/>
-      </w:r>
-      <w:r>
-        <w:t xml:space="preserve"> Organización de un caso de uso</w:t>
-      </w:r>
+    <w:p/>
+    <w:p>
+      <w:pPr>
+        <w:rPr>
+          <w:b/>
+        </w:rPr>
+      </w:pPr>
+      <w:r>
+        <w:rPr>
+          <w:b/>
+        </w:rPr>
+        <w:t xml:space="preserve">¿Se puede utilizar alguna comparación por medio de </w:t>
+      </w:r>
+      <w:r>
+        <w:rPr>
+          <w:b/>
+          <w:i/>
+        </w:rPr>
+        <w:t>Reflection</w:t>
+      </w:r>
+      <w:r>
+        <w:rPr>
+          <w:b/>
+        </w:rPr>
+        <w:t xml:space="preserve"> para no tener que comparar cada propiedad?</w:t>
+      </w:r>
+    </w:p>
+    <w:p>
+      <w:r>
+        <w:t xml:space="preserve">Sí, hay librerías y código en internet que demuestran cómo hacerlo. El inconveniente es que el rendimiento de las pruebas unitarias no será el mismo, pues </w:t>
+      </w:r>
+      <w:r>
+        <w:rPr>
+          <w:i/>
+        </w:rPr>
+        <w:t>Reflection</w:t>
+      </w:r>
+      <w:r>
+        <w:t xml:space="preserve"> las hará más lentas.</w:t>
+      </w:r>
+    </w:p>
+    <w:p>
+      <w:pPr>
+        <w:pStyle w:val="Heading2"/>
+      </w:pPr>
+      <w:bookmarkStart w:id="7" w:name="_Toc497112207"/>
+      <w:r>
+        <w:t>Realice una especificación por ejemplos de cada uno.</w:t>
+      </w:r>
+      <w:bookmarkEnd w:id="7"/>
+    </w:p>
+    <w:p>
+      <w:pPr>
+        <w:pStyle w:val="Firstparagraph"/>
+      </w:pPr>
+      <w:r>
+        <w:t xml:space="preserve">Inicie especificando los algoritmos más sencillos, primero las reglas de negocio que son los cálculos que determinan los escalares, y de allí hacia las estructuras más compuestas. </w:t>
+      </w:r>
+    </w:p>
+    <w:p>
+      <w:r>
+        <w:lastRenderedPageBreak/>
+        <w:t xml:space="preserve">Los algoritmos </w:t>
+      </w:r>
+      <w:r>
+        <w:t>de estructuras y listas deberían requerir un solo ejemplo. Si encuentra algún caso donde un ejemplo no sea suficiente, considere si sería más sencillo separar en dos algoritmos. Esto sucede en ocasiones donde el resultado de salida tiene diferentes propiedades dependiendo de algún tipo que se recibe por parámetro.</w:t>
+      </w:r>
+    </w:p>
+    <w:p>
+      <w:pPr>
+        <w:pStyle w:val="Heading2"/>
+      </w:pPr>
+      <w:bookmarkStart w:id="8" w:name="_Toc497112208"/>
+      <w:r>
+        <w:t>Determine los parámetros de cada algoritmo, indicando tipos de datos.</w:t>
+      </w:r>
+      <w:bookmarkEnd w:id="8"/>
     </w:p>
     <w:p>
       <w:pPr>
         <w:ind w:firstLine="0"/>
         <w:jc w:val="left"/>
+      </w:pPr>
+      <w:r>
+        <w:t>Iniciando por el algoritmo de la estructura completa, indique los parámetros. Por ejemplo:</w:t>
+      </w:r>
+    </w:p>
+    <w:p>
+      <w:pPr>
+        <w:pStyle w:val="ListParagraph"/>
+        <w:numPr>
+          <w:ilvl w:val="0"/>
+          <w:numId w:val="30"/>
+        </w:numPr>
+      </w:pPr>
+      <w:r>
         <w:rPr>
           <w:b/>
         </w:rPr>
+        <w:t>Genere el reporte de métricas de un proyecto</w:t>
+      </w:r>
+      <w:r>
+        <w:t xml:space="preserve">: recibe un proyecto, que contiene nombre y una lista de los datos de sus iteraciones. </w:t>
+      </w:r>
+    </w:p>
+    <w:p>
+      <w:pPr>
+        <w:pStyle w:val="ListParagraph"/>
+        <w:numPr>
+          <w:ilvl w:val="0"/>
+          <w:numId w:val="30"/>
+        </w:numPr>
       </w:pPr>
       <w:r>
         <w:rPr>
           <w:b/>
         </w:rPr>
+        <w:t>Genere la lista de métricas de las iteraciones</w:t>
+      </w:r>
+      <w:r>
+        <w:t>: recibe la lista de los datos de las iteraciones.</w:t>
+      </w:r>
+    </w:p>
+    <w:p>
+      <w:pPr>
+        <w:pStyle w:val="ListParagraph"/>
+        <w:numPr>
+          <w:ilvl w:val="0"/>
+          <w:numId w:val="30"/>
+        </w:numPr>
+      </w:pPr>
+      <w:r>
+        <w:rPr>
+          <w:b/>
+        </w:rPr>
+        <w:t>Genere las métricas de una iteración</w:t>
+      </w:r>
+      <w:r>
+        <w:t xml:space="preserve">: recibe los datos de una iteración. Cada iteración consta de número, fecha de inicio, fecha final, hay información de puntos disponible, puntos planificados, puntos terminados, hay información de días disponible, capacidad del equipo, días no efectivos. </w:t>
+      </w:r>
+    </w:p>
+    <w:p>
+      <w:pPr>
+        <w:pStyle w:val="ListParagraph"/>
+        <w:numPr>
+          <w:ilvl w:val="0"/>
+          <w:numId w:val="30"/>
+        </w:numPr>
+      </w:pPr>
+      <w:r>
+        <w:rPr>
+          <w:b/>
+        </w:rPr>
+        <w:t>Genere la métrica de puntos de una iteración</w:t>
+      </w:r>
+      <w:r>
+        <w:t>: usa algunos datos de una iteración, por lo que podemos decir que recibe una iteración.</w:t>
+      </w:r>
+    </w:p>
+    <w:p>
+      <w:pPr>
+        <w:pStyle w:val="ListParagraph"/>
+        <w:numPr>
+          <w:ilvl w:val="0"/>
+          <w:numId w:val="30"/>
+        </w:numPr>
+      </w:pPr>
+      <w:r>
+        <w:rPr>
+          <w:b/>
+        </w:rPr>
+        <w:t>Genere la métrica de tiempo no efectivo de una iteración</w:t>
+      </w:r>
+      <w:r>
+        <w:t>: usa algunos datos de una iteración, por lo que podemos decir que recibe una iteración, igualmente.</w:t>
+      </w:r>
+    </w:p>
+    <w:p>
+      <w:pPr>
+        <w:ind w:firstLine="0"/>
+        <w:jc w:val="left"/>
+        <w:rPr>
+          <w:rFonts w:cs="Arial"/>
+          <w:b/>
+          <w:bCs/>
+          <w:iCs/>
+          <w:sz w:val="24"/>
+          <w:szCs w:val="28"/>
+        </w:rPr>
+      </w:pPr>
+      <w:r>
         <w:br w:type="page"/>
       </w:r>
     </w:p>
     <w:p>
       <w:pPr>
+        <w:pStyle w:val="Heading2"/>
+      </w:pPr>
+      <w:bookmarkStart w:id="9" w:name="_Toc497112209"/>
+      <w:r>
+        <w:lastRenderedPageBreak/>
+        <w:t>Organización del código fuente</w:t>
+      </w:r>
+      <w:bookmarkEnd w:id="9"/>
+    </w:p>
+    <w:p>
+      <w:pPr>
+        <w:pStyle w:val="Firstparagraph"/>
+      </w:pPr>
+      <w:r>
+        <w:t xml:space="preserve">Estas son algunas recomendaciones para mantener la separación entre casos de uso y algoritmos. </w:t>
+      </w:r>
+    </w:p>
+    <w:p>
+      <w:r>
+        <w:rPr>
+          <w:b/>
+        </w:rPr>
+        <w:t>Separación vertical.</w:t>
+      </w:r>
+      <w:r>
+        <w:t xml:space="preserve"> Aún más importante que separar capas de componentes como “Webservice”, “Acceso a datos” y “Logica de negocio”, estas recomendaciones buscan una separación vertical, donde cada funcionalidad pueda entenderse y desarrollarse con menos dependencias en otras.</w:t>
+      </w:r>
+    </w:p>
+    <w:p>
+      <w:r>
+        <w:rPr>
+          <w:b/>
+        </w:rPr>
+        <w:t xml:space="preserve">Una carpeta por Caso de uso. </w:t>
+      </w:r>
+      <w:r>
+        <w:t xml:space="preserve">Separar cada caso de uso en su propia carpeta y </w:t>
+      </w:r>
+      <w:r>
+        <w:rPr>
+          <w:i/>
+        </w:rPr>
+        <w:t>namespace</w:t>
+      </w:r>
+      <w:r>
+        <w:t xml:space="preserve"> ayuda a entender el sistema de acuerdo a su </w:t>
+      </w:r>
+      <w:r>
+        <w:rPr>
+          <w:b/>
+        </w:rPr>
+        <w:t>uso</w:t>
+      </w:r>
+      <w:r>
+        <w:t xml:space="preserve">. Además, ayuda a determinar más claramente el impacto de los cambios. </w:t>
+      </w:r>
+    </w:p>
+    <w:p>
+      <w:r>
+        <w:t>Cuando las clases y demás archivos se organizan por su tipo, como por ejemplo, “entidades”, “repositorios”, “servicios” y “controladores”, se tiende a tener muchos archivos por carpeta y a que estos sean grandes. Los conflictos por cambios son comunes y todo ello contribuye también a que el sistema sea difícil de entender. La organización por tipo funciona bien en aplicaciones muy pequeñas, pero no cuando se requiere trabajar en equipo.</w:t>
+      </w:r>
+    </w:p>
+    <w:p>
+      <w:r>
+        <w:t>Un beneficio inmediato de la organización por uso es que se tiene menos archivos por carpeta y cada uno es más pequeño. Esto ayuda mucho a facilitar la comprensión.</w:t>
+      </w:r>
+    </w:p>
+    <w:p>
+      <w:r>
+        <w:rPr>
+          <w:b/>
+        </w:rPr>
+        <w:t>Una carpeta por flujo de datos.</w:t>
+      </w:r>
+      <w:r>
+        <w:t xml:space="preserve"> Por ejemplo, si en Agregar Proyecto, la interfaz gráfica requiere consultar ciertos datos para mostrar un formulario, entonces ese es un flujo de datos que debería tener su propia carpeta. Otro sería el propio flujo de datos donde se envía la información para agregar un proyecto nuevo.</w:t>
+      </w:r>
+    </w:p>
+    <w:p>
+      <w:r>
+        <w:rPr>
+          <w:b/>
+        </w:rPr>
+        <w:t>Una carpeta por algoritmo.</w:t>
+      </w:r>
+      <w:r>
+        <w:t xml:space="preserve"> Por claridad, es de ayuda agrupar cada algoritmo en una carpeta con un nombre claro. Las clases que realicen dicho algoritmo se usan y cambien siempre juntas, y así se ayudará a la eficiencia del programador.</w:t>
+      </w:r>
+    </w:p>
+    <w:p>
+      <w:pPr>
+        <w:ind w:firstLine="0"/>
+        <w:jc w:val="left"/>
+        <w:rPr>
+          <w:b/>
+        </w:rPr>
+      </w:pPr>
+      <w:r>
+        <w:rPr>
+          <w:b/>
+        </w:rPr>
+        <w:br w:type="page"/>
+      </w:r>
+    </w:p>
+    <w:p>
+      <w:r>
+        <w:rPr>
+          <w:b/>
+        </w:rPr>
+        <w:lastRenderedPageBreak/>
+        <w:t>Un ejemplo</w:t>
+      </w:r>
+      <w:r>
+        <w:t>: Este es un ejemplo de la organización propuesta para un caso de uso, en donde en la raíz de la carpeta “Agregar proyecto” se encuentra el algoritmo que coordina. Note que se indica claramente cuáles estructuras de datos son entradas o salidas del caso de uso. Además todas las dependencias externas se ubican en “Acceso a datos”.</w:t>
+      </w:r>
+    </w:p>
+    <w:p/>
+    <w:p>
+      <w:pPr>
+        <w:keepNext/>
+      </w:pPr>
+      <w:r>
         <w:rPr>
           <w:noProof/>
           <w:lang w:val="en-GB" w:eastAsia="en-GB"/>
         </w:rPr>
-      </w:pPr>
-      <w:r>
-        <w:rPr>
-          <w:b/>
-        </w:rPr>
-        <w:lastRenderedPageBreak/>
-        <w:t>Organización de las especificaciones.</w:t>
-      </w:r>
-      <w:r>
-        <w:t xml:space="preserve"> Igualmente, se puede mantener las especificaciones por caso de uso, cercanas al código fuente. Al ser</w:t>
-      </w:r>
-      <w:r>
-        <w:rPr>
-          <w:noProof/>
-          <w:lang w:val="en-GB" w:eastAsia="en-GB"/>
-        </w:rPr>
-        <w:t xml:space="preserve"> </w:t>
-      </w:r>
-      <w:r>
-        <w:rPr>
-          <w:noProof/>
-          <w:lang w:val="en-GB" w:eastAsia="en-GB"/>
-        </w:rPr>
-        <w:t>ejemplos útiles para comprender el código fuente se puede trazar fácilmente al codigo fuente.</w:t>
-      </w:r>
-    </w:p>
-    <w:p>
-      <w:pPr>
-        <w:rPr>
-          <w:noProof/>
-          <w:lang w:val="en-GB" w:eastAsia="en-GB"/>
-        </w:rPr>
-      </w:pPr>
-    </w:p>
-    <w:p>
-      <w:r>
-        <w:rPr>
-          <w:noProof/>
-          <w:lang w:val="en-GB" w:eastAsia="en-GB"/>
-        </w:rPr>
         <w:drawing>
-          <wp:inline distT="0" distB="0" distL="0" distR="0" wp14:anchorId="6C9E70AB" wp14:editId="13C66983">
-            <wp:extent cx="3705225" cy="6296025"/>
+          <wp:inline distT="0" distB="0" distL="0" distR="0" wp14:anchorId="195CB390" wp14:editId="14616B7D">
+            <wp:extent cx="2295525" cy="2943225"/>
             <wp:effectExtent l="0" t="0" r="9525" b="9525"/>
-            <wp:docPr id="2" name="Picture 2"/>
+            <wp:docPr id="15" name="Picture 15"/>
             <wp:cNvGraphicFramePr>
               <a:graphicFrameLocks xmlns:a="http://schemas.openxmlformats.org/drawingml/2006/main" noChangeAspect="1"/>
             </wp:cNvGraphicFramePr>
@@ -4186,6 +4132,133 @@
                   <pic:spPr>
                     <a:xfrm>
                       <a:off x="0" y="0"/>
+                      <a:ext cx="2295525" cy="2943225"/>
+                    </a:xfrm>
+                    <a:prstGeom prst="rect">
+                      <a:avLst/>
+                    </a:prstGeom>
+                  </pic:spPr>
+                </pic:pic>
+              </a:graphicData>
+            </a:graphic>
+          </wp:inline>
+        </w:drawing>
+      </w:r>
+    </w:p>
+    <w:p>
+      <w:pPr>
+        <w:pStyle w:val="Caption"/>
+      </w:pPr>
+      <w:r>
+        <w:t xml:space="preserve">Figura </w:t>
+      </w:r>
+      <w:r>
+        <w:fldChar w:fldCharType="begin"/>
+      </w:r>
+      <w:r>
+        <w:instrText xml:space="preserve"> SEQ Figura \* ARABIC </w:instrText>
+      </w:r>
+      <w:r>
+        <w:fldChar w:fldCharType="separate"/>
+      </w:r>
+      <w:r>
+        <w:rPr>
+          <w:noProof/>
+        </w:rPr>
+        <w:t>2</w:t>
+      </w:r>
+      <w:r>
+        <w:fldChar w:fldCharType="end"/>
+      </w:r>
+      <w:r>
+        <w:t xml:space="preserve"> Organización de un caso de uso</w:t>
+      </w:r>
+    </w:p>
+    <w:p>
+      <w:pPr>
+        <w:ind w:firstLine="0"/>
+        <w:jc w:val="left"/>
+        <w:rPr>
+          <w:b/>
+        </w:rPr>
+      </w:pPr>
+      <w:r>
+        <w:rPr>
+          <w:b/>
+        </w:rPr>
+        <w:br w:type="page"/>
+      </w:r>
+    </w:p>
+    <w:p>
+      <w:pPr>
+        <w:rPr>
+          <w:noProof/>
+          <w:lang w:val="en-GB" w:eastAsia="en-GB"/>
+        </w:rPr>
+      </w:pPr>
+      <w:r>
+        <w:rPr>
+          <w:b/>
+        </w:rPr>
+        <w:lastRenderedPageBreak/>
+        <w:t>Organización de las especificaciones.</w:t>
+      </w:r>
+      <w:r>
+        <w:t xml:space="preserve"> Igualmente, se puede mantener las especificaciones por caso de uso, cercanas al código fuente. Al ser</w:t>
+      </w:r>
+      <w:r>
+        <w:rPr>
+          <w:noProof/>
+          <w:lang w:val="en-GB" w:eastAsia="en-GB"/>
+        </w:rPr>
+        <w:t xml:space="preserve"> </w:t>
+      </w:r>
+      <w:r>
+        <w:rPr>
+          <w:noProof/>
+          <w:lang w:val="en-GB" w:eastAsia="en-GB"/>
+        </w:rPr>
+        <w:t>ejemplos útiles para comprender el código fuente se puede trazar fácilmente al codigo fuente.</w:t>
+      </w:r>
+    </w:p>
+    <w:p>
+      <w:pPr>
+        <w:rPr>
+          <w:noProof/>
+          <w:lang w:val="en-GB" w:eastAsia="en-GB"/>
+        </w:rPr>
+      </w:pPr>
+    </w:p>
+    <w:p>
+      <w:r>
+        <w:rPr>
+          <w:noProof/>
+          <w:lang w:val="en-GB" w:eastAsia="en-GB"/>
+        </w:rPr>
+        <w:drawing>
+          <wp:inline distT="0" distB="0" distL="0" distR="0" wp14:anchorId="6C9E70AB" wp14:editId="13C66983">
+            <wp:extent cx="3705225" cy="6296025"/>
+            <wp:effectExtent l="0" t="0" r="9525" b="9525"/>
+            <wp:docPr id="2" name="Picture 2"/>
+            <wp:cNvGraphicFramePr>
+              <a:graphicFrameLocks xmlns:a="http://schemas.openxmlformats.org/drawingml/2006/main" noChangeAspect="1"/>
+            </wp:cNvGraphicFramePr>
+            <a:graphic xmlns:a="http://schemas.openxmlformats.org/drawingml/2006/main">
+              <a:graphicData uri="http://schemas.openxmlformats.org/drawingml/2006/picture">
+                <pic:pic xmlns:pic="http://schemas.openxmlformats.org/drawingml/2006/picture">
+                  <pic:nvPicPr>
+                    <pic:cNvPr id="1" name=""/>
+                    <pic:cNvPicPr/>
+                  </pic:nvPicPr>
+                  <pic:blipFill>
+                    <a:blip r:embed="rId16"/>
+                    <a:stretch>
+                      <a:fillRect/>
+                    </a:stretch>
+                  </pic:blipFill>
+                  <pic:spPr>
+                    <a:xfrm>
+                      <a:off x="0" y="0"/>
                       <a:ext cx="3705225" cy="6296025"/>
                     </a:xfrm>
                     <a:prstGeom prst="rect">
@@ -4212,22 +4285,22 @@
       <w:pPr>
         <w:pStyle w:val="Heading1"/>
       </w:pPr>
-      <w:bookmarkStart w:id="9" w:name="_Toc497082475"/>
+      <w:bookmarkStart w:id="10" w:name="_Toc497112210"/>
       <w:r>
         <w:lastRenderedPageBreak/>
         <w:t>Algoritmos que coordinan</w:t>
       </w:r>
-      <w:bookmarkEnd w:id="9"/>
+      <w:bookmarkEnd w:id="10"/>
     </w:p>
     <w:p>
       <w:pPr>
         <w:pStyle w:val="Heading2"/>
       </w:pPr>
-      <w:bookmarkStart w:id="10" w:name="_Toc497082476"/>
+      <w:bookmarkStart w:id="11" w:name="_Toc497112211"/>
       <w:r>
         <w:t>Definición</w:t>
       </w:r>
-      <w:bookmarkEnd w:id="10"/>
+      <w:bookmarkEnd w:id="11"/>
     </w:p>
     <w:p>
       <w:pPr>
@@ -4398,14 +4471,12 @@
       <w:r>
         <w:t xml:space="preserve"> </w:t>
       </w:r>
-      <w:proofErr w:type="spellStart"/>
       <w:r>
         <w:rPr>
           <w:i/>
         </w:rPr>
         <w:t>webservices</w:t>
       </w:r>
-      <w:proofErr w:type="spellEnd"/>
       <w:r>
         <w:t>.</w:t>
       </w:r>
@@ -4439,14 +4510,12 @@
       <w:r>
         <w:t xml:space="preserve"> a un </w:t>
       </w:r>
-      <w:proofErr w:type="spellStart"/>
       <w:r>
         <w:rPr>
           <w:i/>
         </w:rPr>
         <w:t>webservice</w:t>
       </w:r>
-      <w:proofErr w:type="spellEnd"/>
       <w:r>
         <w:t xml:space="preserve"> de otro sistema para </w:t>
       </w:r>
@@ -4465,7 +4534,6 @@
     </w:p>
     <w:p>
       <w:r>
-        <w:lastRenderedPageBreak/>
         <w:t>I</w:t>
       </w:r>
       <w:r>
@@ -4512,7 +4580,7 @@
                     </pic:cNvPicPr>
                   </pic:nvPicPr>
                   <pic:blipFill>
-                    <a:blip r:embed="rId16">
+                    <a:blip r:embed="rId17">
                       <a:extLst>
                         <a:ext uri="{28A0092B-C50C-407E-A947-70E740481C1C}">
                           <a14:useLocalDpi xmlns:a14="http://schemas.microsoft.com/office/drawing/2010/main" val="0"/>
@@ -4545,7 +4613,7 @@
       <w:pPr>
         <w:pStyle w:val="Caption"/>
       </w:pPr>
-      <w:bookmarkStart w:id="11" w:name="_Ref497059681"/>
+      <w:bookmarkStart w:id="12" w:name="_Ref497059681"/>
       <w:r>
         <w:t xml:space="preserve">Figura </w:t>
       </w:r>
@@ -4573,7 +4641,7 @@
         </w:rPr>
         <w:t xml:space="preserve"> Tipos de algoritmos</w:t>
       </w:r>
-      <w:bookmarkEnd w:id="11"/>
+      <w:bookmarkEnd w:id="12"/>
     </w:p>
     <w:p/>
     <w:p>
@@ -4597,11 +4665,12 @@
       <w:pPr>
         <w:pStyle w:val="Heading2"/>
       </w:pPr>
-      <w:bookmarkStart w:id="12" w:name="_Toc497082477"/>
-      <w:r>
+      <w:bookmarkStart w:id="13" w:name="_Toc497112212"/>
+      <w:r>
+        <w:lastRenderedPageBreak/>
         <w:t>El diseño de un coordinador</w:t>
       </w:r>
-      <w:bookmarkEnd w:id="12"/>
+      <w:bookmarkEnd w:id="13"/>
     </w:p>
     <w:p>
       <w:pPr>
@@ -4615,11 +4684,11 @@
       <w:pPr>
         <w:pStyle w:val="Heading3"/>
       </w:pPr>
-      <w:bookmarkStart w:id="13" w:name="_Toc497082478"/>
+      <w:bookmarkStart w:id="14" w:name="_Toc497112213"/>
       <w:r>
         <w:t>Escriba los pasos requeridos para lograr la salida esperada</w:t>
       </w:r>
-      <w:bookmarkEnd w:id="13"/>
+      <w:bookmarkEnd w:id="14"/>
     </w:p>
     <w:p>
       <w:pPr>
@@ -4758,7 +4827,7 @@
       <w:pPr>
         <w:pStyle w:val="Heading3"/>
       </w:pPr>
-      <w:bookmarkStart w:id="14" w:name="_Toc497082479"/>
+      <w:bookmarkStart w:id="15" w:name="_Toc497112214"/>
       <w:r>
         <w:t>Plantee un ejemplo completo de</w:t>
       </w:r>
@@ -4768,7 +4837,7 @@
       <w:r>
         <w:t>básico</w:t>
       </w:r>
-      <w:bookmarkEnd w:id="14"/>
+      <w:bookmarkEnd w:id="15"/>
     </w:p>
     <w:p>
       <w:pPr>
@@ -4804,9 +4873,124 @@
           <w:szCs w:val="19"/>
           <w:lang w:val="en-GB" w:eastAsia="sv-SE"/>
         </w:rPr>
-        <w:t xml:space="preserve">Proyecto </w:t>
-      </w:r>
-      <w:proofErr w:type="spellStart"/>
+        <w:t>Proyecto Asombroso</w:t>
+      </w:r>
+    </w:p>
+    <w:p>
+      <w:pPr>
+        <w:pStyle w:val="ListParagraph"/>
+        <w:numPr>
+          <w:ilvl w:val="1"/>
+          <w:numId w:val="33"/>
+        </w:numPr>
+      </w:pPr>
+      <w:r>
+        <w:t xml:space="preserve">Fecha de inicio: </w:t>
+      </w:r>
+      <w:r>
+        <w:rPr>
+          <w:rFonts w:ascii="Consolas" w:hAnsi="Consolas" w:cs="Consolas"/>
+          <w:color w:val="000000"/>
+          <w:sz w:val="19"/>
+          <w:szCs w:val="19"/>
+          <w:lang w:val="en-GB" w:eastAsia="sv-SE"/>
+        </w:rPr>
+        <w:t>2018-10-26</w:t>
+      </w:r>
+    </w:p>
+    <w:p>
+      <w:pPr>
+        <w:pStyle w:val="ListParagraph"/>
+        <w:numPr>
+          <w:ilvl w:val="0"/>
+          <w:numId w:val="33"/>
+        </w:numPr>
+      </w:pPr>
+      <w:r>
+        <w:t>Información obtenida:</w:t>
+      </w:r>
+    </w:p>
+    <w:p>
+      <w:pPr>
+        <w:pStyle w:val="ListParagraph"/>
+        <w:numPr>
+          <w:ilvl w:val="1"/>
+          <w:numId w:val="33"/>
+        </w:numPr>
+      </w:pPr>
+      <w:r>
+        <w:t xml:space="preserve">Proyectos existentes: ninguno. </w:t>
+      </w:r>
+    </w:p>
+    <w:p>
+      <w:pPr>
+        <w:pStyle w:val="ListParagraph"/>
+        <w:numPr>
+          <w:ilvl w:val="1"/>
+          <w:numId w:val="33"/>
+        </w:numPr>
+      </w:pPr>
+      <w:r>
+        <w:t xml:space="preserve">Fecha actual: </w:t>
+      </w:r>
+      <w:r>
+        <w:rPr>
+          <w:rFonts w:ascii="Consolas" w:hAnsi="Consolas" w:cs="Consolas"/>
+          <w:color w:val="000000"/>
+          <w:sz w:val="19"/>
+          <w:szCs w:val="19"/>
+          <w:lang w:val="en-GB" w:eastAsia="sv-SE"/>
+        </w:rPr>
+        <w:t>2018-09-01</w:t>
+      </w:r>
+    </w:p>
+    <w:p>
+      <w:pPr>
+        <w:pStyle w:val="ListParagraph"/>
+        <w:numPr>
+          <w:ilvl w:val="0"/>
+          <w:numId w:val="33"/>
+        </w:numPr>
+      </w:pPr>
+      <w:r>
+        <w:t>El proyecto es válido.</w:t>
+      </w:r>
+    </w:p>
+    <w:p>
+      <w:pPr>
+        <w:pStyle w:val="ListParagraph"/>
+        <w:numPr>
+          <w:ilvl w:val="0"/>
+          <w:numId w:val="33"/>
+        </w:numPr>
+      </w:pPr>
+      <w:r>
+        <w:t>El n</w:t>
+      </w:r>
+      <w:r>
+        <w:t>uevo proyecto por crear</w:t>
+      </w:r>
+      <w:r>
+        <w:t xml:space="preserve"> es</w:t>
+      </w:r>
+      <w:r>
+        <w:t>:</w:t>
+      </w:r>
+    </w:p>
+    <w:p>
+      <w:pPr>
+        <w:pStyle w:val="ListParagraph"/>
+        <w:numPr>
+          <w:ilvl w:val="1"/>
+          <w:numId w:val="33"/>
+        </w:numPr>
+      </w:pPr>
+      <w:r>
+        <w:t>Nombre:</w:t>
+      </w:r>
+      <w:r>
+        <w:t xml:space="preserve"> </w:t>
+      </w:r>
       <w:r>
         <w:rPr>
           <w:rFonts w:ascii="Consolas" w:hAnsi="Consolas" w:cs="Consolas"/>
@@ -4815,9 +4999,8 @@
           <w:szCs w:val="19"/>
           <w:lang w:val="en-GB" w:eastAsia="sv-SE"/>
         </w:rPr>
-        <w:t>Asombroso</w:t>
-      </w:r>
-      <w:proofErr w:type="spellEnd"/>
+        <w:t>Proyecto Asombroso</w:t>
+      </w:r>
     </w:p>
     <w:p>
       <w:pPr>
@@ -4828,7 +5011,10 @@
         </w:numPr>
       </w:pPr>
       <w:r>
-        <w:t xml:space="preserve">Fecha de inicio: </w:t>
+        <w:t>Fecha de inicio:</w:t>
+      </w:r>
+      <w:r>
+        <w:t xml:space="preserve"> </w:t>
       </w:r>
       <w:r>
         <w:rPr>
@@ -4845,12 +5031,43 @@
       <w:pPr>
         <w:pStyle w:val="ListParagraph"/>
         <w:numPr>
+          <w:ilvl w:val="1"/>
+          <w:numId w:val="33"/>
+        </w:numPr>
+      </w:pPr>
+      <w:r>
+        <w:t>Fecha de creación:</w:t>
+      </w:r>
+      <w:r>
+        <w:t xml:space="preserve"> </w:t>
+      </w:r>
+      <w:r>
+        <w:rPr>
+          <w:rFonts w:ascii="Consolas" w:hAnsi="Consolas" w:cs="Consolas"/>
+          <w:color w:val="000000"/>
+          <w:sz w:val="19"/>
+          <w:szCs w:val="19"/>
+          <w:lang w:val="en-GB" w:eastAsia="sv-SE"/>
+        </w:rPr>
+        <w:t>2018-09-01</w:t>
+      </w:r>
+    </w:p>
+    <w:p>
+      <w:pPr>
+        <w:pStyle w:val="ListParagraph"/>
+        <w:numPr>
           <w:ilvl w:val="0"/>
           <w:numId w:val="33"/>
         </w:numPr>
       </w:pPr>
       <w:r>
-        <w:t>Información obtenida:</w:t>
+        <w:t>El n</w:t>
+      </w:r>
+      <w:r>
+        <w:t>uevo proyecto creado</w:t>
+      </w:r>
+      <w:r>
+        <w:t xml:space="preserve"> es:</w:t>
       </w:r>
     </w:p>
     <w:p>
@@ -4862,7 +5079,7 @@
         </w:numPr>
       </w:pPr>
       <w:r>
-        <w:t xml:space="preserve">Proyectos existentes: ninguno. </w:t>
+        <w:t>Id: 1</w:t>
       </w:r>
     </w:p>
     <w:p>
@@ -4874,7 +5091,29 @@
         </w:numPr>
       </w:pPr>
       <w:r>
-        <w:t xml:space="preserve">Fecha actual: </w:t>
+        <w:t xml:space="preserve">Nombre: </w:t>
+      </w:r>
+      <w:r>
+        <w:rPr>
+          <w:rFonts w:ascii="Consolas" w:hAnsi="Consolas" w:cs="Consolas"/>
+          <w:color w:val="A31515"/>
+          <w:sz w:val="19"/>
+          <w:szCs w:val="19"/>
+          <w:lang w:val="en-GB" w:eastAsia="sv-SE"/>
+        </w:rPr>
+        <w:t>Proyecto Asombroso</w:t>
+      </w:r>
+    </w:p>
+    <w:p>
+      <w:pPr>
+        <w:pStyle w:val="ListParagraph"/>
+        <w:numPr>
+          <w:ilvl w:val="1"/>
+          <w:numId w:val="33"/>
+        </w:numPr>
+      </w:pPr>
+      <w:r>
+        <w:t xml:space="preserve">Fecha de inicio: </w:t>
       </w:r>
       <w:r>
         <w:rPr>
@@ -4884,6 +5123,28 @@
           <w:szCs w:val="19"/>
           <w:lang w:val="en-GB" w:eastAsia="sv-SE"/>
         </w:rPr>
+        <w:t>2018-10-26</w:t>
+      </w:r>
+    </w:p>
+    <w:p>
+      <w:pPr>
+        <w:pStyle w:val="ListParagraph"/>
+        <w:numPr>
+          <w:ilvl w:val="1"/>
+          <w:numId w:val="33"/>
+        </w:numPr>
+      </w:pPr>
+      <w:r>
+        <w:t xml:space="preserve">Fecha de creación: </w:t>
+      </w:r>
+      <w:r>
+        <w:rPr>
+          <w:rFonts w:ascii="Consolas" w:hAnsi="Consolas" w:cs="Consolas"/>
+          <w:color w:val="000000"/>
+          <w:sz w:val="19"/>
+          <w:szCs w:val="19"/>
+          <w:lang w:val="en-GB" w:eastAsia="sv-SE"/>
+        </w:rPr>
         <w:t>2018-09-01</w:t>
       </w:r>
     </w:p>
@@ -4896,234 +5157,6 @@
         </w:numPr>
       </w:pPr>
       <w:r>
-        <w:t>El proyecto es válido.</w:t>
-      </w:r>
-    </w:p>
-    <w:p>
-      <w:pPr>
-        <w:pStyle w:val="ListParagraph"/>
-        <w:numPr>
-          <w:ilvl w:val="0"/>
-          <w:numId w:val="33"/>
-        </w:numPr>
-      </w:pPr>
-      <w:r>
-        <w:t>El n</w:t>
-      </w:r>
-      <w:r>
-        <w:t>uevo proyecto por crear</w:t>
-      </w:r>
-      <w:r>
-        <w:t xml:space="preserve"> es</w:t>
-      </w:r>
-      <w:r>
-        <w:t>:</w:t>
-      </w:r>
-    </w:p>
-    <w:p>
-      <w:pPr>
-        <w:pStyle w:val="ListParagraph"/>
-        <w:numPr>
-          <w:ilvl w:val="1"/>
-          <w:numId w:val="33"/>
-        </w:numPr>
-      </w:pPr>
-      <w:r>
-        <w:t>Nombre:</w:t>
-      </w:r>
-      <w:r>
-        <w:t xml:space="preserve"> </w:t>
-      </w:r>
-      <w:r>
-        <w:rPr>
-          <w:rFonts w:ascii="Consolas" w:hAnsi="Consolas" w:cs="Consolas"/>
-          <w:color w:val="A31515"/>
-          <w:sz w:val="19"/>
-          <w:szCs w:val="19"/>
-          <w:lang w:val="en-GB" w:eastAsia="sv-SE"/>
-        </w:rPr>
-        <w:t xml:space="preserve">Proyecto </w:t>
-      </w:r>
-      <w:proofErr w:type="spellStart"/>
-      <w:r>
-        <w:rPr>
-          <w:rFonts w:ascii="Consolas" w:hAnsi="Consolas" w:cs="Consolas"/>
-          <w:color w:val="A31515"/>
-          <w:sz w:val="19"/>
-          <w:szCs w:val="19"/>
-          <w:lang w:val="en-GB" w:eastAsia="sv-SE"/>
-        </w:rPr>
-        <w:t>Asombroso</w:t>
-      </w:r>
-      <w:proofErr w:type="spellEnd"/>
-    </w:p>
-    <w:p>
-      <w:pPr>
-        <w:pStyle w:val="ListParagraph"/>
-        <w:numPr>
-          <w:ilvl w:val="1"/>
-          <w:numId w:val="33"/>
-        </w:numPr>
-      </w:pPr>
-      <w:r>
-        <w:t>Fecha de inicio:</w:t>
-      </w:r>
-      <w:r>
-        <w:t xml:space="preserve"> </w:t>
-      </w:r>
-      <w:r>
-        <w:rPr>
-          <w:rFonts w:ascii="Consolas" w:hAnsi="Consolas" w:cs="Consolas"/>
-          <w:color w:val="000000"/>
-          <w:sz w:val="19"/>
-          <w:szCs w:val="19"/>
-          <w:lang w:val="en-GB" w:eastAsia="sv-SE"/>
-        </w:rPr>
-        <w:t>2018-10-26</w:t>
-      </w:r>
-    </w:p>
-    <w:p>
-      <w:pPr>
-        <w:pStyle w:val="ListParagraph"/>
-        <w:numPr>
-          <w:ilvl w:val="1"/>
-          <w:numId w:val="33"/>
-        </w:numPr>
-      </w:pPr>
-      <w:r>
-        <w:t>Fecha de creación:</w:t>
-      </w:r>
-      <w:r>
-        <w:t xml:space="preserve"> </w:t>
-      </w:r>
-      <w:r>
-        <w:rPr>
-          <w:rFonts w:ascii="Consolas" w:hAnsi="Consolas" w:cs="Consolas"/>
-          <w:color w:val="000000"/>
-          <w:sz w:val="19"/>
-          <w:szCs w:val="19"/>
-          <w:lang w:val="en-GB" w:eastAsia="sv-SE"/>
-        </w:rPr>
-        <w:t>2018-09-01</w:t>
-      </w:r>
-    </w:p>
-    <w:p>
-      <w:pPr>
-        <w:pStyle w:val="ListParagraph"/>
-        <w:numPr>
-          <w:ilvl w:val="0"/>
-          <w:numId w:val="33"/>
-        </w:numPr>
-      </w:pPr>
-      <w:r>
-        <w:t>El n</w:t>
-      </w:r>
-      <w:r>
-        <w:t>uevo proyecto creado</w:t>
-      </w:r>
-      <w:r>
-        <w:t xml:space="preserve"> es:</w:t>
-      </w:r>
-    </w:p>
-    <w:p>
-      <w:pPr>
-        <w:pStyle w:val="ListParagraph"/>
-        <w:numPr>
-          <w:ilvl w:val="1"/>
-          <w:numId w:val="33"/>
-        </w:numPr>
-      </w:pPr>
-      <w:r>
-        <w:t>Id: 1</w:t>
-      </w:r>
-    </w:p>
-    <w:p>
-      <w:pPr>
-        <w:pStyle w:val="ListParagraph"/>
-        <w:numPr>
-          <w:ilvl w:val="1"/>
-          <w:numId w:val="33"/>
-        </w:numPr>
-      </w:pPr>
-      <w:r>
-        <w:t xml:space="preserve">Nombre: </w:t>
-      </w:r>
-      <w:r>
-        <w:rPr>
-          <w:rFonts w:ascii="Consolas" w:hAnsi="Consolas" w:cs="Consolas"/>
-          <w:color w:val="A31515"/>
-          <w:sz w:val="19"/>
-          <w:szCs w:val="19"/>
-          <w:lang w:val="en-GB" w:eastAsia="sv-SE"/>
-        </w:rPr>
-        <w:t xml:space="preserve">Proyecto </w:t>
-      </w:r>
-      <w:proofErr w:type="spellStart"/>
-      <w:r>
-        <w:rPr>
-          <w:rFonts w:ascii="Consolas" w:hAnsi="Consolas" w:cs="Consolas"/>
-          <w:color w:val="A31515"/>
-          <w:sz w:val="19"/>
-          <w:szCs w:val="19"/>
-          <w:lang w:val="en-GB" w:eastAsia="sv-SE"/>
-        </w:rPr>
-        <w:t>Asombroso</w:t>
-      </w:r>
-      <w:proofErr w:type="spellEnd"/>
-    </w:p>
-    <w:p>
-      <w:pPr>
-        <w:pStyle w:val="ListParagraph"/>
-        <w:numPr>
-          <w:ilvl w:val="1"/>
-          <w:numId w:val="33"/>
-        </w:numPr>
-      </w:pPr>
-      <w:r>
-        <w:t xml:space="preserve">Fecha de inicio: </w:t>
-      </w:r>
-      <w:r>
-        <w:rPr>
-          <w:rFonts w:ascii="Consolas" w:hAnsi="Consolas" w:cs="Consolas"/>
-          <w:color w:val="000000"/>
-          <w:sz w:val="19"/>
-          <w:szCs w:val="19"/>
-          <w:lang w:val="en-GB" w:eastAsia="sv-SE"/>
-        </w:rPr>
-        <w:t>2018-10-26</w:t>
-      </w:r>
-    </w:p>
-    <w:p>
-      <w:pPr>
-        <w:pStyle w:val="ListParagraph"/>
-        <w:numPr>
-          <w:ilvl w:val="1"/>
-          <w:numId w:val="33"/>
-        </w:numPr>
-      </w:pPr>
-      <w:r>
-        <w:t xml:space="preserve">Fecha de creación: </w:t>
-      </w:r>
-      <w:r>
-        <w:rPr>
-          <w:rFonts w:ascii="Consolas" w:hAnsi="Consolas" w:cs="Consolas"/>
-          <w:color w:val="000000"/>
-          <w:sz w:val="19"/>
-          <w:szCs w:val="19"/>
-          <w:lang w:val="en-GB" w:eastAsia="sv-SE"/>
-        </w:rPr>
-        <w:t>2018-09-01</w:t>
-      </w:r>
-    </w:p>
-    <w:p>
-      <w:pPr>
-        <w:pStyle w:val="ListParagraph"/>
-        <w:numPr>
-          <w:ilvl w:val="0"/>
-          <w:numId w:val="33"/>
-        </w:numPr>
-      </w:pPr>
-      <w:r>
         <w:rPr>
           <w:lang w:eastAsia="sv-SE"/>
         </w:rPr>
@@ -5134,8 +5167,9 @@
       <w:pPr>
         <w:pStyle w:val="Heading3"/>
       </w:pPr>
-      <w:bookmarkStart w:id="15" w:name="_Toc497082480"/>
-      <w:r>
+      <w:bookmarkStart w:id="16" w:name="_Toc497112215"/>
+      <w:r>
+        <w:lastRenderedPageBreak/>
         <w:t xml:space="preserve">Considere </w:t>
       </w:r>
       <w:r>
@@ -5144,7 +5178,7 @@
       <w:r>
         <w:t>flujos alternos</w:t>
       </w:r>
-      <w:bookmarkEnd w:id="15"/>
+      <w:bookmarkEnd w:id="16"/>
     </w:p>
     <w:p>
       <w:pPr>
@@ -5183,11 +5217,11 @@
       <w:pPr>
         <w:pStyle w:val="Heading3"/>
       </w:pPr>
-      <w:bookmarkStart w:id="16" w:name="_Toc497082481"/>
+      <w:bookmarkStart w:id="17" w:name="_Toc497112216"/>
       <w:r>
         <w:t>Programe los algoritmos de validación y generación</w:t>
       </w:r>
-      <w:bookmarkEnd w:id="16"/>
+      <w:bookmarkEnd w:id="17"/>
       <w:r>
         <w:t xml:space="preserve"> </w:t>
       </w:r>
@@ -5219,11 +5253,12 @@
       <w:pPr>
         <w:pStyle w:val="Heading3"/>
       </w:pPr>
-      <w:bookmarkStart w:id="17" w:name="_Toc497082482"/>
-      <w:r>
+      <w:bookmarkStart w:id="18" w:name="_Toc497112217"/>
+      <w:r>
+        <w:lastRenderedPageBreak/>
         <w:t>Diseñe el coordinador fácil de probar</w:t>
       </w:r>
-      <w:bookmarkEnd w:id="17"/>
+      <w:bookmarkEnd w:id="18"/>
     </w:p>
     <w:p>
       <w:pPr>
@@ -5289,70 +5324,6 @@
             <wp:extent cx="4679950" cy="4011930"/>
             <wp:effectExtent l="0" t="0" r="6350" b="7620"/>
             <wp:docPr id="4" name="Picture 4"/>
-            <wp:cNvGraphicFramePr>
-              <a:graphicFrameLocks xmlns:a="http://schemas.openxmlformats.org/drawingml/2006/main" noChangeAspect="1"/>
-            </wp:cNvGraphicFramePr>
-            <a:graphic xmlns:a="http://schemas.openxmlformats.org/drawingml/2006/main">
-              <a:graphicData uri="http://schemas.openxmlformats.org/drawingml/2006/picture">
-                <pic:pic xmlns:pic="http://schemas.openxmlformats.org/drawingml/2006/picture">
-                  <pic:nvPicPr>
-                    <pic:cNvPr id="1" name=""/>
-                    <pic:cNvPicPr/>
-                  </pic:nvPicPr>
-                  <pic:blipFill>
-                    <a:blip r:embed="rId17"/>
-                    <a:stretch>
-                      <a:fillRect/>
-                    </a:stretch>
-                  </pic:blipFill>
-                  <pic:spPr>
-                    <a:xfrm>
-                      <a:off x="0" y="0"/>
-                      <a:ext cx="4679950" cy="4011930"/>
-                    </a:xfrm>
-                    <a:prstGeom prst="rect">
-                      <a:avLst/>
-                    </a:prstGeom>
-                  </pic:spPr>
-                </pic:pic>
-              </a:graphicData>
-            </a:graphic>
-          </wp:inline>
-        </w:drawing>
-      </w:r>
-    </w:p>
-    <w:p>
-      <w:pPr>
-        <w:ind w:firstLine="0"/>
-      </w:pPr>
-    </w:p>
-    <w:p>
-      <w:pPr>
-        <w:ind w:firstLine="0"/>
-      </w:pPr>
-      <w:r>
-        <w:t>Esta es la clase “Dependencias”:</w:t>
-      </w:r>
-    </w:p>
-    <w:p>
-      <w:pPr>
-        <w:ind w:firstLine="0"/>
-      </w:pPr>
-    </w:p>
-    <w:p>
-      <w:pPr>
-        <w:ind w:firstLine="0"/>
-      </w:pPr>
-      <w:r>
-        <w:rPr>
-          <w:noProof/>
-          <w:lang w:val="en-GB" w:eastAsia="en-GB"/>
-        </w:rPr>
-        <w:drawing>
-          <wp:inline distT="0" distB="0" distL="0" distR="0" wp14:anchorId="249EB18E" wp14:editId="256A2D48">
-            <wp:extent cx="4679950" cy="591185"/>
-            <wp:effectExtent l="0" t="0" r="6350" b="0"/>
-            <wp:docPr id="5" name="Picture 5"/>
             <wp:cNvGraphicFramePr>
               <a:graphicFrameLocks xmlns:a="http://schemas.openxmlformats.org/drawingml/2006/main" noChangeAspect="1"/>
             </wp:cNvGraphicFramePr>
@@ -5372,7 +5343,7 @@
                   <pic:spPr>
                     <a:xfrm>
                       <a:off x="0" y="0"/>
-                      <a:ext cx="4679950" cy="591185"/>
+                      <a:ext cx="4679950" cy="4011930"/>
                     </a:xfrm>
                     <a:prstGeom prst="rect">
                       <a:avLst/>
@@ -5395,21 +5366,7 @@
         <w:ind w:firstLine="0"/>
       </w:pPr>
       <w:r>
-        <w:t xml:space="preserve">Para implementar los llamados concretos a la base de datos y a cualquier otra herramienta, contamos con la clase </w:t>
-      </w:r>
-      <w:r>
-        <w:t>“</w:t>
-      </w:r>
-      <w:proofErr w:type="spellStart"/>
-      <w:r>
-        <w:t>DependenciasConcretas</w:t>
-      </w:r>
-      <w:proofErr w:type="spellEnd"/>
-      <w:r>
-        <w:t>”</w:t>
-      </w:r>
-      <w:r>
-        <w:t>:</w:t>
+        <w:t>Esta es la clase “Dependencias”:</w:t>
       </w:r>
     </w:p>
     <w:p>
@@ -5427,10 +5384,10 @@
           <w:lang w:val="en-GB" w:eastAsia="en-GB"/>
         </w:rPr>
         <w:drawing>
-          <wp:inline distT="0" distB="0" distL="0" distR="0" wp14:anchorId="3B63E3F4" wp14:editId="58D1CEC3">
-            <wp:extent cx="4679950" cy="1798320"/>
+          <wp:inline distT="0" distB="0" distL="0" distR="0" wp14:anchorId="249EB18E" wp14:editId="256A2D48">
+            <wp:extent cx="4679950" cy="591185"/>
             <wp:effectExtent l="0" t="0" r="6350" b="0"/>
-            <wp:docPr id="6" name="Picture 6"/>
+            <wp:docPr id="5" name="Picture 5"/>
             <wp:cNvGraphicFramePr>
               <a:graphicFrameLocks xmlns:a="http://schemas.openxmlformats.org/drawingml/2006/main" noChangeAspect="1"/>
             </wp:cNvGraphicFramePr>
@@ -5450,7 +5407,7 @@
                   <pic:spPr>
                     <a:xfrm>
                       <a:off x="0" y="0"/>
-                      <a:ext cx="4679950" cy="1798320"/>
+                      <a:ext cx="4679950" cy="591185"/>
                     </a:xfrm>
                     <a:prstGeom prst="rect">
                       <a:avLst/>
@@ -5473,178 +5430,41 @@
         <w:ind w:firstLine="0"/>
       </w:pPr>
       <w:r>
-        <w:t>Esta clase no tendrá pruebas unitarias, pero no contendrá lógica de negocio.</w:t>
-      </w:r>
-    </w:p>
-    <w:p>
-      <w:pPr>
-        <w:pStyle w:val="Heading3"/>
-      </w:pPr>
-      <w:bookmarkStart w:id="18" w:name="_Toc497082483"/>
-      <w:r>
-        <w:t>Cómo probar el coordinador</w:t>
-      </w:r>
-      <w:bookmarkEnd w:id="18"/>
-    </w:p>
-    <w:p>
-      <w:pPr>
-        <w:pStyle w:val="Firstparagraph"/>
-      </w:pPr>
-      <w:r>
-        <w:t xml:space="preserve">Necesitamos una manera de verificar que los pasos de </w:t>
-      </w:r>
-      <w:r>
-        <w:rPr>
-          <w:b/>
-        </w:rPr>
-        <w:t>obtener</w:t>
-      </w:r>
-      <w:r>
-        <w:t xml:space="preserve"> y </w:t>
-      </w:r>
-      <w:r>
-        <w:rPr>
-          <w:b/>
-        </w:rPr>
-        <w:t>enviar</w:t>
-      </w:r>
-      <w:r>
-        <w:t xml:space="preserve"> a fuentes de datos externas son invocados correctamente. Para los pasos de obtener, necesitamos una manera de </w:t>
-      </w:r>
-      <w:r>
-        <w:rPr>
-          <w:b/>
-        </w:rPr>
-        <w:t>simular</w:t>
-      </w:r>
-      <w:r>
-        <w:t xml:space="preserve"> un retorno de datos cuando el coordinador lo necesite. Para los pasos de enviar, necesitamos </w:t>
-      </w:r>
-      <w:r>
-        <w:rPr>
-          <w:b/>
-        </w:rPr>
-        <w:t>verificar</w:t>
-      </w:r>
-      <w:r>
-        <w:t xml:space="preserve"> que sean invocados pues los consideramos una salida del algoritmo también.</w:t>
-      </w:r>
-    </w:p>
-    <w:p>
-      <w:r>
-        <w:t>A la simulación del funcionamiento de un obtener, se le llama un “</w:t>
-      </w:r>
-      <w:proofErr w:type="spellStart"/>
-      <w:r>
-        <w:rPr>
-          <w:i/>
-        </w:rPr>
-        <w:t>Stub</w:t>
-      </w:r>
-      <w:proofErr w:type="spellEnd"/>
-      <w:r>
-        <w:t>”. A la verificación de la invocación de un enviar se le llama un “</w:t>
-      </w:r>
-      <w:proofErr w:type="spellStart"/>
-      <w:r>
-        <w:rPr>
-          <w:i/>
-        </w:rPr>
-        <w:t>Mock</w:t>
-      </w:r>
-      <w:proofErr w:type="spellEnd"/>
-      <w:r>
-        <w:t>”.</w:t>
-      </w:r>
-    </w:p>
-    <w:p>
-      <w:r>
-        <w:t>Para realizar ambas funcionalidades, usaremos una librería</w:t>
-      </w:r>
-      <w:r>
-        <w:t xml:space="preserve"> llamada </w:t>
-      </w:r>
-      <w:proofErr w:type="spellStart"/>
-      <w:r>
-        <w:rPr>
-          <w:i/>
-        </w:rPr>
-        <w:t>N</w:t>
-      </w:r>
-      <w:r>
-        <w:rPr>
-          <w:i/>
-        </w:rPr>
-        <w:t>Substitute</w:t>
-      </w:r>
-      <w:proofErr w:type="spellEnd"/>
-      <w:r>
-        <w:t xml:space="preserve"> que puede ser instalada en el proyecto de Pruebas unitarias por medio de </w:t>
-      </w:r>
-      <w:proofErr w:type="spellStart"/>
-      <w:r>
-        <w:rPr>
-          <w:i/>
-        </w:rPr>
-        <w:t>NuGet</w:t>
-      </w:r>
-      <w:proofErr w:type="spellEnd"/>
-      <w:r>
-        <w:t>.</w:t>
-      </w:r>
-      <w:r>
-        <w:t xml:space="preserve"> En esta librería, un </w:t>
-      </w:r>
-      <w:proofErr w:type="spellStart"/>
-      <w:r>
-        <w:rPr>
-          <w:i/>
-        </w:rPr>
-        <w:t>Mock</w:t>
-      </w:r>
-      <w:proofErr w:type="spellEnd"/>
-      <w:r>
-        <w:t xml:space="preserve"> o </w:t>
-      </w:r>
-      <w:proofErr w:type="spellStart"/>
-      <w:r>
-        <w:rPr>
-          <w:i/>
-        </w:rPr>
-        <w:t>Stub</w:t>
-      </w:r>
-      <w:proofErr w:type="spellEnd"/>
-      <w:r>
-        <w:t xml:space="preserve"> es simplemente llamado un </w:t>
-      </w:r>
-      <w:proofErr w:type="spellStart"/>
-      <w:r>
-        <w:rPr>
-          <w:i/>
-        </w:rPr>
-        <w:t>Substitute</w:t>
-      </w:r>
-      <w:proofErr w:type="spellEnd"/>
-      <w:r>
-        <w:t>.</w:t>
-      </w:r>
-    </w:p>
-    <w:p>
-      <w:r>
-        <w:t>La siguiente es una prueba unitaria que simula un objeto Dependencias sustituto con el que podemos simular que se obtiene datos de la base de datos para verificar que el retorno del algoritmo es el esperado. Resalto el uso de la simulación de cada retorno de la base de datos y de la fecha actual:</w:t>
-      </w:r>
-    </w:p>
-    <w:p>
+        <w:t xml:space="preserve">Para implementar los llamados concretos a la base de datos y a cualquier otra herramienta, contamos con la clase </w:t>
+      </w:r>
+      <w:r>
+        <w:t>“</w:t>
+      </w:r>
+      <w:r>
+        <w:t>DependenciasConcretas</w:t>
+      </w:r>
+      <w:r>
+        <w:t>”</w:t>
+      </w:r>
+      <w:r>
+        <w:t>:</w:t>
+      </w:r>
+    </w:p>
+    <w:p>
+      <w:pPr>
+        <w:ind w:firstLine="0"/>
+      </w:pPr>
+    </w:p>
+    <w:p>
+      <w:pPr>
+        <w:ind w:firstLine="0"/>
+      </w:pPr>
       <w:r>
         <w:rPr>
           <w:noProof/>
           <w:lang w:val="en-GB" w:eastAsia="en-GB"/>
         </w:rPr>
+        <w:lastRenderedPageBreak/>
         <w:drawing>
-          <wp:inline distT="0" distB="0" distL="0" distR="0" wp14:anchorId="09348F08" wp14:editId="72E10D00">
-            <wp:extent cx="4679950" cy="3952240"/>
+          <wp:inline distT="0" distB="0" distL="0" distR="0" wp14:anchorId="3B63E3F4" wp14:editId="58D1CEC3">
+            <wp:extent cx="4679950" cy="1798320"/>
             <wp:effectExtent l="0" t="0" r="6350" b="0"/>
-            <wp:docPr id="8" name="Picture 8"/>
+            <wp:docPr id="6" name="Picture 6"/>
             <wp:cNvGraphicFramePr>
               <a:graphicFrameLocks xmlns:a="http://schemas.openxmlformats.org/drawingml/2006/main" noChangeAspect="1"/>
             </wp:cNvGraphicFramePr>
@@ -5664,7 +5484,7 @@
                   <pic:spPr>
                     <a:xfrm>
                       <a:off x="0" y="0"/>
-                      <a:ext cx="4679950" cy="3952240"/>
+                      <a:ext cx="4679950" cy="1798320"/>
                     </a:xfrm>
                     <a:prstGeom prst="rect">
                       <a:avLst/>
@@ -5677,44 +5497,175 @@
         </w:drawing>
       </w:r>
     </w:p>
-    <w:p/>
-    <w:p>
-      <w:r>
-        <w:t xml:space="preserve">Para verificar que se está llamando al </w:t>
+    <w:p>
+      <w:pPr>
+        <w:ind w:firstLine="0"/>
+      </w:pPr>
+    </w:p>
+    <w:p>
+      <w:pPr>
+        <w:ind w:firstLine="0"/>
+      </w:pPr>
+      <w:r>
+        <w:t>Esta clase no tendrá pruebas unitarias, pero no contendrá lógica de negocio.</w:t>
+      </w:r>
+    </w:p>
+    <w:p>
+      <w:pPr>
+        <w:pStyle w:val="Heading3"/>
+      </w:pPr>
+      <w:bookmarkStart w:id="19" w:name="_Toc497112218"/>
+      <w:r>
+        <w:t>Cómo probar el coordinador</w:t>
+      </w:r>
+      <w:bookmarkEnd w:id="19"/>
+    </w:p>
+    <w:p>
+      <w:pPr>
+        <w:pStyle w:val="Firstparagraph"/>
+      </w:pPr>
+      <w:r>
+        <w:t xml:space="preserve">Necesitamos una manera de verificar que los pasos de </w:t>
       </w:r>
       <w:r>
         <w:rPr>
           <w:b/>
         </w:rPr>
+        <w:t>obtener</w:t>
+      </w:r>
+      <w:r>
+        <w:t xml:space="preserve"> y </w:t>
+      </w:r>
+      <w:r>
+        <w:rPr>
+          <w:b/>
+        </w:rPr>
         <w:t>enviar</w:t>
       </w:r>
       <w:r>
-        <w:t>, de la siguiente manera indicamos que se debe haber recibido un llamado a “Guarde”, una vez con el parámetro indicado. La comparación del parámetro se hace con el método “</w:t>
-      </w:r>
-      <w:proofErr w:type="spellStart"/>
+        <w:t xml:space="preserve"> a fuentes de datos externas son invocados correctamente. Para los pasos de obtener, necesitamos una manera de </w:t>
+      </w:r>
+      <w:r>
+        <w:rPr>
+          <w:b/>
+        </w:rPr>
+        <w:t>simular</w:t>
+      </w:r>
+      <w:r>
+        <w:t xml:space="preserve"> un retorno de datos cuando el coordinador lo necesite. Para los pasos de enviar, necesitamos </w:t>
+      </w:r>
+      <w:r>
+        <w:rPr>
+          <w:b/>
+        </w:rPr>
+        <w:t>verificar</w:t>
+      </w:r>
+      <w:r>
+        <w:t xml:space="preserve"> que sean invocados pues los consideramos una salida del algoritmo también.</w:t>
+      </w:r>
+    </w:p>
+    <w:p>
+      <w:r>
+        <w:t>A la simulación del funcionamiento de un obtener, se le llama un “</w:t>
+      </w:r>
       <w:r>
         <w:rPr>
           <w:i/>
         </w:rPr>
-        <w:t>Equals</w:t>
-      </w:r>
-      <w:proofErr w:type="spellEnd"/>
-      <w:r>
-        <w:t>” de la clase.</w:t>
-      </w:r>
-    </w:p>
-    <w:p/>
+        <w:t>Stub</w:t>
+      </w:r>
+      <w:r>
+        <w:t>”. A la verificación de la invocación de un enviar se le llama un “</w:t>
+      </w:r>
+      <w:r>
+        <w:rPr>
+          <w:i/>
+        </w:rPr>
+        <w:t>Mock</w:t>
+      </w:r>
+      <w:r>
+        <w:t>”.</w:t>
+      </w:r>
+    </w:p>
+    <w:p>
+      <w:r>
+        <w:t>Para realizar ambas funcionalidades, usaremos una librería</w:t>
+      </w:r>
+      <w:r>
+        <w:t xml:space="preserve"> llamada </w:t>
+      </w:r>
+      <w:r>
+        <w:rPr>
+          <w:i/>
+        </w:rPr>
+        <w:t>N</w:t>
+      </w:r>
+      <w:r>
+        <w:rPr>
+          <w:i/>
+        </w:rPr>
+        <w:t>Substitute</w:t>
+      </w:r>
+      <w:r>
+        <w:t xml:space="preserve"> que puede ser instalada en el proyecto de Pruebas unitarias por medio de </w:t>
+      </w:r>
+      <w:r>
+        <w:rPr>
+          <w:i/>
+        </w:rPr>
+        <w:t>NuGet</w:t>
+      </w:r>
+      <w:r>
+        <w:t>.</w:t>
+      </w:r>
+      <w:r>
+        <w:t xml:space="preserve"> En esta librería, un </w:t>
+      </w:r>
+      <w:r>
+        <w:rPr>
+          <w:i/>
+        </w:rPr>
+        <w:t>Mock</w:t>
+      </w:r>
+      <w:r>
+        <w:t xml:space="preserve"> o </w:t>
+      </w:r>
+      <w:r>
+        <w:rPr>
+          <w:i/>
+        </w:rPr>
+        <w:t>Stub</w:t>
+      </w:r>
+      <w:r>
+        <w:t xml:space="preserve"> es simplemente llamado un </w:t>
+      </w:r>
+      <w:r>
+        <w:rPr>
+          <w:i/>
+        </w:rPr>
+        <w:t>Substitute</w:t>
+      </w:r>
+      <w:r>
+        <w:t>.</w:t>
+      </w:r>
+    </w:p>
+    <w:p>
+      <w:r>
+        <w:t>La siguiente es una prueba unitaria que simula un objeto Dependencias sustituto con el que podemos simular que se obtiene datos de la base de datos para verificar que el retorno del algoritmo es el esperado. Resalto el uso de la simulación de cada retorno de la base de datos y de la fecha actual:</w:t>
+      </w:r>
+    </w:p>
     <w:p>
       <w:r>
         <w:rPr>
           <w:noProof/>
           <w:lang w:val="en-GB" w:eastAsia="en-GB"/>
         </w:rPr>
+        <w:lastRenderedPageBreak/>
         <w:drawing>
-          <wp:inline distT="0" distB="0" distL="0" distR="0" wp14:anchorId="717D2575" wp14:editId="59902815">
-            <wp:extent cx="4679950" cy="1532890"/>
+          <wp:inline distT="0" distB="0" distL="0" distR="0" wp14:anchorId="09348F08" wp14:editId="72E10D00">
+            <wp:extent cx="4679950" cy="3952240"/>
             <wp:effectExtent l="0" t="0" r="6350" b="0"/>
-            <wp:docPr id="9" name="Picture 9"/>
+            <wp:docPr id="8" name="Picture 8"/>
             <wp:cNvGraphicFramePr>
               <a:graphicFrameLocks xmlns:a="http://schemas.openxmlformats.org/drawingml/2006/main" noChangeAspect="1"/>
             </wp:cNvGraphicFramePr>
@@ -5734,6 +5685,74 @@
                   <pic:spPr>
                     <a:xfrm>
                       <a:off x="0" y="0"/>
+                      <a:ext cx="4679950" cy="3952240"/>
+                    </a:xfrm>
+                    <a:prstGeom prst="rect">
+                      <a:avLst/>
+                    </a:prstGeom>
+                  </pic:spPr>
+                </pic:pic>
+              </a:graphicData>
+            </a:graphic>
+          </wp:inline>
+        </w:drawing>
+      </w:r>
+    </w:p>
+    <w:p/>
+    <w:p>
+      <w:r>
+        <w:t xml:space="preserve">Para verificar que se está llamando al </w:t>
+      </w:r>
+      <w:r>
+        <w:rPr>
+          <w:b/>
+        </w:rPr>
+        <w:t>enviar</w:t>
+      </w:r>
+      <w:r>
+        <w:t>, de la siguiente manera indicamos que se debe haber recibido un llamado a “Guarde”, una vez con el parámetro indicado. La comparación del parámetro se hace con el método “</w:t>
+      </w:r>
+      <w:r>
+        <w:rPr>
+          <w:i/>
+        </w:rPr>
+        <w:t>Equals</w:t>
+      </w:r>
+      <w:r>
+        <w:t>” de la clase.</w:t>
+      </w:r>
+    </w:p>
+    <w:p/>
+    <w:p>
+      <w:r>
+        <w:rPr>
+          <w:noProof/>
+          <w:lang w:val="en-GB" w:eastAsia="en-GB"/>
+        </w:rPr>
+        <w:drawing>
+          <wp:inline distT="0" distB="0" distL="0" distR="0" wp14:anchorId="717D2575" wp14:editId="59902815">
+            <wp:extent cx="4679950" cy="1532890"/>
+            <wp:effectExtent l="0" t="0" r="6350" b="0"/>
+            <wp:docPr id="9" name="Picture 9"/>
+            <wp:cNvGraphicFramePr>
+              <a:graphicFrameLocks xmlns:a="http://schemas.openxmlformats.org/drawingml/2006/main" noChangeAspect="1"/>
+            </wp:cNvGraphicFramePr>
+            <a:graphic xmlns:a="http://schemas.openxmlformats.org/drawingml/2006/main">
+              <a:graphicData uri="http://schemas.openxmlformats.org/drawingml/2006/picture">
+                <pic:pic xmlns:pic="http://schemas.openxmlformats.org/drawingml/2006/picture">
+                  <pic:nvPicPr>
+                    <pic:cNvPr id="1" name=""/>
+                    <pic:cNvPicPr/>
+                  </pic:nvPicPr>
+                  <pic:blipFill>
+                    <a:blip r:embed="rId22"/>
+                    <a:stretch>
+                      <a:fillRect/>
+                    </a:stretch>
+                  </pic:blipFill>
+                  <pic:spPr>
+                    <a:xfrm>
+                      <a:off x="0" y="0"/>
                       <a:ext cx="4679950" cy="1532890"/>
                     </a:xfrm>
                     <a:prstGeom prst="rect">
@@ -5768,21 +5787,105 @@
       <w:pPr>
         <w:pStyle w:val="Heading2"/>
       </w:pPr>
-      <w:bookmarkStart w:id="19" w:name="_Toc497082484"/>
+      <w:bookmarkStart w:id="20" w:name="_Toc497112219"/>
+      <w:r>
+        <w:lastRenderedPageBreak/>
+        <w:t>Otro ejemplo: Reporte de métricas de un proyecto</w:t>
+      </w:r>
+    </w:p>
+    <w:p>
+      <w:pPr>
+        <w:pStyle w:val="Heading3"/>
+      </w:pPr>
+      <w:r>
+        <w:t>Flujo básico</w:t>
+      </w:r>
+    </w:p>
+    <w:p>
+      <w:pPr>
+        <w:pStyle w:val="ListParagraph"/>
+        <w:numPr>
+          <w:ilvl w:val="0"/>
+          <w:numId w:val="34"/>
+        </w:numPr>
+      </w:pPr>
+      <w:r>
+        <w:t>Se recibe el id del proyecto a consultar.</w:t>
+      </w:r>
+    </w:p>
+    <w:p>
+      <w:pPr>
+        <w:pStyle w:val="ListParagraph"/>
+        <w:numPr>
+          <w:ilvl w:val="0"/>
+          <w:numId w:val="34"/>
+        </w:numPr>
+      </w:pPr>
+      <w:r>
+        <w:t>Se obtiene el proyecto de la base de datos.</w:t>
+      </w:r>
+    </w:p>
+    <w:p>
+      <w:pPr>
+        <w:pStyle w:val="ListParagraph"/>
+        <w:numPr>
+          <w:ilvl w:val="0"/>
+          <w:numId w:val="34"/>
+        </w:numPr>
+      </w:pPr>
+      <w:r>
+        <w:t>Se genera el reporte de las métricas</w:t>
+      </w:r>
+      <w:r>
+        <w:t>.</w:t>
+      </w:r>
+      <w:bookmarkStart w:id="21" w:name="_GoBack"/>
+      <w:bookmarkEnd w:id="21"/>
+    </w:p>
+    <w:p>
+      <w:pPr>
+        <w:pStyle w:val="ListParagraph"/>
+        <w:numPr>
+          <w:ilvl w:val="0"/>
+          <w:numId w:val="34"/>
+        </w:numPr>
+      </w:pPr>
+      <w:r>
+        <w:t>Se retorna el reporte.</w:t>
+      </w:r>
+    </w:p>
+    <w:p>
+      <w:pPr>
+        <w:pStyle w:val="Heading3"/>
+      </w:pPr>
+      <w:r>
+        <w:t>Flujos alternos</w:t>
+      </w:r>
+    </w:p>
+    <w:p>
+      <w:r>
+        <w:t>Se debe manejar el caso si el proyecto indicado no existe.</w:t>
+      </w:r>
+    </w:p>
+    <w:p/>
+    <w:p>
+      <w:pPr>
+        <w:pStyle w:val="Heading2"/>
+      </w:pPr>
       <w:r>
         <w:t>Resumen</w:t>
       </w:r>
-      <w:bookmarkEnd w:id="19"/>
+      <w:bookmarkEnd w:id="20"/>
     </w:p>
     <w:p>
       <w:pPr>
         <w:pStyle w:val="Heading3"/>
       </w:pPr>
-      <w:bookmarkStart w:id="20" w:name="_Toc497082485"/>
+      <w:bookmarkStart w:id="22" w:name="_Toc497112220"/>
       <w:r>
         <w:t>Características de un buen coordinador</w:t>
       </w:r>
-      <w:bookmarkEnd w:id="20"/>
+      <w:bookmarkEnd w:id="22"/>
     </w:p>
     <w:p>
       <w:pPr>
@@ -5897,14 +6000,12 @@
       <w:r>
         <w:t>. El algoritmo coordinador tiene salidas por medio de su propio resultado (</w:t>
       </w:r>
-      <w:proofErr w:type="spellStart"/>
       <w:r>
         <w:rPr>
           <w:i/>
         </w:rPr>
         <w:t>return</w:t>
       </w:r>
-      <w:proofErr w:type="spellEnd"/>
       <w:r>
         <w:t>), en las excepciones que genera y también lo tiene en cada envío a fuentes externas.</w:t>
       </w:r>
@@ -5935,11 +6036,11 @@
       <w:pPr>
         <w:pStyle w:val="Heading3"/>
       </w:pPr>
-      <w:bookmarkStart w:id="21" w:name="_Toc497082486"/>
+      <w:bookmarkStart w:id="23" w:name="_Toc497112221"/>
       <w:r>
         <w:t>Las pruebas unitarias del coordinador</w:t>
       </w:r>
-      <w:bookmarkEnd w:id="21"/>
+      <w:bookmarkEnd w:id="23"/>
     </w:p>
     <w:p>
       <w:pPr>
@@ -5961,19 +6062,11 @@
       <w:r>
         <w:t xml:space="preserve"> a fuentes de datos con un </w:t>
       </w:r>
-      <w:proofErr w:type="spellStart"/>
       <w:r>
         <w:rPr>
           <w:i/>
         </w:rPr>
-        <w:t>Stub</w:t>
-      </w:r>
-      <w:proofErr w:type="spellEnd"/>
-      <w:r>
-        <w:rPr>
-          <w:i/>
-        </w:rPr>
-        <w:t xml:space="preserve"> </w:t>
+        <w:t xml:space="preserve">Stub </w:t>
       </w:r>
       <w:r>
         <w:t>de sus dependencias</w:t>
@@ -6005,14 +6098,12 @@
       <w:r>
         <w:t xml:space="preserve">Verifican el flujo básico con el </w:t>
       </w:r>
-      <w:proofErr w:type="spellStart"/>
       <w:r>
         <w:rPr>
           <w:i/>
         </w:rPr>
         <w:t>Assert.AreEqual</w:t>
       </w:r>
-      <w:proofErr w:type="spellEnd"/>
       <w:r>
         <w:t xml:space="preserve"> de su retorno.</w:t>
       </w:r>
@@ -6037,14 +6128,12 @@
       <w:r>
         <w:t xml:space="preserve"> con un </w:t>
       </w:r>
-      <w:proofErr w:type="spellStart"/>
       <w:r>
         <w:rPr>
           <w:i/>
         </w:rPr>
         <w:t>Mock</w:t>
       </w:r>
-      <w:proofErr w:type="spellEnd"/>
       <w:r>
         <w:t>.</w:t>
       </w:r>
@@ -6058,12 +6147,7 @@
         </w:numPr>
       </w:pPr>
       <w:r>
-        <w:t>Verifican cada fluyo alterno (errores de validación, errores inesperados, decisiones de negoc</w:t>
-      </w:r>
-      <w:bookmarkStart w:id="22" w:name="_GoBack"/>
-      <w:bookmarkEnd w:id="22"/>
-      <w:r>
-        <w:t>io).</w:t>
+        <w:t>Verifican cada fluyo alterno (errores de validación, errores inesperados, decisiones de negocio).</w:t>
       </w:r>
       <w:r>
         <w:br w:type="page"/>
@@ -6073,22 +6157,22 @@
       <w:pPr>
         <w:pStyle w:val="Heading1"/>
       </w:pPr>
-      <w:bookmarkStart w:id="23" w:name="_Toc497082487"/>
+      <w:bookmarkStart w:id="24" w:name="_Toc497112222"/>
       <w:r>
         <w:lastRenderedPageBreak/>
         <w:t>Código legado</w:t>
       </w:r>
-      <w:bookmarkEnd w:id="23"/>
+      <w:bookmarkEnd w:id="24"/>
     </w:p>
     <w:p>
       <w:pPr>
         <w:pStyle w:val="Heading2"/>
       </w:pPr>
-      <w:bookmarkStart w:id="24" w:name="_Toc497082488"/>
+      <w:bookmarkStart w:id="25" w:name="_Toc497112223"/>
       <w:r>
         <w:t>Definición</w:t>
       </w:r>
-      <w:bookmarkEnd w:id="24"/>
+      <w:bookmarkEnd w:id="25"/>
     </w:p>
     <w:p>
       <w:pPr>
@@ -6135,14 +6219,12 @@
       <w:r>
         <w:t xml:space="preserve">Al consultar un </w:t>
       </w:r>
-      <w:proofErr w:type="spellStart"/>
       <w:r>
         <w:rPr>
           <w:i/>
         </w:rPr>
         <w:t>webservice</w:t>
       </w:r>
-      <w:proofErr w:type="spellEnd"/>
       <w:r>
         <w:rPr>
           <w:i/>
@@ -6186,16 +6268,8 @@
         <w:rPr>
           <w:i/>
         </w:rPr>
-        <w:t xml:space="preserve">File </w:t>
-      </w:r>
-      <w:proofErr w:type="spellStart"/>
-      <w:r>
-        <w:rPr>
-          <w:i/>
-        </w:rPr>
-        <w:t>System</w:t>
-      </w:r>
-      <w:proofErr w:type="spellEnd"/>
+        <w:t>File System</w:t>
+      </w:r>
     </w:p>
     <w:p>
       <w:pPr>
@@ -6259,7 +6333,7 @@
       <w:pPr>
         <w:pStyle w:val="Heading2"/>
       </w:pPr>
-      <w:bookmarkStart w:id="25" w:name="_Toc497082489"/>
+      <w:bookmarkStart w:id="26" w:name="_Toc497112224"/>
       <w:r>
         <w:t xml:space="preserve">¿Cómo </w:t>
       </w:r>
@@ -6275,7 +6349,7 @@
       <w:r>
         <w:t>tenga un diseño sencillo de probar?</w:t>
       </w:r>
-      <w:bookmarkEnd w:id="25"/>
+      <w:bookmarkEnd w:id="26"/>
       <w:r>
         <w:t xml:space="preserve"> </w:t>
       </w:r>
@@ -6475,15 +6549,7 @@
         </w:numPr>
       </w:pPr>
       <w:r>
-        <w:t>Haga que la clase de Dependencias sea abstracta, igualmente que los métodos que contiene. Mueva los métodos originales a una clase que implemente la clase Dependencias, por ejemplo llamada “</w:t>
-      </w:r>
-      <w:proofErr w:type="spellStart"/>
-      <w:r>
-        <w:t>DependenciasConcretas</w:t>
-      </w:r>
-      <w:proofErr w:type="spellEnd"/>
-      <w:r>
-        <w:t>”. El algoritmo coordinador continuará recibiendo Dependencias en su constructor.</w:t>
+        <w:t>Haga que la clase de Dependencias sea abstracta, igualmente que los métodos que contiene. Mueva los métodos originales a una clase que implemente la clase Dependencias, por ejemplo llamada “DependenciasConcretas”. El algoritmo coordinador continuará recibiendo Dependencias en su constructor.</w:t>
       </w:r>
     </w:p>
     <w:p>
@@ -6495,15 +6561,7 @@
         </w:numPr>
       </w:pPr>
       <w:r>
-        <w:t>Cree un constructor sin parámetros en el que se inicialice la clase “</w:t>
-      </w:r>
-      <w:proofErr w:type="spellStart"/>
-      <w:r>
-        <w:t>DependenciasConcretas</w:t>
-      </w:r>
-      <w:proofErr w:type="spellEnd"/>
-      <w:r>
-        <w:t>” y se asigne a la variable de instancia “Dependencias”.</w:t>
+        <w:t>Cree un constructor sin parámetros en el que se inicialice la clase “DependenciasConcretas” y se asigne a la variable de instancia “Dependencias”.</w:t>
       </w:r>
     </w:p>
     <w:p>
@@ -6621,7 +6679,7 @@
         <w:rStyle w:val="PageNumber"/>
         <w:noProof/>
       </w:rPr>
-      <w:t>19</w:t>
+      <w:t>20</w:t>
     </w:r>
     <w:r>
       <w:rPr>
@@ -8933,6 +8991,95 @@
     </w:lvl>
   </w:abstractNum>
   <w:abstractNum w:abstractNumId="21" w15:restartNumberingAfterBreak="0">
+    <w:nsid w:val="4D0446A0"/>
+    <w:multiLevelType w:val="hybridMultilevel"/>
+    <w:tmpl w:val="8CC6EABC"/>
+    <w:lvl w:ilvl="0" w:tplc="0B647958">
+      <w:start w:val="1"/>
+      <w:numFmt w:val="decimal"/>
+      <w:lvlText w:val="%1."/>
+      <w:lvlJc w:val="left"/>
+      <w:pPr>
+        <w:ind w:left="706" w:hanging="360"/>
+      </w:pPr>
+      <w:rPr>
+        <w:rFonts w:hint="default"/>
+      </w:rPr>
+    </w:lvl>
+    <w:lvl w:ilvl="1" w:tplc="08090019" w:tentative="1">
+      <w:start w:val="1"/>
+      <w:numFmt w:val="lowerLetter"/>
+      <w:lvlText w:val="%2."/>
+      <w:lvlJc w:val="left"/>
+      <w:pPr>
+        <w:ind w:left="1426" w:hanging="360"/>
+      </w:pPr>
+    </w:lvl>
+    <w:lvl w:ilvl="2" w:tplc="0809001B" w:tentative="1">
+      <w:start w:val="1"/>
+      <w:numFmt w:val="lowerRoman"/>
+      <w:lvlText w:val="%3."/>
+      <w:lvlJc w:val="right"/>
+      <w:pPr>
+        <w:ind w:left="2146" w:hanging="180"/>
+      </w:pPr>
+    </w:lvl>
+    <w:lvl w:ilvl="3" w:tplc="0809000F" w:tentative="1">
+      <w:start w:val="1"/>
+      <w:numFmt w:val="decimal"/>
+      <w:lvlText w:val="%4."/>
+      <w:lvlJc w:val="left"/>
+      <w:pPr>
+        <w:ind w:left="2866" w:hanging="360"/>
+      </w:pPr>
+    </w:lvl>
+    <w:lvl w:ilvl="4" w:tplc="08090019" w:tentative="1">
+      <w:start w:val="1"/>
+      <w:numFmt w:val="lowerLetter"/>
+      <w:lvlText w:val="%5."/>
+      <w:lvlJc w:val="left"/>
+      <w:pPr>
+        <w:ind w:left="3586" w:hanging="360"/>
+      </w:pPr>
+    </w:lvl>
+    <w:lvl w:ilvl="5" w:tplc="0809001B" w:tentative="1">
+      <w:start w:val="1"/>
+      <w:numFmt w:val="lowerRoman"/>
+      <w:lvlText w:val="%6."/>
+      <w:lvlJc w:val="right"/>
+      <w:pPr>
+        <w:ind w:left="4306" w:hanging="180"/>
+      </w:pPr>
+    </w:lvl>
+    <w:lvl w:ilvl="6" w:tplc="0809000F" w:tentative="1">
+      <w:start w:val="1"/>
+      <w:numFmt w:val="decimal"/>
+      <w:lvlText w:val="%7."/>
+      <w:lvlJc w:val="left"/>
+      <w:pPr>
+        <w:ind w:left="5026" w:hanging="360"/>
+      </w:pPr>
+    </w:lvl>
+    <w:lvl w:ilvl="7" w:tplc="08090019" w:tentative="1">
+      <w:start w:val="1"/>
+      <w:numFmt w:val="lowerLetter"/>
+      <w:lvlText w:val="%8."/>
+      <w:lvlJc w:val="left"/>
+      <w:pPr>
+        <w:ind w:left="5746" w:hanging="360"/>
+      </w:pPr>
+    </w:lvl>
+    <w:lvl w:ilvl="8" w:tplc="0809001B" w:tentative="1">
+      <w:start w:val="1"/>
+      <w:numFmt w:val="lowerRoman"/>
+      <w:lvlText w:val="%9."/>
+      <w:lvlJc w:val="right"/>
+      <w:pPr>
+        <w:ind w:left="6466" w:hanging="180"/>
+      </w:pPr>
+    </w:lvl>
+  </w:abstractNum>
+  <w:abstractNum w:abstractNumId="22" w15:restartNumberingAfterBreak="0">
     <w:nsid w:val="58157161"/>
     <w:multiLevelType w:val="hybridMultilevel"/>
     <w:tmpl w:val="D70C6418"/>
@@ -9045,7 +9192,7 @@
       </w:rPr>
     </w:lvl>
   </w:abstractNum>
-  <w:abstractNum w:abstractNumId="22" w15:restartNumberingAfterBreak="0">
+  <w:abstractNum w:abstractNumId="23" w15:restartNumberingAfterBreak="0">
     <w:nsid w:val="5AD27254"/>
     <w:multiLevelType w:val="hybridMultilevel"/>
     <w:tmpl w:val="81AC14E2"/>
@@ -9158,7 +9305,7 @@
       </w:rPr>
     </w:lvl>
   </w:abstractNum>
-  <w:abstractNum w:abstractNumId="23" w15:restartNumberingAfterBreak="0">
+  <w:abstractNum w:abstractNumId="24" w15:restartNumberingAfterBreak="0">
     <w:nsid w:val="5F56225F"/>
     <w:multiLevelType w:val="hybridMultilevel"/>
     <w:tmpl w:val="DE560DAA"/>
@@ -9247,7 +9394,7 @@
       </w:pPr>
     </w:lvl>
   </w:abstractNum>
-  <w:abstractNum w:abstractNumId="24" w15:restartNumberingAfterBreak="0">
+  <w:abstractNum w:abstractNumId="25" w15:restartNumberingAfterBreak="0">
     <w:nsid w:val="5F6C7427"/>
     <w:multiLevelType w:val="multilevel"/>
     <w:tmpl w:val="63E4AB32"/>
@@ -9392,7 +9539,7 @@
       </w:rPr>
     </w:lvl>
   </w:abstractNum>
-  <w:abstractNum w:abstractNumId="25" w15:restartNumberingAfterBreak="0">
+  <w:abstractNum w:abstractNumId="26" w15:restartNumberingAfterBreak="0">
     <w:nsid w:val="605D16EF"/>
     <w:multiLevelType w:val="hybridMultilevel"/>
     <w:tmpl w:val="E9B67FC8"/>
@@ -9478,7 +9625,7 @@
       </w:pPr>
     </w:lvl>
   </w:abstractNum>
-  <w:abstractNum w:abstractNumId="26" w15:restartNumberingAfterBreak="0">
+  <w:abstractNum w:abstractNumId="27" w15:restartNumberingAfterBreak="0">
     <w:nsid w:val="677074D5"/>
     <w:multiLevelType w:val="hybridMultilevel"/>
     <w:tmpl w:val="C23E3D6E"/>
@@ -9591,7 +9738,7 @@
       </w:rPr>
     </w:lvl>
   </w:abstractNum>
-  <w:abstractNum w:abstractNumId="27" w15:restartNumberingAfterBreak="0">
+  <w:abstractNum w:abstractNumId="28" w15:restartNumberingAfterBreak="0">
     <w:nsid w:val="6A56234E"/>
     <w:multiLevelType w:val="hybridMultilevel"/>
     <w:tmpl w:val="3898836E"/>
@@ -9704,7 +9851,7 @@
       </w:rPr>
     </w:lvl>
   </w:abstractNum>
-  <w:abstractNum w:abstractNumId="28" w15:restartNumberingAfterBreak="0">
+  <w:abstractNum w:abstractNumId="29" w15:restartNumberingAfterBreak="0">
     <w:nsid w:val="6B252AA9"/>
     <w:multiLevelType w:val="hybridMultilevel"/>
     <w:tmpl w:val="8BE09B36"/>
@@ -9793,7 +9940,7 @@
       </w:pPr>
     </w:lvl>
   </w:abstractNum>
-  <w:abstractNum w:abstractNumId="29" w15:restartNumberingAfterBreak="0">
+  <w:abstractNum w:abstractNumId="30" w15:restartNumberingAfterBreak="0">
     <w:nsid w:val="6F376467"/>
     <w:multiLevelType w:val="multilevel"/>
     <w:tmpl w:val="F20E9340"/>
@@ -9942,7 +10089,7 @@
       </w:rPr>
     </w:lvl>
   </w:abstractNum>
-  <w:abstractNum w:abstractNumId="30" w15:restartNumberingAfterBreak="0">
+  <w:abstractNum w:abstractNumId="31" w15:restartNumberingAfterBreak="0">
     <w:nsid w:val="79114D79"/>
     <w:multiLevelType w:val="hybridMultilevel"/>
     <w:tmpl w:val="CDF0E706"/>
@@ -10031,7 +10178,7 @@
       </w:pPr>
     </w:lvl>
   </w:abstractNum>
-  <w:abstractNum w:abstractNumId="31" w15:restartNumberingAfterBreak="0">
+  <w:abstractNum w:abstractNumId="32" w15:restartNumberingAfterBreak="0">
     <w:nsid w:val="79AC1828"/>
     <w:multiLevelType w:val="hybridMultilevel"/>
     <w:tmpl w:val="D94E3A02"/>
@@ -10120,7 +10267,7 @@
       </w:pPr>
     </w:lvl>
   </w:abstractNum>
-  <w:abstractNum w:abstractNumId="32" w15:restartNumberingAfterBreak="0">
+  <w:abstractNum w:abstractNumId="33" w15:restartNumberingAfterBreak="0">
     <w:nsid w:val="7A7B2232"/>
     <w:multiLevelType w:val="hybridMultilevel"/>
     <w:tmpl w:val="C8281E92"/>
@@ -10210,7 +10357,7 @@
     </w:lvl>
   </w:abstractNum>
   <w:num w:numId="1">
-    <w:abstractNumId w:val="24"/>
+    <w:abstractNumId w:val="25"/>
   </w:num>
   <w:num w:numId="2">
     <w:abstractNumId w:val="2"/>
@@ -10219,7 +10366,7 @@
     <w:abstractNumId w:val="8"/>
   </w:num>
   <w:num w:numId="4">
-    <w:abstractNumId w:val="30"/>
+    <w:abstractNumId w:val="31"/>
   </w:num>
   <w:num w:numId="5">
     <w:abstractNumId w:val="4"/>
@@ -10228,7 +10375,7 @@
     <w:abstractNumId w:val="5"/>
   </w:num>
   <w:num w:numId="7">
-    <w:abstractNumId w:val="29"/>
+    <w:abstractNumId w:val="30"/>
   </w:num>
   <w:num w:numId="8">
     <w:abstractNumId w:val="6"/>
@@ -10246,10 +10393,10 @@
     <w:abstractNumId w:val="18"/>
   </w:num>
   <w:num w:numId="13">
-    <w:abstractNumId w:val="27"/>
+    <w:abstractNumId w:val="28"/>
   </w:num>
   <w:num w:numId="14">
-    <w:abstractNumId w:val="21"/>
+    <w:abstractNumId w:val="22"/>
   </w:num>
   <w:num w:numId="15">
     <w:abstractNumId w:val="9"/>
@@ -10267,7 +10414,7 @@
     <w:abstractNumId w:val="20"/>
   </w:num>
   <w:num w:numId="20">
-    <w:abstractNumId w:val="22"/>
+    <w:abstractNumId w:val="23"/>
   </w:num>
   <w:num w:numId="21">
     <w:abstractNumId w:val="0"/>
@@ -10276,7 +10423,7 @@
     <w:abstractNumId w:val="14"/>
   </w:num>
   <w:num w:numId="23">
-    <w:abstractNumId w:val="28"/>
+    <w:abstractNumId w:val="29"/>
   </w:num>
   <w:num w:numId="24">
     <w:abstractNumId w:val="13"/>
@@ -10285,7 +10432,7 @@
     <w:abstractNumId w:val="16"/>
   </w:num>
   <w:num w:numId="26">
-    <w:abstractNumId w:val="25"/>
+    <w:abstractNumId w:val="26"/>
   </w:num>
   <w:num w:numId="27">
     <w:abstractNumId w:val="19"/>
@@ -10294,19 +10441,22 @@
     <w:abstractNumId w:val="11"/>
   </w:num>
   <w:num w:numId="29">
-    <w:abstractNumId w:val="31"/>
+    <w:abstractNumId w:val="32"/>
   </w:num>
   <w:num w:numId="30">
     <w:abstractNumId w:val="7"/>
   </w:num>
   <w:num w:numId="31">
-    <w:abstractNumId w:val="23"/>
+    <w:abstractNumId w:val="24"/>
   </w:num>
   <w:num w:numId="32">
-    <w:abstractNumId w:val="26"/>
+    <w:abstractNumId w:val="27"/>
   </w:num>
   <w:num w:numId="33">
-    <w:abstractNumId w:val="32"/>
+    <w:abstractNumId w:val="33"/>
+  </w:num>
+  <w:num w:numId="34">
+    <w:abstractNumId w:val="21"/>
   </w:num>
   <w:numIdMacAtCleanup w:val="22"/>
 </w:numbering>
@@ -11774,7 +11924,7 @@
 </file>
 
 <file path=customXml/itemProps1.xml><?xml version="1.0" encoding="utf-8"?>
-<ds:datastoreItem xmlns:ds="http://schemas.openxmlformats.org/officeDocument/2006/customXml" ds:itemID="{1ACA8E6D-73E8-4318-BE6B-50D4BE7AF3ED}">
+<ds:datastoreItem xmlns:ds="http://schemas.openxmlformats.org/officeDocument/2006/customXml" ds:itemID="{0C047D5D-9B35-4D52-BCE9-A737FD827CB3}">
   <ds:schemaRefs>
     <ds:schemaRef ds:uri="http://schemas.openxmlformats.org/officeDocument/2006/bibliography"/>
   </ds:schemaRefs>

</xml_diff>

<commit_message>
Finalizo las pruebas del ejercicio del algoritmo que coordina.
</commit_message>
<xml_diff>
--- a/2da parte/Materiales/Manual del Curso - 2da parte.docx
+++ b/2da parte/Materiales/Manual del Curso - 2da parte.docx
@@ -164,7 +164,7 @@
       <w:pPr>
         <w:pStyle w:val="Title"/>
       </w:pPr>
-      <w:bookmarkStart w:id="0" w:name="_Toc497147149"/>
+      <w:bookmarkStart w:id="0" w:name="_Toc497147888"/>
       <w:r>
         <w:lastRenderedPageBreak/>
         <w:t>Segunda</w:t>
@@ -217,8 +217,6 @@
       <w:r>
         <w:t xml:space="preserve"> Más que escribir código fuente, esta sección requiere primero que lea el código fuente de referencia. Busque una comprensión clara del mismo y de cada mecanismo utilizado. Esa es la clave para después aplicar estas técnicas.</w:t>
       </w:r>
-      <w:bookmarkStart w:id="1" w:name="_GoBack"/>
-      <w:bookmarkEnd w:id="1"/>
     </w:p>
     <w:p/>
     <w:p>
@@ -250,8 +248,10 @@
       </w:sdtPr>
       <w:sdtEndPr>
         <w:rPr>
+          <w:rFonts w:asciiTheme="minorHAnsi" w:hAnsiTheme="minorHAnsi"/>
+          <w:b/>
           <w:sz w:val="21"/>
-          <w:szCs w:val="21"/>
+          <w:szCs w:val="22"/>
         </w:rPr>
       </w:sdtEndPr>
       <w:sdtContent>
@@ -293,7 +293,7 @@
           <w:r>
             <w:fldChar w:fldCharType="separate"/>
           </w:r>
-          <w:hyperlink w:anchor="_Toc497147149" w:history="1">
+          <w:hyperlink w:anchor="_Toc497147888" w:history="1">
             <w:r>
               <w:rPr>
                 <w:rStyle w:val="Hyperlink"/>
@@ -320,7 +320,7 @@
                 <w:noProof/>
                 <w:webHidden/>
               </w:rPr>
-              <w:instrText xml:space="preserve"> PAGEREF _Toc497147149 \h </w:instrText>
+              <w:instrText xml:space="preserve"> PAGEREF _Toc497147888 \h </w:instrText>
             </w:r>
             <w:r>
               <w:rPr>
@@ -367,7 +367,7 @@
               <w:lang w:val="en-GB" w:eastAsia="en-GB"/>
             </w:rPr>
           </w:pPr>
-          <w:hyperlink w:anchor="_Toc497147150" w:history="1">
+          <w:hyperlink w:anchor="_Toc497147889" w:history="1">
             <w:r>
               <w:rPr>
                 <w:rStyle w:val="Hyperlink"/>
@@ -412,7 +412,7 @@
                 <w:noProof/>
                 <w:webHidden/>
               </w:rPr>
-              <w:instrText xml:space="preserve"> PAGEREF _Toc497147150 \h </w:instrText>
+              <w:instrText xml:space="preserve"> PAGEREF _Toc497147889 \h </w:instrText>
             </w:r>
             <w:r>
               <w:rPr>
@@ -458,7 +458,7 @@
               <w:lang w:val="en-GB" w:eastAsia="en-GB"/>
             </w:rPr>
           </w:pPr>
-          <w:hyperlink w:anchor="_Toc497147151" w:history="1">
+          <w:hyperlink w:anchor="_Toc497147890" w:history="1">
             <w:r>
               <w:rPr>
                 <w:rStyle w:val="Hyperlink"/>
@@ -502,7 +502,7 @@
                 <w:noProof/>
                 <w:webHidden/>
               </w:rPr>
-              <w:instrText xml:space="preserve"> PAGEREF _Toc497147151 \h </w:instrText>
+              <w:instrText xml:space="preserve"> PAGEREF _Toc497147890 \h </w:instrText>
             </w:r>
             <w:r>
               <w:rPr>
@@ -548,7 +548,7 @@
               <w:lang w:val="en-GB" w:eastAsia="en-GB"/>
             </w:rPr>
           </w:pPr>
-          <w:hyperlink w:anchor="_Toc497147152" w:history="1">
+          <w:hyperlink w:anchor="_Toc497147891" w:history="1">
             <w:r>
               <w:rPr>
                 <w:rStyle w:val="Hyperlink"/>
@@ -592,7 +592,7 @@
                 <w:noProof/>
                 <w:webHidden/>
               </w:rPr>
-              <w:instrText xml:space="preserve"> PAGEREF _Toc497147152 \h </w:instrText>
+              <w:instrText xml:space="preserve"> PAGEREF _Toc497147891 \h </w:instrText>
             </w:r>
             <w:r>
               <w:rPr>
@@ -638,7 +638,7 @@
               <w:lang w:val="en-GB" w:eastAsia="en-GB"/>
             </w:rPr>
           </w:pPr>
-          <w:hyperlink w:anchor="_Toc497147153" w:history="1">
+          <w:hyperlink w:anchor="_Toc497147892" w:history="1">
             <w:r>
               <w:rPr>
                 <w:rStyle w:val="Hyperlink"/>
@@ -682,7 +682,7 @@
                 <w:noProof/>
                 <w:webHidden/>
               </w:rPr>
-              <w:instrText xml:space="preserve"> PAGEREF _Toc497147153 \h </w:instrText>
+              <w:instrText xml:space="preserve"> PAGEREF _Toc497147892 \h </w:instrText>
             </w:r>
             <w:r>
               <w:rPr>
@@ -727,7 +727,7 @@
               <w:lang w:val="en-GB" w:eastAsia="en-GB"/>
             </w:rPr>
           </w:pPr>
-          <w:hyperlink w:anchor="_Toc497147154" w:history="1">
+          <w:hyperlink w:anchor="_Toc497147893" w:history="1">
             <w:r>
               <w:rPr>
                 <w:rStyle w:val="Hyperlink"/>
@@ -770,7 +770,7 @@
                 <w:noProof/>
                 <w:webHidden/>
               </w:rPr>
-              <w:instrText xml:space="preserve"> PAGEREF _Toc497147154 \h </w:instrText>
+              <w:instrText xml:space="preserve"> PAGEREF _Toc497147893 \h </w:instrText>
             </w:r>
             <w:r>
               <w:rPr>
@@ -815,7 +815,7 @@
               <w:lang w:val="en-GB" w:eastAsia="en-GB"/>
             </w:rPr>
           </w:pPr>
-          <w:hyperlink w:anchor="_Toc497147155" w:history="1">
+          <w:hyperlink w:anchor="_Toc497147894" w:history="1">
             <w:r>
               <w:rPr>
                 <w:rStyle w:val="Hyperlink"/>
@@ -866,7 +866,7 @@
                 <w:noProof/>
                 <w:webHidden/>
               </w:rPr>
-              <w:instrText xml:space="preserve"> PAGEREF _Toc497147155 \h </w:instrText>
+              <w:instrText xml:space="preserve"> PAGEREF _Toc497147894 \h </w:instrText>
             </w:r>
             <w:r>
               <w:rPr>
@@ -912,7 +912,7 @@
               <w:lang w:val="en-GB" w:eastAsia="en-GB"/>
             </w:rPr>
           </w:pPr>
-          <w:hyperlink w:anchor="_Toc497147156" w:history="1">
+          <w:hyperlink w:anchor="_Toc497147895" w:history="1">
             <w:r>
               <w:rPr>
                 <w:rStyle w:val="Hyperlink"/>
@@ -956,7 +956,7 @@
                 <w:noProof/>
                 <w:webHidden/>
               </w:rPr>
-              <w:instrText xml:space="preserve"> PAGEREF _Toc497147156 \h </w:instrText>
+              <w:instrText xml:space="preserve"> PAGEREF _Toc497147895 \h </w:instrText>
             </w:r>
             <w:r>
               <w:rPr>
@@ -1002,7 +1002,7 @@
               <w:lang w:val="en-GB" w:eastAsia="en-GB"/>
             </w:rPr>
           </w:pPr>
-          <w:hyperlink w:anchor="_Toc497147157" w:history="1">
+          <w:hyperlink w:anchor="_Toc497147896" w:history="1">
             <w:r>
               <w:rPr>
                 <w:rStyle w:val="Hyperlink"/>
@@ -1046,7 +1046,7 @@
                 <w:noProof/>
                 <w:webHidden/>
               </w:rPr>
-              <w:instrText xml:space="preserve"> PAGEREF _Toc497147157 \h </w:instrText>
+              <w:instrText xml:space="preserve"> PAGEREF _Toc497147896 \h </w:instrText>
             </w:r>
             <w:r>
               <w:rPr>
@@ -1093,7 +1093,7 @@
               <w:lang w:val="en-GB" w:eastAsia="en-GB"/>
             </w:rPr>
           </w:pPr>
-          <w:hyperlink w:anchor="_Toc497147158" w:history="1">
+          <w:hyperlink w:anchor="_Toc497147897" w:history="1">
             <w:r>
               <w:rPr>
                 <w:rStyle w:val="Hyperlink"/>
@@ -1138,7 +1138,7 @@
                 <w:noProof/>
                 <w:webHidden/>
               </w:rPr>
-              <w:instrText xml:space="preserve"> PAGEREF _Toc497147158 \h </w:instrText>
+              <w:instrText xml:space="preserve"> PAGEREF _Toc497147897 \h </w:instrText>
             </w:r>
             <w:r>
               <w:rPr>
@@ -1184,7 +1184,7 @@
               <w:lang w:val="en-GB" w:eastAsia="en-GB"/>
             </w:rPr>
           </w:pPr>
-          <w:hyperlink w:anchor="_Toc497147159" w:history="1">
+          <w:hyperlink w:anchor="_Toc497147898" w:history="1">
             <w:r>
               <w:rPr>
                 <w:rStyle w:val="Hyperlink"/>
@@ -1207,21 +1207,7 @@
                 <w:rStyle w:val="Hyperlink"/>
                 <w:noProof/>
               </w:rPr>
-              <w:t>Definici</w:t>
-            </w:r>
-            <w:r>
-              <w:rPr>
-                <w:rStyle w:val="Hyperlink"/>
-                <w:noProof/>
-              </w:rPr>
-              <w:t>ó</w:t>
-            </w:r>
-            <w:r>
-              <w:rPr>
-                <w:rStyle w:val="Hyperlink"/>
-                <w:noProof/>
-              </w:rPr>
-              <w:t>n</w:t>
+              <w:t>Definición</w:t>
             </w:r>
             <w:r>
               <w:rPr>
@@ -1242,7 +1228,7 @@
                 <w:noProof/>
                 <w:webHidden/>
               </w:rPr>
-              <w:instrText xml:space="preserve"> PAGEREF _Toc497147159 \h </w:instrText>
+              <w:instrText xml:space="preserve"> PAGEREF _Toc497147898 \h </w:instrText>
             </w:r>
             <w:r>
               <w:rPr>
@@ -1288,7 +1274,7 @@
               <w:lang w:val="en-GB" w:eastAsia="en-GB"/>
             </w:rPr>
           </w:pPr>
-          <w:hyperlink w:anchor="_Toc497147160" w:history="1">
+          <w:hyperlink w:anchor="_Toc497147899" w:history="1">
             <w:r>
               <w:rPr>
                 <w:rStyle w:val="Hyperlink"/>
@@ -1332,7 +1318,7 @@
                 <w:noProof/>
                 <w:webHidden/>
               </w:rPr>
-              <w:instrText xml:space="preserve"> PAGEREF _Toc497147160 \h </w:instrText>
+              <w:instrText xml:space="preserve"> PAGEREF _Toc497147899 \h </w:instrText>
             </w:r>
             <w:r>
               <w:rPr>
@@ -1379,7 +1365,7 @@
               <w:lang w:val="en-GB" w:eastAsia="en-GB"/>
             </w:rPr>
           </w:pPr>
-          <w:hyperlink w:anchor="_Toc497147161" w:history="1">
+          <w:hyperlink w:anchor="_Toc497147900" w:history="1">
             <w:r>
               <w:rPr>
                 <w:rStyle w:val="Hyperlink"/>
@@ -1424,7 +1410,7 @@
                 <w:noProof/>
                 <w:webHidden/>
               </w:rPr>
-              <w:instrText xml:space="preserve"> PAGEREF _Toc497147161 \h </w:instrText>
+              <w:instrText xml:space="preserve"> PAGEREF _Toc497147900 \h </w:instrText>
             </w:r>
             <w:r>
               <w:rPr>
@@ -1470,7 +1456,7 @@
               <w:lang w:val="en-GB" w:eastAsia="en-GB"/>
             </w:rPr>
           </w:pPr>
-          <w:hyperlink w:anchor="_Toc497147162" w:history="1">
+          <w:hyperlink w:anchor="_Toc497147901" w:history="1">
             <w:r>
               <w:rPr>
                 <w:rStyle w:val="Hyperlink"/>
@@ -1514,7 +1500,7 @@
                 <w:noProof/>
                 <w:webHidden/>
               </w:rPr>
-              <w:instrText xml:space="preserve"> PAGEREF _Toc497147162 \h </w:instrText>
+              <w:instrText xml:space="preserve"> PAGEREF _Toc497147901 \h </w:instrText>
             </w:r>
             <w:r>
               <w:rPr>
@@ -1560,7 +1546,7 @@
               <w:lang w:val="en-GB" w:eastAsia="en-GB"/>
             </w:rPr>
           </w:pPr>
-          <w:hyperlink w:anchor="_Toc497147163" w:history="1">
+          <w:hyperlink w:anchor="_Toc497147902" w:history="1">
             <w:r>
               <w:rPr>
                 <w:rStyle w:val="Hyperlink"/>
@@ -1604,7 +1590,7 @@
                 <w:noProof/>
                 <w:webHidden/>
               </w:rPr>
-              <w:instrText xml:space="preserve"> PAGEREF _Toc497147163 \h </w:instrText>
+              <w:instrText xml:space="preserve"> PAGEREF _Toc497147902 \h </w:instrText>
             </w:r>
             <w:r>
               <w:rPr>
@@ -1649,7 +1635,7 @@
               <w:lang w:val="en-GB" w:eastAsia="en-GB"/>
             </w:rPr>
           </w:pPr>
-          <w:hyperlink w:anchor="_Toc497147164" w:history="1">
+          <w:hyperlink w:anchor="_Toc497147903" w:history="1">
             <w:r>
               <w:rPr>
                 <w:rStyle w:val="Hyperlink"/>
@@ -1692,7 +1678,7 @@
                 <w:noProof/>
                 <w:webHidden/>
               </w:rPr>
-              <w:instrText xml:space="preserve"> PAGEREF _Toc497147164 \h </w:instrText>
+              <w:instrText xml:space="preserve"> PAGEREF _Toc497147903 \h </w:instrText>
             </w:r>
             <w:r>
               <w:rPr>
@@ -1737,7 +1723,7 @@
               <w:lang w:val="en-GB" w:eastAsia="en-GB"/>
             </w:rPr>
           </w:pPr>
-          <w:hyperlink w:anchor="_Toc497147165" w:history="1">
+          <w:hyperlink w:anchor="_Toc497147904" w:history="1">
             <w:r>
               <w:rPr>
                 <w:rStyle w:val="Hyperlink"/>
@@ -1780,7 +1766,7 @@
                 <w:noProof/>
                 <w:webHidden/>
               </w:rPr>
-              <w:instrText xml:space="preserve"> PAGEREF _Toc497147165 \h </w:instrText>
+              <w:instrText xml:space="preserve"> PAGEREF _Toc497147904 \h </w:instrText>
             </w:r>
             <w:r>
               <w:rPr>
@@ -1825,7 +1811,7 @@
               <w:lang w:val="en-GB" w:eastAsia="en-GB"/>
             </w:rPr>
           </w:pPr>
-          <w:hyperlink w:anchor="_Toc497147166" w:history="1">
+          <w:hyperlink w:anchor="_Toc497147905" w:history="1">
             <w:r>
               <w:rPr>
                 <w:rStyle w:val="Hyperlink"/>
@@ -1868,7 +1854,7 @@
                 <w:noProof/>
                 <w:webHidden/>
               </w:rPr>
-              <w:instrText xml:space="preserve"> PAGEREF _Toc497147166 \h </w:instrText>
+              <w:instrText xml:space="preserve"> PAGEREF _Toc497147905 \h </w:instrText>
             </w:r>
             <w:r>
               <w:rPr>
@@ -1913,7 +1899,7 @@
               <w:lang w:val="en-GB" w:eastAsia="en-GB"/>
             </w:rPr>
           </w:pPr>
-          <w:hyperlink w:anchor="_Toc497147167" w:history="1">
+          <w:hyperlink w:anchor="_Toc497147906" w:history="1">
             <w:r>
               <w:rPr>
                 <w:rStyle w:val="Hyperlink"/>
@@ -1956,7 +1942,7 @@
                 <w:noProof/>
                 <w:webHidden/>
               </w:rPr>
-              <w:instrText xml:space="preserve"> PAGEREF _Toc497147167 \h </w:instrText>
+              <w:instrText xml:space="preserve"> PAGEREF _Toc497147906 \h </w:instrText>
             </w:r>
             <w:r>
               <w:rPr>
@@ -2002,7 +1988,7 @@
               <w:lang w:val="en-GB" w:eastAsia="en-GB"/>
             </w:rPr>
           </w:pPr>
-          <w:hyperlink w:anchor="_Toc497147168" w:history="1">
+          <w:hyperlink w:anchor="_Toc497147907" w:history="1">
             <w:r>
               <w:rPr>
                 <w:rStyle w:val="Hyperlink"/>
@@ -2046,7 +2032,7 @@
                 <w:noProof/>
                 <w:webHidden/>
               </w:rPr>
-              <w:instrText xml:space="preserve"> PAGEREF _Toc497147168 \h </w:instrText>
+              <w:instrText xml:space="preserve"> PAGEREF _Toc497147907 \h </w:instrText>
             </w:r>
             <w:r>
               <w:rPr>
@@ -2091,7 +2077,7 @@
               <w:lang w:val="en-GB" w:eastAsia="en-GB"/>
             </w:rPr>
           </w:pPr>
-          <w:hyperlink w:anchor="_Toc497147169" w:history="1">
+          <w:hyperlink w:anchor="_Toc497147908" w:history="1">
             <w:r>
               <w:rPr>
                 <w:rStyle w:val="Hyperlink"/>
@@ -2134,7 +2120,7 @@
                 <w:noProof/>
                 <w:webHidden/>
               </w:rPr>
-              <w:instrText xml:space="preserve"> PAGEREF _Toc497147169 \h </w:instrText>
+              <w:instrText xml:space="preserve"> PAGEREF _Toc497147908 \h </w:instrText>
             </w:r>
             <w:r>
               <w:rPr>
@@ -2179,7 +2165,7 @@
               <w:lang w:val="en-GB" w:eastAsia="en-GB"/>
             </w:rPr>
           </w:pPr>
-          <w:hyperlink w:anchor="_Toc497147170" w:history="1">
+          <w:hyperlink w:anchor="_Toc497147909" w:history="1">
             <w:r>
               <w:rPr>
                 <w:rStyle w:val="Hyperlink"/>
@@ -2222,7 +2208,7 @@
                 <w:noProof/>
                 <w:webHidden/>
               </w:rPr>
-              <w:instrText xml:space="preserve"> PAGEREF _Toc497147170 \h </w:instrText>
+              <w:instrText xml:space="preserve"> PAGEREF _Toc497147909 \h </w:instrText>
             </w:r>
             <w:r>
               <w:rPr>
@@ -2268,7 +2254,7 @@
               <w:lang w:val="en-GB" w:eastAsia="en-GB"/>
             </w:rPr>
           </w:pPr>
-          <w:hyperlink w:anchor="_Toc497147171" w:history="1">
+          <w:hyperlink w:anchor="_Toc497147910" w:history="1">
             <w:r>
               <w:rPr>
                 <w:rStyle w:val="Hyperlink"/>
@@ -2312,7 +2298,7 @@
                 <w:noProof/>
                 <w:webHidden/>
               </w:rPr>
-              <w:instrText xml:space="preserve"> PAGEREF _Toc497147171 \h </w:instrText>
+              <w:instrText xml:space="preserve"> PAGEREF _Toc497147910 \h </w:instrText>
             </w:r>
             <w:r>
               <w:rPr>
@@ -2357,7 +2343,7 @@
               <w:lang w:val="en-GB" w:eastAsia="en-GB"/>
             </w:rPr>
           </w:pPr>
-          <w:hyperlink w:anchor="_Toc497147172" w:history="1">
+          <w:hyperlink w:anchor="_Toc497147911" w:history="1">
             <w:r>
               <w:rPr>
                 <w:rStyle w:val="Hyperlink"/>
@@ -2400,7 +2386,7 @@
                 <w:noProof/>
                 <w:webHidden/>
               </w:rPr>
-              <w:instrText xml:space="preserve"> PAGEREF _Toc497147172 \h </w:instrText>
+              <w:instrText xml:space="preserve"> PAGEREF _Toc497147911 \h </w:instrText>
             </w:r>
             <w:r>
               <w:rPr>
@@ -2445,7 +2431,7 @@
               <w:lang w:val="en-GB" w:eastAsia="en-GB"/>
             </w:rPr>
           </w:pPr>
-          <w:hyperlink w:anchor="_Toc497147173" w:history="1">
+          <w:hyperlink w:anchor="_Toc497147912" w:history="1">
             <w:r>
               <w:rPr>
                 <w:rStyle w:val="Hyperlink"/>
@@ -2488,7 +2474,7 @@
                 <w:noProof/>
                 <w:webHidden/>
               </w:rPr>
-              <w:instrText xml:space="preserve"> PAGEREF _Toc497147173 \h </w:instrText>
+              <w:instrText xml:space="preserve"> PAGEREF _Toc497147912 \h </w:instrText>
             </w:r>
             <w:r>
               <w:rPr>
@@ -2534,7 +2520,7 @@
               <w:lang w:val="en-GB" w:eastAsia="en-GB"/>
             </w:rPr>
           </w:pPr>
-          <w:hyperlink w:anchor="_Toc497147174" w:history="1">
+          <w:hyperlink w:anchor="_Toc497147913" w:history="1">
             <w:r>
               <w:rPr>
                 <w:rStyle w:val="Hyperlink"/>
@@ -2557,7 +2543,7 @@
                 <w:rStyle w:val="Hyperlink"/>
                 <w:noProof/>
               </w:rPr>
-              <w:t>Ejercicio: Programe coordinadores para varios casos de uso</w:t>
+              <w:t>Ejercicio: Programe coordinadores</w:t>
             </w:r>
             <w:r>
               <w:rPr>
@@ -2578,7 +2564,7 @@
                 <w:noProof/>
                 <w:webHidden/>
               </w:rPr>
-              <w:instrText xml:space="preserve"> PAGEREF _Toc497147174 \h </w:instrText>
+              <w:instrText xml:space="preserve"> PAGEREF _Toc497147913 \h </w:instrText>
             </w:r>
             <w:r>
               <w:rPr>
@@ -2624,7 +2610,7 @@
               <w:lang w:val="en-GB" w:eastAsia="en-GB"/>
             </w:rPr>
           </w:pPr>
-          <w:hyperlink w:anchor="_Toc497147175" w:history="1">
+          <w:hyperlink w:anchor="_Toc497147914" w:history="1">
             <w:r>
               <w:rPr>
                 <w:rStyle w:val="Hyperlink"/>
@@ -2647,6 +2633,96 @@
                 <w:rStyle w:val="Hyperlink"/>
                 <w:noProof/>
               </w:rPr>
+              <w:t>Ejercicio: Diseñe un caso de uso conocido</w:t>
+            </w:r>
+            <w:r>
+              <w:rPr>
+                <w:noProof/>
+                <w:webHidden/>
+              </w:rPr>
+              <w:tab/>
+            </w:r>
+            <w:r>
+              <w:rPr>
+                <w:noProof/>
+                <w:webHidden/>
+              </w:rPr>
+              <w:fldChar w:fldCharType="begin"/>
+            </w:r>
+            <w:r>
+              <w:rPr>
+                <w:noProof/>
+                <w:webHidden/>
+              </w:rPr>
+              <w:instrText xml:space="preserve"> PAGEREF _Toc497147914 \h </w:instrText>
+            </w:r>
+            <w:r>
+              <w:rPr>
+                <w:noProof/>
+                <w:webHidden/>
+              </w:rPr>
+            </w:r>
+            <w:r>
+              <w:rPr>
+                <w:noProof/>
+                <w:webHidden/>
+              </w:rPr>
+              <w:fldChar w:fldCharType="separate"/>
+            </w:r>
+            <w:r>
+              <w:rPr>
+                <w:noProof/>
+                <w:webHidden/>
+              </w:rPr>
+              <w:t>20</w:t>
+            </w:r>
+            <w:r>
+              <w:rPr>
+                <w:noProof/>
+                <w:webHidden/>
+              </w:rPr>
+              <w:fldChar w:fldCharType="end"/>
+            </w:r>
+          </w:hyperlink>
+        </w:p>
+        <w:p>
+          <w:pPr>
+            <w:pStyle w:val="TOC2"/>
+            <w:tabs>
+              <w:tab w:val="left" w:pos="1050"/>
+              <w:tab w:val="right" w:leader="dot" w:pos="7360"/>
+            </w:tabs>
+            <w:rPr>
+              <w:rFonts w:eastAsiaTheme="minorEastAsia" w:cstheme="minorBidi"/>
+              <w:b w:val="0"/>
+              <w:noProof/>
+              <w:sz w:val="22"/>
+              <w:lang w:val="en-GB" w:eastAsia="en-GB"/>
+            </w:rPr>
+          </w:pPr>
+          <w:hyperlink w:anchor="_Toc497147915" w:history="1">
+            <w:r>
+              <w:rPr>
+                <w:rStyle w:val="Hyperlink"/>
+                <w:noProof/>
+              </w:rPr>
+              <w:t>3.7</w:t>
+            </w:r>
+            <w:r>
+              <w:rPr>
+                <w:rFonts w:eastAsiaTheme="minorEastAsia" w:cstheme="minorBidi"/>
+                <w:b w:val="0"/>
+                <w:noProof/>
+                <w:sz w:val="22"/>
+                <w:lang w:val="en-GB" w:eastAsia="en-GB"/>
+              </w:rPr>
+              <w:tab/>
+            </w:r>
+            <w:r>
+              <w:rPr>
+                <w:rStyle w:val="Hyperlink"/>
+                <w:noProof/>
+              </w:rPr>
               <w:t>Resumen</w:t>
             </w:r>
             <w:r>
@@ -2668,7 +2744,7 @@
                 <w:noProof/>
                 <w:webHidden/>
               </w:rPr>
-              <w:instrText xml:space="preserve"> PAGEREF _Toc497147175 \h </w:instrText>
+              <w:instrText xml:space="preserve"> PAGEREF _Toc497147915 \h </w:instrText>
             </w:r>
             <w:r>
               <w:rPr>
@@ -2713,13 +2789,13 @@
               <w:lang w:val="en-GB" w:eastAsia="en-GB"/>
             </w:rPr>
           </w:pPr>
-          <w:hyperlink w:anchor="_Toc497147176" w:history="1">
+          <w:hyperlink w:anchor="_Toc497147916" w:history="1">
             <w:r>
               <w:rPr>
                 <w:rStyle w:val="Hyperlink"/>
                 <w:noProof/>
               </w:rPr>
-              <w:t>3.6.1</w:t>
+              <w:t>3.7.1</w:t>
             </w:r>
             <w:r>
               <w:rPr>
@@ -2756,7 +2832,7 @@
                 <w:noProof/>
                 <w:webHidden/>
               </w:rPr>
-              <w:instrText xml:space="preserve"> PAGEREF _Toc497147176 \h </w:instrText>
+              <w:instrText xml:space="preserve"> PAGEREF _Toc497147916 \h </w:instrText>
             </w:r>
             <w:r>
               <w:rPr>
@@ -2801,13 +2877,13 @@
               <w:lang w:val="en-GB" w:eastAsia="en-GB"/>
             </w:rPr>
           </w:pPr>
-          <w:hyperlink w:anchor="_Toc497147177" w:history="1">
+          <w:hyperlink w:anchor="_Toc497147917" w:history="1">
             <w:r>
               <w:rPr>
                 <w:rStyle w:val="Hyperlink"/>
                 <w:noProof/>
               </w:rPr>
-              <w:t>3.6.2</w:t>
+              <w:t>3.7.2</w:t>
             </w:r>
             <w:r>
               <w:rPr>
@@ -2844,7 +2920,7 @@
                 <w:noProof/>
                 <w:webHidden/>
               </w:rPr>
-              <w:instrText xml:space="preserve"> PAGEREF _Toc497147177 \h </w:instrText>
+              <w:instrText xml:space="preserve"> PAGEREF _Toc497147917 \h </w:instrText>
             </w:r>
             <w:r>
               <w:rPr>
@@ -2891,7 +2967,7 @@
               <w:lang w:val="en-GB" w:eastAsia="en-GB"/>
             </w:rPr>
           </w:pPr>
-          <w:hyperlink w:anchor="_Toc497147178" w:history="1">
+          <w:hyperlink w:anchor="_Toc497147918" w:history="1">
             <w:r>
               <w:rPr>
                 <w:rStyle w:val="Hyperlink"/>
@@ -2936,7 +3012,7 @@
                 <w:noProof/>
                 <w:webHidden/>
               </w:rPr>
-              <w:instrText xml:space="preserve"> PAGEREF _Toc497147178 \h </w:instrText>
+              <w:instrText xml:space="preserve"> PAGEREF _Toc497147918 \h </w:instrText>
             </w:r>
             <w:r>
               <w:rPr>
@@ -2982,7 +3058,7 @@
               <w:lang w:val="en-GB" w:eastAsia="en-GB"/>
             </w:rPr>
           </w:pPr>
-          <w:hyperlink w:anchor="_Toc497147179" w:history="1">
+          <w:hyperlink w:anchor="_Toc497147919" w:history="1">
             <w:r>
               <w:rPr>
                 <w:rStyle w:val="Hyperlink"/>
@@ -3026,7 +3102,7 @@
                 <w:noProof/>
                 <w:webHidden/>
               </w:rPr>
-              <w:instrText xml:space="preserve"> PAGEREF _Toc497147179 \h </w:instrText>
+              <w:instrText xml:space="preserve"> PAGEREF _Toc497147919 \h </w:instrText>
             </w:r>
             <w:r>
               <w:rPr>
@@ -3064,15 +3140,8 @@
               <w:tab w:val="left" w:pos="1050"/>
               <w:tab w:val="right" w:leader="dot" w:pos="7360"/>
             </w:tabs>
-            <w:rPr>
-              <w:rFonts w:eastAsiaTheme="minorEastAsia" w:cstheme="minorBidi"/>
-              <w:b w:val="0"/>
-              <w:noProof/>
-              <w:sz w:val="22"/>
-              <w:lang w:val="en-GB" w:eastAsia="en-GB"/>
-            </w:rPr>
           </w:pPr>
-          <w:hyperlink w:anchor="_Toc497147180" w:history="1">
+          <w:hyperlink w:anchor="_Toc497147920" w:history="1">
             <w:r>
               <w:rPr>
                 <w:rStyle w:val="Hyperlink"/>
@@ -3116,7 +3185,7 @@
                 <w:noProof/>
                 <w:webHidden/>
               </w:rPr>
-              <w:instrText xml:space="preserve"> PAGEREF _Toc497147180 \h </w:instrText>
+              <w:instrText xml:space="preserve"> PAGEREF _Toc497147920 \h </w:instrText>
             </w:r>
             <w:r>
               <w:rPr>
@@ -3146,38 +3215,26 @@
               <w:fldChar w:fldCharType="end"/>
             </w:r>
           </w:hyperlink>
-        </w:p>
-        <w:p>
           <w:r>
-            <w:lastRenderedPageBreak/>
             <w:fldChar w:fldCharType="end"/>
           </w:r>
         </w:p>
       </w:sdtContent>
     </w:sdt>
-    <w:p/>
     <w:p>
       <w:pPr>
         <w:pStyle w:val="Heading1"/>
-        <w:sectPr>
-          <w:footerReference w:type="default" r:id="rId10"/>
-          <w:pgSz w:w="11906" w:h="16838" w:code="9"/>
-          <w:pgMar w:top="2211" w:right="2268" w:bottom="2211" w:left="2268" w:header="1701" w:footer="1701" w:gutter="0"/>
-          <w:cols w:space="708"/>
-          <w:docGrid w:linePitch="360"/>
-        </w:sectPr>
-      </w:pPr>
-    </w:p>
-    <w:p>
-      <w:pPr>
-        <w:pStyle w:val="Heading1"/>
-      </w:pPr>
-      <w:bookmarkStart w:id="2" w:name="_Toc497147150"/>
-      <w:r>
-        <w:lastRenderedPageBreak/>
-        <w:t>Composición de algoritmos</w:t>
-      </w:r>
+      </w:pPr>
+      <w:bookmarkStart w:id="1" w:name="_Toc497147889"/>
+      <w:r>
+        <w:t>Composición d</w:t>
+      </w:r>
+      <w:bookmarkStart w:id="2" w:name="_GoBack"/>
       <w:bookmarkEnd w:id="2"/>
+      <w:r>
+        <w:t>e algoritmos</w:t>
+      </w:r>
+      <w:bookmarkEnd w:id="1"/>
     </w:p>
     <w:p>
       <w:pPr>
@@ -3186,7 +3243,7 @@
       <w:r>
         <w:t xml:space="preserve">Descargue el código fuente que ilustra esta sección en </w:t>
       </w:r>
-      <w:hyperlink r:id="rId11" w:history="1">
+      <w:hyperlink r:id="rId10" w:history="1">
         <w:r>
           <w:rPr>
             <w:rStyle w:val="Hyperlink"/>
@@ -3202,7 +3259,7 @@
       <w:pPr>
         <w:pStyle w:val="Heading2"/>
       </w:pPr>
-      <w:bookmarkStart w:id="3" w:name="_Toc497147151"/>
+      <w:bookmarkStart w:id="3" w:name="_Toc497147890"/>
       <w:r>
         <w:t>Definición</w:t>
       </w:r>
@@ -3252,6 +3309,170 @@
             <wp:extent cx="4679950" cy="2558415"/>
             <wp:effectExtent l="0" t="0" r="6350" b="0"/>
             <wp:docPr id="34" name="Picture 34"/>
+            <wp:cNvGraphicFramePr>
+              <a:graphicFrameLocks xmlns:a="http://schemas.openxmlformats.org/drawingml/2006/main" noChangeAspect="1"/>
+            </wp:cNvGraphicFramePr>
+            <a:graphic xmlns:a="http://schemas.openxmlformats.org/drawingml/2006/main">
+              <a:graphicData uri="http://schemas.openxmlformats.org/drawingml/2006/picture">
+                <pic:pic xmlns:pic="http://schemas.openxmlformats.org/drawingml/2006/picture">
+                  <pic:nvPicPr>
+                    <pic:cNvPr id="1" name=""/>
+                    <pic:cNvPicPr/>
+                  </pic:nvPicPr>
+                  <pic:blipFill>
+                    <a:blip r:embed="rId11"/>
+                    <a:stretch>
+                      <a:fillRect/>
+                    </a:stretch>
+                  </pic:blipFill>
+                  <pic:spPr>
+                    <a:xfrm>
+                      <a:off x="0" y="0"/>
+                      <a:ext cx="4679950" cy="2558415"/>
+                    </a:xfrm>
+                    <a:prstGeom prst="rect">
+                      <a:avLst/>
+                    </a:prstGeom>
+                  </pic:spPr>
+                </pic:pic>
+              </a:graphicData>
+            </a:graphic>
+          </wp:inline>
+        </w:drawing>
+      </w:r>
+    </w:p>
+    <w:p>
+      <w:pPr>
+        <w:pStyle w:val="Caption"/>
+      </w:pPr>
+      <w:r>
+        <w:t xml:space="preserve">Figura </w:t>
+      </w:r>
+      <w:r>
+        <w:fldChar w:fldCharType="begin"/>
+      </w:r>
+      <w:r>
+        <w:instrText xml:space="preserve"> SEQ Figura \* ARABIC </w:instrText>
+      </w:r>
+      <w:r>
+        <w:fldChar w:fldCharType="separate"/>
+      </w:r>
+      <w:r>
+        <w:rPr>
+          <w:noProof/>
+        </w:rPr>
+        <w:t>1</w:t>
+      </w:r>
+      <w:r>
+        <w:fldChar w:fldCharType="end"/>
+      </w:r>
+      <w:r>
+        <w:t xml:space="preserve"> Teniendo un solo punto de entrada, una estructura compuesta es creada por varios algoritmos</w:t>
+      </w:r>
+    </w:p>
+    <w:p/>
+    <w:p>
+      <w:r>
+        <w:t>Antes de</w:t>
+      </w:r>
+      <w:r>
+        <w:t xml:space="preserve"> programar cualquier funcionalidad, deberíamos tener muy claro cuál es el resultado esperado, y estos pasos nos ayudarán para ello:</w:t>
+      </w:r>
+    </w:p>
+    <w:p>
+      <w:pPr>
+        <w:pStyle w:val="ListParagraph"/>
+        <w:numPr>
+          <w:ilvl w:val="0"/>
+          <w:numId w:val="28"/>
+        </w:numPr>
+      </w:pPr>
+      <w:r>
+        <w:t>Exprese un ejemplo de la salida del algoritmo.</w:t>
+      </w:r>
+    </w:p>
+    <w:p>
+      <w:pPr>
+        <w:pStyle w:val="ListParagraph"/>
+        <w:numPr>
+          <w:ilvl w:val="0"/>
+          <w:numId w:val="28"/>
+        </w:numPr>
+      </w:pPr>
+      <w:r>
+        <w:t>Determine los algoritmos requeridos y su tipo.</w:t>
+      </w:r>
+    </w:p>
+    <w:p>
+      <w:pPr>
+        <w:pStyle w:val="ListParagraph"/>
+        <w:numPr>
+          <w:ilvl w:val="0"/>
+          <w:numId w:val="28"/>
+        </w:numPr>
+      </w:pPr>
+      <w:r>
+        <w:t>Realice una especificación por ejemplos de cada uno.</w:t>
+      </w:r>
+    </w:p>
+    <w:p>
+      <w:pPr>
+        <w:pStyle w:val="ListParagraph"/>
+        <w:numPr>
+          <w:ilvl w:val="0"/>
+          <w:numId w:val="28"/>
+        </w:numPr>
+      </w:pPr>
+      <w:r>
+        <w:t>Determine los parámetros de cada algoritmo, indicando tipos de datos.</w:t>
+      </w:r>
+    </w:p>
+    <w:p/>
+    <w:p>
+      <w:r>
+        <w:t>A continuación, tenemos la explicación de cada paso:</w:t>
+      </w:r>
+    </w:p>
+    <w:p>
+      <w:pPr>
+        <w:pStyle w:val="Heading2"/>
+      </w:pPr>
+      <w:bookmarkStart w:id="4" w:name="_Toc497147891"/>
+      <w:r>
+        <w:lastRenderedPageBreak/>
+        <w:t>Exprese un ejemplo de la salida del algoritmo.</w:t>
+      </w:r>
+      <w:bookmarkEnd w:id="4"/>
+    </w:p>
+    <w:p>
+      <w:pPr>
+        <w:pStyle w:val="Firstparagraph"/>
+      </w:pPr>
+      <w:r>
+        <w:rPr>
+          <w:i/>
+        </w:rPr>
+        <w:t>JSON</w:t>
+      </w:r>
+      <w:r>
+        <w:t xml:space="preserve"> es un formato muy útil para expresar estructuras de datos, así que in</w:t>
+      </w:r>
+      <w:r>
+        <w:t>iciaremos planteando un ejemplo. Le llamaremos “Reporte de métricas de un proyecto”.</w:t>
+      </w:r>
+    </w:p>
+    <w:p/>
+    <w:p>
+      <w:r>
+        <w:rPr>
+          <w:noProof/>
+          <w:lang w:val="en-GB" w:eastAsia="en-GB"/>
+        </w:rPr>
+        <w:drawing>
+          <wp:inline distT="0" distB="0" distL="0" distR="0" wp14:anchorId="2A10C256" wp14:editId="093408C7">
+            <wp:extent cx="3619500" cy="3648075"/>
+            <wp:effectExtent l="0" t="0" r="0" b="9525"/>
+            <wp:docPr id="16" name="Picture 16"/>
             <wp:cNvGraphicFramePr>
               <a:graphicFrameLocks xmlns:a="http://schemas.openxmlformats.org/drawingml/2006/main" noChangeAspect="1"/>
             </wp:cNvGraphicFramePr>
@@ -3271,170 +3492,6 @@
                   <pic:spPr>
                     <a:xfrm>
                       <a:off x="0" y="0"/>
-                      <a:ext cx="4679950" cy="2558415"/>
-                    </a:xfrm>
-                    <a:prstGeom prst="rect">
-                      <a:avLst/>
-                    </a:prstGeom>
-                  </pic:spPr>
-                </pic:pic>
-              </a:graphicData>
-            </a:graphic>
-          </wp:inline>
-        </w:drawing>
-      </w:r>
-    </w:p>
-    <w:p>
-      <w:pPr>
-        <w:pStyle w:val="Caption"/>
-      </w:pPr>
-      <w:r>
-        <w:t xml:space="preserve">Figura </w:t>
-      </w:r>
-      <w:r>
-        <w:fldChar w:fldCharType="begin"/>
-      </w:r>
-      <w:r>
-        <w:instrText xml:space="preserve"> SEQ Figura \* ARABIC </w:instrText>
-      </w:r>
-      <w:r>
-        <w:fldChar w:fldCharType="separate"/>
-      </w:r>
-      <w:r>
-        <w:rPr>
-          <w:noProof/>
-        </w:rPr>
-        <w:t>1</w:t>
-      </w:r>
-      <w:r>
-        <w:fldChar w:fldCharType="end"/>
-      </w:r>
-      <w:r>
-        <w:t xml:space="preserve"> Teniendo un solo punto de entrada, una estructura compuesta es creada por varios algoritmos</w:t>
-      </w:r>
-    </w:p>
-    <w:p/>
-    <w:p>
-      <w:r>
-        <w:t>Antes de</w:t>
-      </w:r>
-      <w:r>
-        <w:t xml:space="preserve"> programar cualquier funcionalidad, deberíamos tener muy claro cuál es el resultado esperado, y estos pasos nos ayudarán para ello:</w:t>
-      </w:r>
-    </w:p>
-    <w:p>
-      <w:pPr>
-        <w:pStyle w:val="ListParagraph"/>
-        <w:numPr>
-          <w:ilvl w:val="0"/>
-          <w:numId w:val="28"/>
-        </w:numPr>
-      </w:pPr>
-      <w:r>
-        <w:t>Exprese un ejemplo de la salida del algoritmo.</w:t>
-      </w:r>
-    </w:p>
-    <w:p>
-      <w:pPr>
-        <w:pStyle w:val="ListParagraph"/>
-        <w:numPr>
-          <w:ilvl w:val="0"/>
-          <w:numId w:val="28"/>
-        </w:numPr>
-      </w:pPr>
-      <w:r>
-        <w:t>Determine los algoritmos requeridos y su tipo.</w:t>
-      </w:r>
-    </w:p>
-    <w:p>
-      <w:pPr>
-        <w:pStyle w:val="ListParagraph"/>
-        <w:numPr>
-          <w:ilvl w:val="0"/>
-          <w:numId w:val="28"/>
-        </w:numPr>
-      </w:pPr>
-      <w:r>
-        <w:t>Realice una especificación por ejemplos de cada uno.</w:t>
-      </w:r>
-    </w:p>
-    <w:p>
-      <w:pPr>
-        <w:pStyle w:val="ListParagraph"/>
-        <w:numPr>
-          <w:ilvl w:val="0"/>
-          <w:numId w:val="28"/>
-        </w:numPr>
-      </w:pPr>
-      <w:r>
-        <w:t>Determine los parámetros de cada algoritmo, indicando tipos de datos.</w:t>
-      </w:r>
-    </w:p>
-    <w:p/>
-    <w:p>
-      <w:r>
-        <w:t>A continuación, tenemos la explicación de cada paso:</w:t>
-      </w:r>
-    </w:p>
-    <w:p>
-      <w:pPr>
-        <w:pStyle w:val="Heading2"/>
-      </w:pPr>
-      <w:bookmarkStart w:id="4" w:name="_Toc497147152"/>
-      <w:r>
-        <w:lastRenderedPageBreak/>
-        <w:t>Exprese un ejemplo de la salida del algoritmo.</w:t>
-      </w:r>
-      <w:bookmarkEnd w:id="4"/>
-    </w:p>
-    <w:p>
-      <w:pPr>
-        <w:pStyle w:val="Firstparagraph"/>
-      </w:pPr>
-      <w:r>
-        <w:rPr>
-          <w:i/>
-        </w:rPr>
-        <w:t>JSON</w:t>
-      </w:r>
-      <w:r>
-        <w:t xml:space="preserve"> es un formato muy útil para expresar estructuras de datos, así que in</w:t>
-      </w:r>
-      <w:r>
-        <w:t>iciaremos planteando un ejemplo. Le llamaremos “Reporte de métricas de un proyecto”.</w:t>
-      </w:r>
-    </w:p>
-    <w:p/>
-    <w:p>
-      <w:r>
-        <w:rPr>
-          <w:noProof/>
-          <w:lang w:val="en-GB" w:eastAsia="en-GB"/>
-        </w:rPr>
-        <w:drawing>
-          <wp:inline distT="0" distB="0" distL="0" distR="0" wp14:anchorId="2A10C256" wp14:editId="093408C7">
-            <wp:extent cx="3619500" cy="3648075"/>
-            <wp:effectExtent l="0" t="0" r="0" b="9525"/>
-            <wp:docPr id="16" name="Picture 16"/>
-            <wp:cNvGraphicFramePr>
-              <a:graphicFrameLocks xmlns:a="http://schemas.openxmlformats.org/drawingml/2006/main" noChangeAspect="1"/>
-            </wp:cNvGraphicFramePr>
-            <a:graphic xmlns:a="http://schemas.openxmlformats.org/drawingml/2006/main">
-              <a:graphicData uri="http://schemas.openxmlformats.org/drawingml/2006/picture">
-                <pic:pic xmlns:pic="http://schemas.openxmlformats.org/drawingml/2006/picture">
-                  <pic:nvPicPr>
-                    <pic:cNvPr id="1" name=""/>
-                    <pic:cNvPicPr/>
-                  </pic:nvPicPr>
-                  <pic:blipFill>
-                    <a:blip r:embed="rId13"/>
-                    <a:stretch>
-                      <a:fillRect/>
-                    </a:stretch>
-                  </pic:blipFill>
-                  <pic:spPr>
-                    <a:xfrm>
-                      <a:off x="0" y="0"/>
                       <a:ext cx="3619500" cy="3648075"/>
                     </a:xfrm>
                     <a:prstGeom prst="rect">
@@ -3452,7 +3509,7 @@
       <w:pPr>
         <w:pStyle w:val="Heading2"/>
       </w:pPr>
-      <w:bookmarkStart w:id="5" w:name="_Toc497147153"/>
+      <w:bookmarkStart w:id="5" w:name="_Toc497147892"/>
       <w:r>
         <w:t>Determine los algoritmos requeridos y su tipo.</w:t>
       </w:r>
@@ -3549,7 +3606,7 @@
       <w:pPr>
         <w:pStyle w:val="Heading3"/>
       </w:pPr>
-      <w:bookmarkStart w:id="6" w:name="_Toc497147154"/>
+      <w:bookmarkStart w:id="6" w:name="_Toc497147893"/>
       <w:r>
         <w:t>Determine cómo se realizará las pruebas unitarias</w:t>
       </w:r>
@@ -3615,7 +3672,7 @@
       <w:pPr>
         <w:pStyle w:val="Heading3"/>
       </w:pPr>
-      <w:bookmarkStart w:id="7" w:name="_Toc497147155"/>
+      <w:bookmarkStart w:id="7" w:name="_Toc497147894"/>
       <w:r>
         <w:t xml:space="preserve">El método </w:t>
       </w:r>
@@ -3664,7 +3721,7 @@
                     <pic:cNvPicPr/>
                   </pic:nvPicPr>
                   <pic:blipFill>
-                    <a:blip r:embed="rId14"/>
+                    <a:blip r:embed="rId13"/>
                     <a:stretch>
                       <a:fillRect/>
                     </a:stretch>
@@ -4511,7 +4568,7 @@
                     <pic:cNvPicPr/>
                   </pic:nvPicPr>
                   <pic:blipFill>
-                    <a:blip r:embed="rId15"/>
+                    <a:blip r:embed="rId14"/>
                     <a:stretch>
                       <a:fillRect/>
                     </a:stretch>
@@ -4577,7 +4634,7 @@
       <w:pPr>
         <w:pStyle w:val="Heading2"/>
       </w:pPr>
-      <w:bookmarkStart w:id="8" w:name="_Toc497147156"/>
+      <w:bookmarkStart w:id="8" w:name="_Toc497147895"/>
       <w:r>
         <w:lastRenderedPageBreak/>
         <w:t>Realice una especificación por ejemplos de cada uno.</w:t>
@@ -4604,7 +4661,7 @@
       <w:pPr>
         <w:pStyle w:val="Heading2"/>
       </w:pPr>
-      <w:bookmarkStart w:id="9" w:name="_Toc497147157"/>
+      <w:bookmarkStart w:id="9" w:name="_Toc497147896"/>
       <w:r>
         <w:t>Determine los parámetros de cada algoritmo, indicando tipos de datos.</w:t>
       </w:r>
@@ -4730,7 +4787,7 @@
       <w:pPr>
         <w:pStyle w:val="Heading1"/>
       </w:pPr>
-      <w:bookmarkStart w:id="10" w:name="_Toc497147158"/>
+      <w:bookmarkStart w:id="10" w:name="_Toc497147897"/>
       <w:r>
         <w:lastRenderedPageBreak/>
         <w:t>Casos de uso</w:t>
@@ -4741,7 +4798,7 @@
       <w:pPr>
         <w:pStyle w:val="Heading2"/>
       </w:pPr>
-      <w:bookmarkStart w:id="11" w:name="_Toc497147159"/>
+      <w:bookmarkStart w:id="11" w:name="_Toc497147898"/>
       <w:r>
         <w:t>Definición</w:t>
       </w:r>
@@ -5150,7 +5207,7 @@
       <w:pPr>
         <w:pStyle w:val="Heading2"/>
       </w:pPr>
-      <w:bookmarkStart w:id="12" w:name="_Toc497147160"/>
+      <w:bookmarkStart w:id="12" w:name="_Toc497147899"/>
       <w:r>
         <w:t>Organización del código fuente</w:t>
       </w:r>
@@ -5306,7 +5363,7 @@
                     <pic:cNvPicPr/>
                   </pic:nvPicPr>
                   <pic:blipFill>
-                    <a:blip r:embed="rId16"/>
+                    <a:blip r:embed="rId15"/>
                     <a:stretch>
                       <a:fillRect/>
                     </a:stretch>
@@ -5340,7 +5397,7 @@
       <w:pPr>
         <w:pStyle w:val="Heading1"/>
       </w:pPr>
-      <w:bookmarkStart w:id="13" w:name="_Toc497147161"/>
+      <w:bookmarkStart w:id="13" w:name="_Toc497147900"/>
       <w:r>
         <w:lastRenderedPageBreak/>
         <w:t>Algoritmos que coordinan</w:t>
@@ -5351,7 +5408,7 @@
       <w:pPr>
         <w:pStyle w:val="Heading2"/>
       </w:pPr>
-      <w:bookmarkStart w:id="14" w:name="_Toc497147162"/>
+      <w:bookmarkStart w:id="14" w:name="_Toc497147901"/>
       <w:r>
         <w:t>Definición</w:t>
       </w:r>
@@ -5659,7 +5716,7 @@
                     </pic:cNvPicPr>
                   </pic:nvPicPr>
                   <pic:blipFill>
-                    <a:blip r:embed="rId17">
+                    <a:blip r:embed="rId16">
                       <a:extLst>
                         <a:ext uri="{28A0092B-C50C-407E-A947-70E740481C1C}">
                           <a14:useLocalDpi xmlns:a14="http://schemas.microsoft.com/office/drawing/2010/main" val="0"/>
@@ -5709,7 +5766,7 @@
         <w:rPr>
           <w:noProof/>
         </w:rPr>
-        <w:t>3</w:t>
+        <w:t>2</w:t>
       </w:r>
       <w:r>
         <w:fldChar w:fldCharType="end"/>
@@ -5744,7 +5801,7 @@
       <w:pPr>
         <w:pStyle w:val="Heading2"/>
       </w:pPr>
-      <w:bookmarkStart w:id="16" w:name="_Toc497147163"/>
+      <w:bookmarkStart w:id="16" w:name="_Toc497147902"/>
       <w:r>
         <w:lastRenderedPageBreak/>
         <w:t>El diseño de un coordinador</w:t>
@@ -5755,7 +5812,7 @@
       <w:pPr>
         <w:pStyle w:val="Heading3"/>
       </w:pPr>
-      <w:bookmarkStart w:id="17" w:name="_Toc497147164"/>
+      <w:bookmarkStart w:id="17" w:name="_Toc497147903"/>
       <w:r>
         <w:t>Escriba los pasos requeridos para lograr la salida esperada</w:t>
       </w:r>
@@ -5904,7 +5961,7 @@
       <w:pPr>
         <w:pStyle w:val="Heading3"/>
       </w:pPr>
-      <w:bookmarkStart w:id="18" w:name="_Toc497147165"/>
+      <w:bookmarkStart w:id="18" w:name="_Toc497147904"/>
       <w:r>
         <w:t>Plantee un ejemplo completo de</w:t>
       </w:r>
@@ -6252,7 +6309,7 @@
       <w:pPr>
         <w:pStyle w:val="Heading3"/>
       </w:pPr>
-      <w:bookmarkStart w:id="19" w:name="_Toc497147166"/>
+      <w:bookmarkStart w:id="19" w:name="_Toc497147905"/>
       <w:r>
         <w:lastRenderedPageBreak/>
         <w:t xml:space="preserve">Considere </w:t>
@@ -6329,7 +6386,7 @@
       <w:pPr>
         <w:pStyle w:val="Heading3"/>
       </w:pPr>
-      <w:bookmarkStart w:id="20" w:name="_Toc497147167"/>
+      <w:bookmarkStart w:id="20" w:name="_Toc497147906"/>
       <w:r>
         <w:t>Programe los algoritmos de validación y generación</w:t>
       </w:r>
@@ -6350,7 +6407,7 @@
       <w:pPr>
         <w:pStyle w:val="Heading2"/>
       </w:pPr>
-      <w:bookmarkStart w:id="21" w:name="_Toc497147168"/>
+      <w:bookmarkStart w:id="21" w:name="_Toc497147907"/>
       <w:r>
         <w:t>Organización del código fuente</w:t>
       </w:r>
@@ -6386,6 +6443,142 @@
             <wp:extent cx="2295525" cy="2943225"/>
             <wp:effectExtent l="0" t="0" r="9525" b="9525"/>
             <wp:docPr id="15" name="Picture 15"/>
+            <wp:cNvGraphicFramePr>
+              <a:graphicFrameLocks xmlns:a="http://schemas.openxmlformats.org/drawingml/2006/main" noChangeAspect="1"/>
+            </wp:cNvGraphicFramePr>
+            <a:graphic xmlns:a="http://schemas.openxmlformats.org/drawingml/2006/main">
+              <a:graphicData uri="http://schemas.openxmlformats.org/drawingml/2006/picture">
+                <pic:pic xmlns:pic="http://schemas.openxmlformats.org/drawingml/2006/picture">
+                  <pic:nvPicPr>
+                    <pic:cNvPr id="1" name=""/>
+                    <pic:cNvPicPr/>
+                  </pic:nvPicPr>
+                  <pic:blipFill>
+                    <a:blip r:embed="rId17"/>
+                    <a:stretch>
+                      <a:fillRect/>
+                    </a:stretch>
+                  </pic:blipFill>
+                  <pic:spPr>
+                    <a:xfrm>
+                      <a:off x="0" y="0"/>
+                      <a:ext cx="2295525" cy="2943225"/>
+                    </a:xfrm>
+                    <a:prstGeom prst="rect">
+                      <a:avLst/>
+                    </a:prstGeom>
+                  </pic:spPr>
+                </pic:pic>
+              </a:graphicData>
+            </a:graphic>
+          </wp:inline>
+        </w:drawing>
+      </w:r>
+    </w:p>
+    <w:p>
+      <w:pPr>
+        <w:pStyle w:val="Caption"/>
+      </w:pPr>
+      <w:r>
+        <w:t xml:space="preserve">Figura </w:t>
+      </w:r>
+      <w:r>
+        <w:fldChar w:fldCharType="begin"/>
+      </w:r>
+      <w:r>
+        <w:instrText xml:space="preserve"> SEQ Figura \* ARABIC </w:instrText>
+      </w:r>
+      <w:r>
+        <w:fldChar w:fldCharType="separate"/>
+      </w:r>
+      <w:r>
+        <w:rPr>
+          <w:noProof/>
+        </w:rPr>
+        <w:t>3</w:t>
+      </w:r>
+      <w:r>
+        <w:fldChar w:fldCharType="end"/>
+      </w:r>
+      <w:r>
+        <w:t xml:space="preserve"> Organización de un caso de uso</w:t>
+      </w:r>
+    </w:p>
+    <w:p/>
+    <w:p>
+      <w:pPr>
+        <w:pStyle w:val="Heading3"/>
+      </w:pPr>
+      <w:bookmarkStart w:id="22" w:name="_Toc497147908"/>
+      <w:r>
+        <w:t>Diseñe el coordinador fácil de probar</w:t>
+      </w:r>
+      <w:bookmarkEnd w:id="22"/>
+    </w:p>
+    <w:p>
+      <w:pPr>
+        <w:pStyle w:val="Firstparagraph"/>
+      </w:pPr>
+      <w:r>
+        <w:t xml:space="preserve">Ya que el coordinador obtiene y envía datos de fuentes externas necesitamos una manera de aislarlo para poder verificarlo con pruebas unitarias. Para esto, crearemos una variable de instancia del tipo </w:t>
+      </w:r>
+      <w:r>
+        <w:t xml:space="preserve">de una clase abstracta llamada </w:t>
+      </w:r>
+      <w:r>
+        <w:t xml:space="preserve">“Dependencias”, que también será inicializada en el constructor. Cada paso de </w:t>
+      </w:r>
+      <w:r>
+        <w:rPr>
+          <w:b/>
+        </w:rPr>
+        <w:t>obtener</w:t>
+      </w:r>
+      <w:r>
+        <w:t xml:space="preserve"> y </w:t>
+      </w:r>
+      <w:r>
+        <w:rPr>
+          <w:b/>
+        </w:rPr>
+        <w:t>enviar</w:t>
+      </w:r>
+      <w:r>
+        <w:t xml:space="preserve"> datos </w:t>
+      </w:r>
+      <w:r>
+        <w:t>a</w:t>
+      </w:r>
+      <w:r>
+        <w:t xml:space="preserve"> fuentes externas será un método de </w:t>
+      </w:r>
+      <w:r>
+        <w:t xml:space="preserve">la clase </w:t>
+      </w:r>
+      <w:r>
+        <w:t xml:space="preserve">“Dependencias”. </w:t>
+      </w:r>
+    </w:p>
+    <w:p>
+      <w:r>
+        <w:t>Leamos el siguiente coordinador de un servicio web WCF que utiliza todos los tipos de algoritmo:</w:t>
+      </w:r>
+    </w:p>
+    <w:p/>
+    <w:p>
+      <w:pPr>
+        <w:ind w:firstLine="0"/>
+      </w:pPr>
+      <w:r>
+        <w:rPr>
+          <w:noProof/>
+          <w:lang w:val="en-GB" w:eastAsia="en-GB"/>
+        </w:rPr>
+        <w:drawing>
+          <wp:inline distT="0" distB="0" distL="0" distR="0" wp14:anchorId="4B224D68" wp14:editId="4911B669">
+            <wp:extent cx="4679950" cy="4011930"/>
+            <wp:effectExtent l="0" t="0" r="6350" b="7620"/>
+            <wp:docPr id="4" name="Picture 4"/>
             <wp:cNvGraphicFramePr>
               <a:graphicFrameLocks xmlns:a="http://schemas.openxmlformats.org/drawingml/2006/main" noChangeAspect="1"/>
             </wp:cNvGraphicFramePr>
@@ -6405,7 +6598,7 @@
                   <pic:spPr>
                     <a:xfrm>
                       <a:off x="0" y="0"/>
-                      <a:ext cx="2295525" cy="2943225"/>
+                      <a:ext cx="4679950" cy="4011930"/>
                     </a:xfrm>
                     <a:prstGeom prst="rect">
                       <a:avLst/>
@@ -6420,94 +6613,22 @@
     </w:p>
     <w:p>
       <w:pPr>
-        <w:pStyle w:val="Caption"/>
-      </w:pPr>
-      <w:r>
-        <w:t xml:space="preserve">Figura </w:t>
-      </w:r>
-      <w:r>
-        <w:fldChar w:fldCharType="begin"/>
-      </w:r>
-      <w:r>
-        <w:instrText xml:space="preserve"> SEQ Figura \* ARABIC </w:instrText>
-      </w:r>
-      <w:r>
-        <w:fldChar w:fldCharType="separate"/>
-      </w:r>
-      <w:r>
-        <w:rPr>
-          <w:noProof/>
-        </w:rPr>
-        <w:t>2</w:t>
-      </w:r>
-      <w:r>
-        <w:fldChar w:fldCharType="end"/>
-      </w:r>
-      <w:r>
-        <w:t xml:space="preserve"> Organización de un caso de uso</w:t>
-      </w:r>
-    </w:p>
-    <w:p/>
-    <w:p>
-      <w:pPr>
-        <w:pStyle w:val="Heading3"/>
-      </w:pPr>
-      <w:bookmarkStart w:id="22" w:name="_Toc497147169"/>
-      <w:r>
-        <w:t>Diseñe el coordinador fácil de probar</w:t>
-      </w:r>
-      <w:bookmarkEnd w:id="22"/>
-    </w:p>
-    <w:p>
-      <w:pPr>
-        <w:pStyle w:val="Firstparagraph"/>
-      </w:pPr>
-      <w:r>
-        <w:t xml:space="preserve">Ya que el coordinador obtiene y envía datos de fuentes externas necesitamos una manera de aislarlo para poder verificarlo con pruebas unitarias. Para esto, crearemos una variable de instancia del tipo </w:t>
-      </w:r>
-      <w:r>
-        <w:t xml:space="preserve">de una clase abstracta llamada </w:t>
-      </w:r>
-      <w:r>
-        <w:t xml:space="preserve">“Dependencias”, que también será inicializada en el constructor. Cada paso de </w:t>
-      </w:r>
-      <w:r>
-        <w:rPr>
-          <w:b/>
-        </w:rPr>
-        <w:t>obtener</w:t>
-      </w:r>
-      <w:r>
-        <w:t xml:space="preserve"> y </w:t>
-      </w:r>
-      <w:r>
-        <w:rPr>
-          <w:b/>
-        </w:rPr>
-        <w:t>enviar</w:t>
-      </w:r>
-      <w:r>
-        <w:t xml:space="preserve"> datos </w:t>
-      </w:r>
-      <w:r>
-        <w:t>a</w:t>
-      </w:r>
-      <w:r>
-        <w:t xml:space="preserve"> fuentes externas será un método de </w:t>
-      </w:r>
-      <w:r>
-        <w:t xml:space="preserve">la clase </w:t>
-      </w:r>
-      <w:r>
-        <w:t xml:space="preserve">“Dependencias”. </w:t>
-      </w:r>
-    </w:p>
-    <w:p>
-      <w:r>
-        <w:t>Leamos el siguiente coordinador de un servicio web WCF que utiliza todos los tipos de algoritmo:</w:t>
-      </w:r>
-    </w:p>
-    <w:p/>
+        <w:ind w:firstLine="0"/>
+      </w:pPr>
+    </w:p>
+    <w:p>
+      <w:pPr>
+        <w:ind w:firstLine="0"/>
+      </w:pPr>
+      <w:r>
+        <w:t>Esta es la clase “Dependencias”:</w:t>
+      </w:r>
+    </w:p>
+    <w:p>
+      <w:pPr>
+        <w:ind w:firstLine="0"/>
+      </w:pPr>
+    </w:p>
     <w:p>
       <w:pPr>
         <w:ind w:firstLine="0"/>
@@ -6518,10 +6639,10 @@
           <w:lang w:val="en-GB" w:eastAsia="en-GB"/>
         </w:rPr>
         <w:drawing>
-          <wp:inline distT="0" distB="0" distL="0" distR="0" wp14:anchorId="4B224D68" wp14:editId="4911B669">
-            <wp:extent cx="4679950" cy="4011930"/>
-            <wp:effectExtent l="0" t="0" r="6350" b="7620"/>
-            <wp:docPr id="4" name="Picture 4"/>
+          <wp:inline distT="0" distB="0" distL="0" distR="0" wp14:anchorId="249EB18E" wp14:editId="256A2D48">
+            <wp:extent cx="4679950" cy="591185"/>
+            <wp:effectExtent l="0" t="0" r="6350" b="0"/>
+            <wp:docPr id="5" name="Picture 5"/>
             <wp:cNvGraphicFramePr>
               <a:graphicFrameLocks xmlns:a="http://schemas.openxmlformats.org/drawingml/2006/main" noChangeAspect="1"/>
             </wp:cNvGraphicFramePr>
@@ -6541,7 +6662,7 @@
                   <pic:spPr>
                     <a:xfrm>
                       <a:off x="0" y="0"/>
-                      <a:ext cx="4679950" cy="4011930"/>
+                      <a:ext cx="4679950" cy="591185"/>
                     </a:xfrm>
                     <a:prstGeom prst="rect">
                       <a:avLst/>
@@ -6564,7 +6685,20 @@
         <w:ind w:firstLine="0"/>
       </w:pPr>
       <w:r>
-        <w:t>Esta es la clase “Dependencias”:</w:t>
+        <w:lastRenderedPageBreak/>
+        <w:t xml:space="preserve">Para implementar los llamados concretos a la base de datos y a cualquier otra herramienta, contamos con la clase </w:t>
+      </w:r>
+      <w:r>
+        <w:t>“</w:t>
+      </w:r>
+      <w:r>
+        <w:t>DependenciasConcretas</w:t>
+      </w:r>
+      <w:r>
+        <w:t>”</w:t>
+      </w:r>
+      <w:r>
+        <w:t>:</w:t>
       </w:r>
     </w:p>
     <w:p>
@@ -6582,10 +6716,10 @@
           <w:lang w:val="en-GB" w:eastAsia="en-GB"/>
         </w:rPr>
         <w:drawing>
-          <wp:inline distT="0" distB="0" distL="0" distR="0" wp14:anchorId="249EB18E" wp14:editId="256A2D48">
-            <wp:extent cx="4679950" cy="591185"/>
+          <wp:inline distT="0" distB="0" distL="0" distR="0" wp14:anchorId="3B63E3F4" wp14:editId="58D1CEC3">
+            <wp:extent cx="4679950" cy="1798320"/>
             <wp:effectExtent l="0" t="0" r="6350" b="0"/>
-            <wp:docPr id="5" name="Picture 5"/>
+            <wp:docPr id="6" name="Picture 6"/>
             <wp:cNvGraphicFramePr>
               <a:graphicFrameLocks xmlns:a="http://schemas.openxmlformats.org/drawingml/2006/main" noChangeAspect="1"/>
             </wp:cNvGraphicFramePr>
@@ -6605,7 +6739,7 @@
                   <pic:spPr>
                     <a:xfrm>
                       <a:off x="0" y="0"/>
-                      <a:ext cx="4679950" cy="591185"/>
+                      <a:ext cx="4679950" cy="1798320"/>
                     </a:xfrm>
                     <a:prstGeom prst="rect">
                       <a:avLst/>
@@ -6628,41 +6762,174 @@
         <w:ind w:firstLine="0"/>
       </w:pPr>
       <w:r>
-        <w:lastRenderedPageBreak/>
-        <w:t xml:space="preserve">Para implementar los llamados concretos a la base de datos y a cualquier otra herramienta, contamos con la clase </w:t>
-      </w:r>
-      <w:r>
-        <w:t>“</w:t>
-      </w:r>
-      <w:r>
-        <w:t>DependenciasConcretas</w:t>
-      </w:r>
-      <w:r>
-        <w:t>”</w:t>
-      </w:r>
-      <w:r>
-        <w:t>:</w:t>
-      </w:r>
-    </w:p>
-    <w:p>
-      <w:pPr>
-        <w:ind w:firstLine="0"/>
-      </w:pPr>
-    </w:p>
-    <w:p>
-      <w:pPr>
-        <w:ind w:firstLine="0"/>
-      </w:pPr>
+        <w:t>Esta clase no tendrá pruebas unitarias, pero no contendrá lógica de negocio.</w:t>
+      </w:r>
+    </w:p>
+    <w:p>
+      <w:pPr>
+        <w:pStyle w:val="Heading3"/>
+      </w:pPr>
+      <w:bookmarkStart w:id="23" w:name="_Toc497147909"/>
+      <w:r>
+        <w:t>Cómo probar el coordinador</w:t>
+      </w:r>
+      <w:bookmarkEnd w:id="23"/>
+    </w:p>
+    <w:p>
+      <w:pPr>
+        <w:pStyle w:val="Firstparagraph"/>
+      </w:pPr>
+      <w:r>
+        <w:t xml:space="preserve">Necesitamos una manera de verificar que los pasos de </w:t>
+      </w:r>
+      <w:r>
+        <w:rPr>
+          <w:b/>
+        </w:rPr>
+        <w:t>obtener</w:t>
+      </w:r>
+      <w:r>
+        <w:t xml:space="preserve"> y </w:t>
+      </w:r>
+      <w:r>
+        <w:rPr>
+          <w:b/>
+        </w:rPr>
+        <w:t>enviar</w:t>
+      </w:r>
+      <w:r>
+        <w:t xml:space="preserve"> a fuentes de datos externas son invocados correctamente. Para los pasos de obtener, necesitamos una manera de </w:t>
+      </w:r>
+      <w:r>
+        <w:rPr>
+          <w:b/>
+        </w:rPr>
+        <w:t>simular</w:t>
+      </w:r>
+      <w:r>
+        <w:t xml:space="preserve"> un retorno de datos cuando el coordinador lo necesite. Para los pasos de enviar, necesitamos </w:t>
+      </w:r>
+      <w:r>
+        <w:rPr>
+          <w:b/>
+        </w:rPr>
+        <w:t>verificar</w:t>
+      </w:r>
+      <w:r>
+        <w:t xml:space="preserve"> que sean invocados pues los consideramos una salida del algoritmo también.</w:t>
+      </w:r>
+    </w:p>
+    <w:p>
+      <w:r>
+        <w:t>A la simulación del funcionamiento de un obtener, se le llama un “</w:t>
+      </w:r>
+      <w:r>
+        <w:rPr>
+          <w:i/>
+        </w:rPr>
+        <w:t>Stub</w:t>
+      </w:r>
+      <w:r>
+        <w:t>”. A la verificación de la invocación de un enviar se le llama un “</w:t>
+      </w:r>
+      <w:r>
+        <w:rPr>
+          <w:i/>
+        </w:rPr>
+        <w:t>Mock</w:t>
+      </w:r>
+      <w:r>
+        <w:t>”.</w:t>
+      </w:r>
+    </w:p>
+    <w:p>
+      <w:r>
+        <w:t>Para realizar ambas funcionalidades, usaremos una librería</w:t>
+      </w:r>
+      <w:r>
+        <w:t xml:space="preserve"> llamada </w:t>
+      </w:r>
+      <w:r>
+        <w:rPr>
+          <w:i/>
+        </w:rPr>
+        <w:t>N</w:t>
+      </w:r>
+      <w:r>
+        <w:rPr>
+          <w:i/>
+        </w:rPr>
+        <w:t>Substitute</w:t>
+      </w:r>
+      <w:r>
+        <w:t xml:space="preserve"> que puede ser instalada en el proyecto de Pruebas unitarias por medio de </w:t>
+      </w:r>
+      <w:r>
+        <w:rPr>
+          <w:i/>
+        </w:rPr>
+        <w:t>NuGet</w:t>
+      </w:r>
+      <w:r>
+        <w:t>.</w:t>
+      </w:r>
+      <w:r>
+        <w:t xml:space="preserve"> En esta librería, un </w:t>
+      </w:r>
+      <w:r>
+        <w:rPr>
+          <w:i/>
+        </w:rPr>
+        <w:t>Mock</w:t>
+      </w:r>
+      <w:r>
+        <w:t xml:space="preserve"> o </w:t>
+      </w:r>
+      <w:r>
+        <w:rPr>
+          <w:i/>
+        </w:rPr>
+        <w:t>Stub</w:t>
+      </w:r>
+      <w:r>
+        <w:t xml:space="preserve"> es simplemente llamado un </w:t>
+      </w:r>
+      <w:r>
+        <w:rPr>
+          <w:i/>
+        </w:rPr>
+        <w:t>Substitute</w:t>
+      </w:r>
+      <w:r>
+        <w:t>.</w:t>
+      </w:r>
+    </w:p>
+    <w:p>
+      <w:r>
+        <w:t xml:space="preserve">La siguiente es una prueba unitaria que simula un objeto </w:t>
+      </w:r>
+      <w:r>
+        <w:rPr>
+          <w:i/>
+        </w:rPr>
+        <w:t>Dependencias</w:t>
+      </w:r>
+      <w:r>
+        <w:t xml:space="preserve"> sustituto con el que podemos simular que se obtiene datos de la base de datos para verificar que el retorno del algoritmo es el esperado. Resalto el uso de la simulación de cada retorno de la base de datos y de la fecha actual:</w:t>
+      </w:r>
+    </w:p>
+    <w:p>
       <w:r>
         <w:rPr>
           <w:noProof/>
           <w:lang w:val="en-GB" w:eastAsia="en-GB"/>
         </w:rPr>
+        <w:lastRenderedPageBreak/>
         <w:drawing>
-          <wp:inline distT="0" distB="0" distL="0" distR="0" wp14:anchorId="3B63E3F4" wp14:editId="58D1CEC3">
-            <wp:extent cx="4679950" cy="1798320"/>
+          <wp:inline distT="0" distB="0" distL="0" distR="0" wp14:anchorId="09348F08" wp14:editId="72E10D00">
+            <wp:extent cx="4679950" cy="3952240"/>
             <wp:effectExtent l="0" t="0" r="6350" b="0"/>
-            <wp:docPr id="6" name="Picture 6"/>
+            <wp:docPr id="8" name="Picture 8"/>
             <wp:cNvGraphicFramePr>
               <a:graphicFrameLocks xmlns:a="http://schemas.openxmlformats.org/drawingml/2006/main" noChangeAspect="1"/>
             </wp:cNvGraphicFramePr>
@@ -6682,7 +6949,7 @@
                   <pic:spPr>
                     <a:xfrm>
                       <a:off x="0" y="0"/>
-                      <a:ext cx="4679950" cy="1798320"/>
+                      <a:ext cx="4679950" cy="3952240"/>
                     </a:xfrm>
                     <a:prstGeom prst="rect">
                       <a:avLst/>
@@ -6695,184 +6962,66 @@
         </w:drawing>
       </w:r>
     </w:p>
-    <w:p>
-      <w:pPr>
-        <w:ind w:firstLine="0"/>
-      </w:pPr>
-    </w:p>
-    <w:p>
-      <w:pPr>
-        <w:ind w:firstLine="0"/>
-      </w:pPr>
-      <w:r>
-        <w:t>Esta clase no tendrá pruebas unitarias, pero no contendrá lógica de negocio.</w:t>
-      </w:r>
-    </w:p>
-    <w:p>
-      <w:pPr>
-        <w:pStyle w:val="Heading3"/>
-      </w:pPr>
-      <w:bookmarkStart w:id="23" w:name="_Toc497147170"/>
-      <w:r>
-        <w:t>Cómo probar el coordinador</w:t>
-      </w:r>
-      <w:bookmarkEnd w:id="23"/>
-    </w:p>
-    <w:p>
-      <w:pPr>
-        <w:pStyle w:val="Firstparagraph"/>
-      </w:pPr>
-      <w:r>
-        <w:t xml:space="preserve">Necesitamos una manera de verificar que los pasos de </w:t>
+    <w:p/>
+    <w:p>
+      <w:r>
+        <w:t xml:space="preserve">Para verificar que se está llamando al </w:t>
       </w:r>
       <w:r>
         <w:rPr>
           <w:b/>
         </w:rPr>
-        <w:t>obtener</w:t>
-      </w:r>
-      <w:r>
-        <w:t xml:space="preserve"> y </w:t>
-      </w:r>
-      <w:r>
-        <w:rPr>
-          <w:b/>
-        </w:rPr>
         <w:t>enviar</w:t>
       </w:r>
       <w:r>
-        <w:t xml:space="preserve"> a fuentes de datos externas son invocados correctamente. Para los pasos de obtener, necesitamos una manera de </w:t>
-      </w:r>
-      <w:r>
-        <w:rPr>
-          <w:b/>
-        </w:rPr>
-        <w:t>simular</w:t>
-      </w:r>
-      <w:r>
-        <w:t xml:space="preserve"> un retorno de datos cuando el coordinador lo necesite. Para los pasos de enviar, necesitamos </w:t>
-      </w:r>
-      <w:r>
-        <w:rPr>
-          <w:b/>
-        </w:rPr>
-        <w:t>verificar</w:t>
-      </w:r>
-      <w:r>
-        <w:t xml:space="preserve"> que sean invocados pues los consideramos una salida del algoritmo también.</w:t>
-      </w:r>
-    </w:p>
-    <w:p>
-      <w:r>
-        <w:t>A la simulación del funcionamiento de un obtener, se le llama un “</w:t>
+        <w:t xml:space="preserve">, de la siguiente manera indicamos que se debe haber recibido un llamado a “Guarde”, una vez con el parámetro indicado. </w:t>
+      </w:r>
+      <w:r>
+        <w:t xml:space="preserve">Esta verificación también compara </w:t>
+      </w:r>
+      <w:r>
+        <w:t xml:space="preserve">el parámetro </w:t>
+      </w:r>
+      <w:r>
+        <w:t xml:space="preserve">enviado a “Guarde”, e internamente utiliza </w:t>
+      </w:r>
+      <w:r>
+        <w:t>el método “</w:t>
       </w:r>
       <w:r>
         <w:rPr>
           <w:i/>
         </w:rPr>
-        <w:t>Stub</w:t>
-      </w:r>
-      <w:r>
-        <w:t>”. A la verificación de la invocación de un enviar se le llama un “</w:t>
-      </w:r>
-      <w:r>
-        <w:rPr>
-          <w:i/>
-        </w:rPr>
-        <w:t>Mock</w:t>
-      </w:r>
-      <w:r>
-        <w:t>”.</w:t>
-      </w:r>
-    </w:p>
-    <w:p>
-      <w:r>
-        <w:t>Para realizar ambas funcionalidades, usaremos una librería</w:t>
-      </w:r>
-      <w:r>
-        <w:t xml:space="preserve"> llamada </w:t>
-      </w:r>
-      <w:r>
-        <w:rPr>
-          <w:i/>
-        </w:rPr>
-        <w:t>N</w:t>
-      </w:r>
-      <w:r>
-        <w:rPr>
-          <w:i/>
-        </w:rPr>
-        <w:t>Substitute</w:t>
-      </w:r>
-      <w:r>
-        <w:t xml:space="preserve"> que puede ser instalada en el proyecto de Pruebas unitarias por medio de </w:t>
-      </w:r>
-      <w:r>
-        <w:rPr>
-          <w:i/>
-        </w:rPr>
-        <w:t>NuGet</w:t>
+        <w:t>Equals</w:t>
+      </w:r>
+      <w:r>
+        <w:t xml:space="preserve">” de la </w:t>
+      </w:r>
+      <w:r>
+        <w:t xml:space="preserve"> </w:t>
+      </w:r>
+      <w:r>
+        <w:t>clase</w:t>
+      </w:r>
+      <w:r>
+        <w:t xml:space="preserve"> “ProyectoCreado”</w:t>
       </w:r>
       <w:r>
         <w:t>.</w:t>
       </w:r>
-      <w:r>
-        <w:t xml:space="preserve"> En esta librería, un </w:t>
-      </w:r>
-      <w:r>
-        <w:rPr>
-          <w:i/>
-        </w:rPr>
-        <w:t>Mock</w:t>
-      </w:r>
-      <w:r>
-        <w:t xml:space="preserve"> o </w:t>
-      </w:r>
-      <w:r>
-        <w:rPr>
-          <w:i/>
-        </w:rPr>
-        <w:t>Stub</w:t>
-      </w:r>
-      <w:r>
-        <w:t xml:space="preserve"> es simplemente llamado un </w:t>
-      </w:r>
-      <w:r>
-        <w:rPr>
-          <w:i/>
-        </w:rPr>
-        <w:t>Substitute</w:t>
-      </w:r>
-      <w:r>
-        <w:t>.</w:t>
-      </w:r>
-    </w:p>
-    <w:p>
-      <w:r>
-        <w:t xml:space="preserve">La siguiente es una prueba unitaria que simula un objeto </w:t>
-      </w:r>
-      <w:r>
-        <w:rPr>
-          <w:i/>
-        </w:rPr>
-        <w:t>Dependencias</w:t>
-      </w:r>
-      <w:r>
-        <w:t xml:space="preserve"> sustituto con el que podemos simular que se obtiene datos de la base de datos para verificar que el retorno del algoritmo es el esperado. Resalto el uso de la simulación de cada retorno de la base de datos y de la fecha actual:</w:t>
-      </w:r>
-    </w:p>
+    </w:p>
+    <w:p/>
     <w:p>
       <w:r>
         <w:rPr>
           <w:noProof/>
           <w:lang w:val="en-GB" w:eastAsia="en-GB"/>
         </w:rPr>
-        <w:lastRenderedPageBreak/>
         <w:drawing>
-          <wp:inline distT="0" distB="0" distL="0" distR="0" wp14:anchorId="09348F08" wp14:editId="72E10D00">
-            <wp:extent cx="4679950" cy="3952240"/>
+          <wp:inline distT="0" distB="0" distL="0" distR="0" wp14:anchorId="717D2575" wp14:editId="59902815">
+            <wp:extent cx="4679950" cy="1532890"/>
             <wp:effectExtent l="0" t="0" r="6350" b="0"/>
-            <wp:docPr id="8" name="Picture 8"/>
+            <wp:docPr id="9" name="Picture 9"/>
             <wp:cNvGraphicFramePr>
               <a:graphicFrameLocks xmlns:a="http://schemas.openxmlformats.org/drawingml/2006/main" noChangeAspect="1"/>
             </wp:cNvGraphicFramePr>
@@ -6892,98 +7041,6 @@
                   <pic:spPr>
                     <a:xfrm>
                       <a:off x="0" y="0"/>
-                      <a:ext cx="4679950" cy="3952240"/>
-                    </a:xfrm>
-                    <a:prstGeom prst="rect">
-                      <a:avLst/>
-                    </a:prstGeom>
-                  </pic:spPr>
-                </pic:pic>
-              </a:graphicData>
-            </a:graphic>
-          </wp:inline>
-        </w:drawing>
-      </w:r>
-    </w:p>
-    <w:p/>
-    <w:p>
-      <w:r>
-        <w:t xml:space="preserve">Para verificar que se está llamando al </w:t>
-      </w:r>
-      <w:r>
-        <w:rPr>
-          <w:b/>
-        </w:rPr>
-        <w:t>enviar</w:t>
-      </w:r>
-      <w:r>
-        <w:t xml:space="preserve">, de la siguiente manera indicamos que se debe haber recibido un llamado a “Guarde”, una vez con el parámetro indicado. </w:t>
-      </w:r>
-      <w:r>
-        <w:t xml:space="preserve">Esta verificación también compara </w:t>
-      </w:r>
-      <w:r>
-        <w:t xml:space="preserve">el parámetro </w:t>
-      </w:r>
-      <w:r>
-        <w:t xml:space="preserve">enviado a “Guarde”, e internamente utiliza </w:t>
-      </w:r>
-      <w:r>
-        <w:t>el método “</w:t>
-      </w:r>
-      <w:r>
-        <w:rPr>
-          <w:i/>
-        </w:rPr>
-        <w:t>Equals</w:t>
-      </w:r>
-      <w:r>
-        <w:t xml:space="preserve">” de la </w:t>
-      </w:r>
-      <w:r>
-        <w:t xml:space="preserve"> </w:t>
-      </w:r>
-      <w:r>
-        <w:t>clase</w:t>
-      </w:r>
-      <w:r>
-        <w:t xml:space="preserve"> “ProyectoCreado”</w:t>
-      </w:r>
-      <w:r>
-        <w:t>.</w:t>
-      </w:r>
-    </w:p>
-    <w:p/>
-    <w:p>
-      <w:r>
-        <w:rPr>
-          <w:noProof/>
-          <w:lang w:val="en-GB" w:eastAsia="en-GB"/>
-        </w:rPr>
-        <w:drawing>
-          <wp:inline distT="0" distB="0" distL="0" distR="0" wp14:anchorId="717D2575" wp14:editId="59902815">
-            <wp:extent cx="4679950" cy="1532890"/>
-            <wp:effectExtent l="0" t="0" r="6350" b="0"/>
-            <wp:docPr id="9" name="Picture 9"/>
-            <wp:cNvGraphicFramePr>
-              <a:graphicFrameLocks xmlns:a="http://schemas.openxmlformats.org/drawingml/2006/main" noChangeAspect="1"/>
-            </wp:cNvGraphicFramePr>
-            <a:graphic xmlns:a="http://schemas.openxmlformats.org/drawingml/2006/main">
-              <a:graphicData uri="http://schemas.openxmlformats.org/drawingml/2006/picture">
-                <pic:pic xmlns:pic="http://schemas.openxmlformats.org/drawingml/2006/picture">
-                  <pic:nvPicPr>
-                    <pic:cNvPr id="1" name=""/>
-                    <pic:cNvPicPr/>
-                  </pic:nvPicPr>
-                  <pic:blipFill>
-                    <a:blip r:embed="rId23"/>
-                    <a:stretch>
-                      <a:fillRect/>
-                    </a:stretch>
-                  </pic:blipFill>
-                  <pic:spPr>
-                    <a:xfrm>
-                      <a:off x="0" y="0"/>
                       <a:ext cx="4679950" cy="1532890"/>
                     </a:xfrm>
                     <a:prstGeom prst="rect">
@@ -7018,7 +7075,7 @@
       <w:pPr>
         <w:pStyle w:val="Heading2"/>
       </w:pPr>
-      <w:bookmarkStart w:id="24" w:name="_Toc497147171"/>
+      <w:bookmarkStart w:id="24" w:name="_Toc497147910"/>
       <w:r>
         <w:lastRenderedPageBreak/>
         <w:t>Ejercicio</w:t>
@@ -7058,7 +7115,7 @@
       <w:pPr>
         <w:pStyle w:val="Heading3"/>
       </w:pPr>
-      <w:bookmarkStart w:id="25" w:name="_Toc497147172"/>
+      <w:bookmarkStart w:id="25" w:name="_Toc497147911"/>
       <w:r>
         <w:t>Flujo básico</w:t>
       </w:r>
@@ -7131,7 +7188,7 @@
       <w:pPr>
         <w:pStyle w:val="Heading3"/>
       </w:pPr>
-      <w:bookmarkStart w:id="26" w:name="_Toc497147173"/>
+      <w:bookmarkStart w:id="26" w:name="_Toc497147912"/>
       <w:r>
         <w:t>Flujos alternos</w:t>
       </w:r>
@@ -7146,17 +7203,14 @@
       <w:pPr>
         <w:pStyle w:val="Heading2"/>
       </w:pPr>
-      <w:bookmarkStart w:id="27" w:name="_Toc497147174"/>
-      <w:r>
-        <w:t xml:space="preserve">Ejercicio: Programe coordinadores para </w:t>
-      </w:r>
-      <w:r>
-        <w:t xml:space="preserve">otros </w:t>
-      </w:r>
-      <w:r>
-        <w:t>casos de uso</w:t>
+      <w:bookmarkStart w:id="27" w:name="_Toc497147913"/>
+      <w:r>
+        <w:t>Ejercicio: Programe coordinadores</w:t>
       </w:r>
       <w:bookmarkEnd w:id="27"/>
+      <w:r>
+        <w:t xml:space="preserve"> </w:t>
+      </w:r>
     </w:p>
     <w:p>
       <w:pPr>
@@ -7194,12 +7248,14 @@
       <w:pPr>
         <w:pStyle w:val="Heading2"/>
       </w:pPr>
+      <w:bookmarkStart w:id="28" w:name="_Toc497147914"/>
       <w:r>
         <w:t>Ejercicio</w:t>
       </w:r>
       <w:r>
         <w:t>: Diseñe un caso de uso conocido</w:t>
       </w:r>
+      <w:bookmarkEnd w:id="28"/>
     </w:p>
     <w:p>
       <w:pPr>
@@ -7220,22 +7276,22 @@
       <w:pPr>
         <w:pStyle w:val="Heading2"/>
       </w:pPr>
-      <w:bookmarkStart w:id="28" w:name="_Toc497147175"/>
+      <w:bookmarkStart w:id="29" w:name="_Toc497147915"/>
       <w:r>
         <w:lastRenderedPageBreak/>
         <w:t>Resumen</w:t>
       </w:r>
-      <w:bookmarkEnd w:id="28"/>
+      <w:bookmarkEnd w:id="29"/>
     </w:p>
     <w:p>
       <w:pPr>
         <w:pStyle w:val="Heading3"/>
       </w:pPr>
-      <w:bookmarkStart w:id="29" w:name="_Toc497147176"/>
+      <w:bookmarkStart w:id="30" w:name="_Toc497147916"/>
       <w:r>
         <w:t>Características de un buen coordinador</w:t>
       </w:r>
-      <w:bookmarkEnd w:id="29"/>
+      <w:bookmarkEnd w:id="30"/>
     </w:p>
     <w:p>
       <w:pPr>
@@ -7386,11 +7442,11 @@
       <w:pPr>
         <w:pStyle w:val="Heading3"/>
       </w:pPr>
-      <w:bookmarkStart w:id="30" w:name="_Toc497147177"/>
+      <w:bookmarkStart w:id="31" w:name="_Toc497147917"/>
       <w:r>
         <w:t>Las pruebas unitarias del coordinador</w:t>
       </w:r>
-      <w:bookmarkEnd w:id="30"/>
+      <w:bookmarkEnd w:id="31"/>
     </w:p>
     <w:p>
       <w:pPr>
@@ -7507,22 +7563,22 @@
       <w:pPr>
         <w:pStyle w:val="Heading1"/>
       </w:pPr>
-      <w:bookmarkStart w:id="31" w:name="_Toc497147178"/>
+      <w:bookmarkStart w:id="32" w:name="_Toc497147918"/>
       <w:r>
         <w:lastRenderedPageBreak/>
         <w:t>Código legado</w:t>
       </w:r>
-      <w:bookmarkEnd w:id="31"/>
+      <w:bookmarkEnd w:id="32"/>
     </w:p>
     <w:p>
       <w:pPr>
         <w:pStyle w:val="Heading2"/>
       </w:pPr>
-      <w:bookmarkStart w:id="32" w:name="_Toc497147179"/>
+      <w:bookmarkStart w:id="33" w:name="_Toc497147919"/>
       <w:r>
         <w:t>Definición</w:t>
       </w:r>
-      <w:bookmarkEnd w:id="32"/>
+      <w:bookmarkEnd w:id="33"/>
     </w:p>
     <w:p>
       <w:pPr>
@@ -7683,7 +7739,7 @@
       <w:pPr>
         <w:pStyle w:val="Heading2"/>
       </w:pPr>
-      <w:bookmarkStart w:id="33" w:name="_Toc497147180"/>
+      <w:bookmarkStart w:id="34" w:name="_Toc497147920"/>
       <w:r>
         <w:t xml:space="preserve">¿Cómo </w:t>
       </w:r>
@@ -7699,7 +7755,7 @@
       <w:r>
         <w:t>tenga un diseño sencillo de probar?</w:t>
       </w:r>
-      <w:bookmarkEnd w:id="33"/>
+      <w:bookmarkEnd w:id="34"/>
       <w:r>
         <w:t xml:space="preserve"> </w:t>
       </w:r>
@@ -7769,7 +7825,7 @@
         <w:rPr>
           <w:noProof/>
         </w:rPr>
-        <w:t>1 Tipos de algoritmos</w:t>
+        <w:t>2 Tipos de algoritmos</w:t>
       </w:r>
       <w:r>
         <w:fldChar w:fldCharType="end"/>
@@ -7939,6 +7995,7 @@
       </w:pPr>
     </w:p>
     <w:sectPr>
+      <w:footerReference w:type="default" r:id="rId23"/>
       <w:pgSz w:w="11906" w:h="16838" w:code="9"/>
       <w:pgMar w:top="2211" w:right="2268" w:bottom="2211" w:left="2268" w:header="1701" w:footer="1701" w:gutter="0"/>
       <w:cols w:space="708"/>
@@ -13978,7 +14035,7 @@
 </file>
 
 <file path=customXml/itemProps1.xml><?xml version="1.0" encoding="utf-8"?>
-<ds:datastoreItem xmlns:ds="http://schemas.openxmlformats.org/officeDocument/2006/customXml" ds:itemID="{778AE24A-61B0-4DE6-9C0E-DA9BA607C377}">
+<ds:datastoreItem xmlns:ds="http://schemas.openxmlformats.org/officeDocument/2006/customXml" ds:itemID="{69C2211B-140E-4517-99C7-0F5E80DC1F19}">
   <ds:schemaRefs>
     <ds:schemaRef ds:uri="http://schemas.openxmlformats.org/officeDocument/2006/bibliography"/>
   </ds:schemaRefs>

</xml_diff>